<commit_message>
added how to install necessary packages using an install-api and how to deploy model as a service
</commit_message>
<xml_diff>
--- a/HowTo_use_Tools/HowTo_Set_up_Linux_VM_Azure_and_Deploy_model.docx
+++ b/HowTo_use_Tools/HowTo_Set_up_Linux_VM_Azure_and_Deploy_model.docx
@@ -180,8 +180,6 @@
       <w:r>
         <w:t>, 8004, 443</w:t>
       </w:r>
-      <w:bookmarkStart w:id="0" w:name="_GoBack"/>
-      <w:bookmarkEnd w:id="0"/>
       <w:r>
         <w:t xml:space="preserve"> freigeben</w:t>
       </w:r>
@@ -326,7 +324,21 @@
         <w:rPr>
           <w:lang w:val="en-US"/>
         </w:rPr>
-        <w:t xml:space="preserve">(beforehand: switch </w:t>
+        <w:t>(</w:t>
+      </w:r>
+      <w:proofErr w:type="gramStart"/>
+      <w:r>
+        <w:rPr>
+          <w:lang w:val="en-US"/>
+        </w:rPr>
+        <w:t>beforehand</w:t>
+      </w:r>
+      <w:proofErr w:type="gramEnd"/>
+      <w:r>
+        <w:rPr>
+          <w:lang w:val="en-US"/>
+        </w:rPr>
+        <w:t xml:space="preserve">: switch </w:t>
       </w:r>
       <w:proofErr w:type="spellStart"/>
       <w:r>
@@ -716,7 +728,21 @@
         <w:rPr>
           <w:lang w:val="en-US"/>
         </w:rPr>
-        <w:t>Since this causes Azure to release the server resources associated with the Virtual Machine, it not only releases the CPU and Memory resources but also the Dynamic IP Address allocation. Due to this, when you Start the VM back up again, the IP Address will likely change. If you require the IP Address to never change for your VM, then you’ll need to configure a Static IP Address for the VM.</w:t>
+        <w:t xml:space="preserve">Since this causes Azure to release the server resources associated with the Virtual Machine, it not only releases the CPU and Memory resources but also the Dynamic IP Address allocation. Due to this, when you </w:t>
+      </w:r>
+      <w:proofErr w:type="gramStart"/>
+      <w:r>
+        <w:rPr>
+          <w:lang w:val="en-US"/>
+        </w:rPr>
+        <w:t>Start</w:t>
+      </w:r>
+      <w:proofErr w:type="gramEnd"/>
+      <w:r>
+        <w:rPr>
+          <w:lang w:val="en-US"/>
+        </w:rPr>
+        <w:t xml:space="preserve"> the VM back up again, the IP Address will likely change. If you require the IP Address to never change for your VM, then you’ll need to configure a Static IP Address for the VM.</w:t>
       </w:r>
     </w:p>
     <w:p>
@@ -954,28 +980,2341 @@
     </w:p>
     <w:p>
       <w:pPr>
+        <w:rPr>
+          <w:color w:val="D0CECE" w:themeColor="background2" w:themeShade="E6"/>
+          <w:lang w:val="en-US"/>
+        </w:rPr>
+      </w:pPr>
+      <w:r>
+        <w:rPr>
+          <w:color w:val="D0CECE" w:themeColor="background2" w:themeShade="E6"/>
+          <w:lang w:val="en-US"/>
+        </w:rPr>
+        <w:t xml:space="preserve">Old, not needed: </w:t>
+      </w:r>
+      <w:r>
+        <w:rPr>
+          <w:color w:val="D0CECE" w:themeColor="background2" w:themeShade="E6"/>
+          <w:lang w:val="en-US"/>
+        </w:rPr>
+        <w:t>Server side (on VM)</w:t>
+      </w:r>
+    </w:p>
+    <w:p>
+      <w:pPr>
         <w:pStyle w:val="ListParagraph"/>
         <w:numPr>
           <w:ilvl w:val="0"/>
-          <w:numId w:val="12"/>
+          <w:numId w:val="13"/>
         </w:numPr>
         <w:rPr>
-          <w:lang w:val="en-US"/>
-        </w:rPr>
-      </w:pPr>
-      <w:r>
-        <w:rPr>
-          <w:lang w:val="en-US"/>
-        </w:rPr>
-        <w:t xml:space="preserve">Deploy model as a service as described in </w:t>
-      </w:r>
-      <w:hyperlink r:id="rId9" w:history="1">
+          <w:color w:val="D0CECE" w:themeColor="background2" w:themeShade="E6"/>
+          <w:lang w:val="en-US"/>
+        </w:rPr>
+      </w:pPr>
+      <w:r>
+        <w:rPr>
+          <w:color w:val="D0CECE" w:themeColor="background2" w:themeShade="E6"/>
+          <w:lang w:val="en-US"/>
+        </w:rPr>
+        <w:t>Install the necessary packages in the correct library</w:t>
+      </w:r>
+      <w:r>
+        <w:rPr>
+          <w:color w:val="D0CECE" w:themeColor="background2" w:themeShade="E6"/>
+          <w:lang w:val="en-US"/>
+        </w:rPr>
+        <w:t xml:space="preserve"> (the one which the REST </w:t>
+      </w:r>
+      <w:proofErr w:type="spellStart"/>
+      <w:r>
+        <w:rPr>
+          <w:color w:val="D0CECE" w:themeColor="background2" w:themeShade="E6"/>
+          <w:lang w:val="en-US"/>
+        </w:rPr>
+        <w:t>Apis</w:t>
+      </w:r>
+      <w:proofErr w:type="spellEnd"/>
+      <w:r>
+        <w:rPr>
+          <w:color w:val="D0CECE" w:themeColor="background2" w:themeShade="E6"/>
+          <w:lang w:val="en-US"/>
+        </w:rPr>
+        <w:t xml:space="preserve"> use)</w:t>
+      </w:r>
+      <w:r>
+        <w:rPr>
+          <w:color w:val="D0CECE" w:themeColor="background2" w:themeShade="E6"/>
+          <w:lang w:val="en-US"/>
+        </w:rPr>
+        <w:t>:</w:t>
+      </w:r>
+    </w:p>
+    <w:p>
+      <w:pPr>
+        <w:pStyle w:val="ListParagraph"/>
+        <w:rPr>
+          <w:rFonts w:ascii="Lucida Console" w:hAnsi="Lucida Console" w:cs="Lucida Console"/>
+          <w:color w:val="D0CECE" w:themeColor="background2" w:themeShade="E6"/>
+          <w:sz w:val="18"/>
+          <w:szCs w:val="18"/>
+          <w:lang w:val="en-US"/>
+        </w:rPr>
+      </w:pPr>
+      <w:proofErr w:type="gramStart"/>
+      <w:r>
+        <w:rPr>
+          <w:rFonts w:ascii="Lucida Console" w:hAnsi="Lucida Console" w:cs="Lucida Console"/>
+          <w:color w:val="D0CECE" w:themeColor="background2" w:themeShade="E6"/>
+          <w:sz w:val="18"/>
+          <w:szCs w:val="18"/>
+          <w:lang w:val="en-US"/>
+        </w:rPr>
+        <w:t>cd</w:t>
+      </w:r>
+      <w:proofErr w:type="gramEnd"/>
+      <w:r>
+        <w:rPr>
+          <w:rFonts w:ascii="Lucida Console" w:hAnsi="Lucida Console" w:cs="Lucida Console"/>
+          <w:color w:val="D0CECE" w:themeColor="background2" w:themeShade="E6"/>
+          <w:sz w:val="18"/>
+          <w:szCs w:val="18"/>
+          <w:lang w:val="en-US"/>
+        </w:rPr>
+        <w:t xml:space="preserve"> /</w:t>
+      </w:r>
+      <w:proofErr w:type="spellStart"/>
+      <w:r>
+        <w:rPr>
+          <w:rFonts w:ascii="Lucida Console" w:hAnsi="Lucida Console" w:cs="Lucida Console"/>
+          <w:color w:val="D0CECE" w:themeColor="background2" w:themeShade="E6"/>
+          <w:sz w:val="18"/>
+          <w:szCs w:val="18"/>
+          <w:lang w:val="en-US"/>
+        </w:rPr>
+        <w:t>usr</w:t>
+      </w:r>
+      <w:proofErr w:type="spellEnd"/>
+      <w:r>
+        <w:rPr>
+          <w:rFonts w:ascii="Lucida Console" w:hAnsi="Lucida Console" w:cs="Lucida Console"/>
+          <w:color w:val="D0CECE" w:themeColor="background2" w:themeShade="E6"/>
+          <w:sz w:val="18"/>
+          <w:szCs w:val="18"/>
+          <w:lang w:val="en-US"/>
+        </w:rPr>
+        <w:t>/lib64/</w:t>
+      </w:r>
+      <w:proofErr w:type="spellStart"/>
+      <w:r>
+        <w:rPr>
+          <w:rFonts w:ascii="Lucida Console" w:hAnsi="Lucida Console" w:cs="Lucida Console"/>
+          <w:color w:val="D0CECE" w:themeColor="background2" w:themeShade="E6"/>
+          <w:sz w:val="18"/>
+          <w:szCs w:val="18"/>
+          <w:lang w:val="en-US"/>
+        </w:rPr>
+        <w:t>microsoft</w:t>
+      </w:r>
+      <w:proofErr w:type="spellEnd"/>
+      <w:r>
+        <w:rPr>
+          <w:rFonts w:ascii="Lucida Console" w:hAnsi="Lucida Console" w:cs="Lucida Console"/>
+          <w:color w:val="D0CECE" w:themeColor="background2" w:themeShade="E6"/>
+          <w:sz w:val="18"/>
+          <w:szCs w:val="18"/>
+          <w:lang w:val="en-US"/>
+        </w:rPr>
+        <w:t>-r/</w:t>
+      </w:r>
+      <w:proofErr w:type="spellStart"/>
+      <w:r>
+        <w:rPr>
+          <w:rFonts w:ascii="Lucida Console" w:hAnsi="Lucida Console" w:cs="Lucida Console"/>
+          <w:color w:val="D0CECE" w:themeColor="background2" w:themeShade="E6"/>
+          <w:sz w:val="18"/>
+          <w:szCs w:val="18"/>
+          <w:lang w:val="en-US"/>
+        </w:rPr>
+        <w:t>rserver</w:t>
+      </w:r>
+      <w:proofErr w:type="spellEnd"/>
+      <w:r>
+        <w:rPr>
+          <w:rFonts w:ascii="Lucida Console" w:hAnsi="Lucida Console" w:cs="Lucida Console"/>
+          <w:color w:val="D0CECE" w:themeColor="background2" w:themeShade="E6"/>
+          <w:sz w:val="18"/>
+          <w:szCs w:val="18"/>
+          <w:lang w:val="en-US"/>
+        </w:rPr>
+        <w:t>/o16n/9.1.0/</w:t>
+      </w:r>
+      <w:proofErr w:type="spellStart"/>
+      <w:r>
+        <w:rPr>
+          <w:rFonts w:ascii="Lucida Console" w:hAnsi="Lucida Console" w:cs="Lucida Console"/>
+          <w:color w:val="D0CECE" w:themeColor="background2" w:themeShade="E6"/>
+          <w:sz w:val="18"/>
+          <w:szCs w:val="18"/>
+          <w:lang w:val="en-US"/>
+        </w:rPr>
+        <w:t>rserve</w:t>
+      </w:r>
+      <w:proofErr w:type="spellEnd"/>
+    </w:p>
+    <w:p>
+      <w:pPr>
+        <w:pStyle w:val="ListParagraph"/>
+        <w:rPr>
+          <w:rFonts w:ascii="Lucida Console" w:hAnsi="Lucida Console" w:cs="Lucida Console"/>
+          <w:color w:val="D0CECE" w:themeColor="background2" w:themeShade="E6"/>
+          <w:sz w:val="18"/>
+          <w:szCs w:val="18"/>
+          <w:lang w:val="en-US"/>
+        </w:rPr>
+      </w:pPr>
+      <w:proofErr w:type="spellStart"/>
+      <w:proofErr w:type="gramStart"/>
+      <w:r>
+        <w:rPr>
+          <w:rFonts w:ascii="Lucida Console" w:hAnsi="Lucida Console" w:cs="Lucida Console"/>
+          <w:color w:val="D0CECE" w:themeColor="background2" w:themeShade="E6"/>
+          <w:sz w:val="18"/>
+          <w:szCs w:val="18"/>
+          <w:lang w:val="en-US"/>
+        </w:rPr>
+        <w:t>sudo</w:t>
+      </w:r>
+      <w:proofErr w:type="spellEnd"/>
+      <w:proofErr w:type="gramEnd"/>
+      <w:r>
+        <w:rPr>
+          <w:rFonts w:ascii="Lucida Console" w:hAnsi="Lucida Console" w:cs="Lucida Console"/>
+          <w:color w:val="D0CECE" w:themeColor="background2" w:themeShade="E6"/>
+          <w:sz w:val="18"/>
+          <w:szCs w:val="18"/>
+          <w:lang w:val="en-US"/>
+        </w:rPr>
+        <w:t xml:space="preserve"> R</w:t>
+      </w:r>
+    </w:p>
+    <w:p>
+      <w:pPr>
+        <w:pStyle w:val="ListParagraph"/>
+        <w:rPr>
+          <w:rFonts w:ascii="Lucida Console" w:hAnsi="Lucida Console" w:cs="Lucida Console"/>
+          <w:color w:val="D0CECE" w:themeColor="background2" w:themeShade="E6"/>
+          <w:sz w:val="18"/>
+          <w:szCs w:val="18"/>
+          <w:lang w:val="en-US"/>
+        </w:rPr>
+      </w:pPr>
+      <w:proofErr w:type="spellStart"/>
+      <w:proofErr w:type="gramStart"/>
+      <w:r>
+        <w:rPr>
+          <w:rFonts w:ascii="Lucida Console" w:hAnsi="Lucida Console" w:cs="Lucida Console"/>
+          <w:color w:val="D0CECE" w:themeColor="background2" w:themeShade="E6"/>
+          <w:sz w:val="18"/>
+          <w:szCs w:val="18"/>
+          <w:lang w:val="en-US"/>
+        </w:rPr>
+        <w:t>install.packages</w:t>
+      </w:r>
+      <w:proofErr w:type="spellEnd"/>
+      <w:r>
+        <w:rPr>
+          <w:rFonts w:ascii="Lucida Console" w:hAnsi="Lucida Console" w:cs="Lucida Console"/>
+          <w:color w:val="D0CECE" w:themeColor="background2" w:themeShade="E6"/>
+          <w:sz w:val="18"/>
+          <w:szCs w:val="18"/>
+          <w:lang w:val="en-US"/>
+        </w:rPr>
+        <w:t>(</w:t>
+      </w:r>
+      <w:proofErr w:type="gramEnd"/>
+      <w:r>
+        <w:rPr>
+          <w:rFonts w:ascii="Lucida Console" w:hAnsi="Lucida Console" w:cs="Lucida Console"/>
+          <w:color w:val="D0CECE" w:themeColor="background2" w:themeShade="E6"/>
+          <w:sz w:val="18"/>
+          <w:szCs w:val="18"/>
+          <w:lang w:val="en-US"/>
+        </w:rPr>
+        <w:t>“</w:t>
+      </w:r>
+      <w:proofErr w:type="spellStart"/>
+      <w:r>
+        <w:rPr>
+          <w:rFonts w:ascii="Lucida Console" w:hAnsi="Lucida Console" w:cs="Lucida Console"/>
+          <w:color w:val="D0CECE" w:themeColor="background2" w:themeShade="E6"/>
+          <w:sz w:val="18"/>
+          <w:szCs w:val="18"/>
+          <w:lang w:val="en-US"/>
+        </w:rPr>
+        <w:t>randomForest</w:t>
+      </w:r>
+      <w:proofErr w:type="spellEnd"/>
+      <w:r>
+        <w:rPr>
+          <w:rFonts w:ascii="Lucida Console" w:hAnsi="Lucida Console" w:cs="Lucida Console"/>
+          <w:color w:val="D0CECE" w:themeColor="background2" w:themeShade="E6"/>
+          <w:sz w:val="18"/>
+          <w:szCs w:val="18"/>
+          <w:lang w:val="en-US"/>
+        </w:rPr>
+        <w:t>”)</w:t>
+      </w:r>
+    </w:p>
+    <w:p>
+      <w:pPr>
+        <w:pStyle w:val="ListParagraph"/>
+        <w:rPr>
+          <w:rFonts w:ascii="Lucida Console" w:hAnsi="Lucida Console" w:cs="Lucida Console"/>
+          <w:color w:val="D0CECE" w:themeColor="background2" w:themeShade="E6"/>
+          <w:sz w:val="18"/>
+          <w:szCs w:val="18"/>
+          <w:lang w:val="en-US"/>
+        </w:rPr>
+      </w:pPr>
+      <w:proofErr w:type="gramStart"/>
+      <w:r>
+        <w:rPr>
+          <w:rFonts w:ascii="Lucida Console" w:hAnsi="Lucida Console" w:cs="Lucida Console"/>
+          <w:color w:val="D0CECE" w:themeColor="background2" w:themeShade="E6"/>
+          <w:sz w:val="18"/>
+          <w:szCs w:val="18"/>
+          <w:lang w:val="en-US"/>
+        </w:rPr>
+        <w:t>library(</w:t>
+      </w:r>
+      <w:proofErr w:type="gramEnd"/>
+      <w:r>
+        <w:rPr>
+          <w:rFonts w:ascii="Lucida Console" w:hAnsi="Lucida Console" w:cs="Lucida Console"/>
+          <w:color w:val="D0CECE" w:themeColor="background2" w:themeShade="E6"/>
+          <w:sz w:val="18"/>
+          <w:szCs w:val="18"/>
+          <w:lang w:val="en-US"/>
+        </w:rPr>
+        <w:t>“</w:t>
+      </w:r>
+      <w:proofErr w:type="spellStart"/>
+      <w:r>
+        <w:rPr>
+          <w:rFonts w:ascii="Lucida Console" w:hAnsi="Lucida Console" w:cs="Lucida Console"/>
+          <w:color w:val="D0CECE" w:themeColor="background2" w:themeShade="E6"/>
+          <w:sz w:val="18"/>
+          <w:szCs w:val="18"/>
+          <w:lang w:val="en-US"/>
+        </w:rPr>
+        <w:t>randomForest</w:t>
+      </w:r>
+      <w:proofErr w:type="spellEnd"/>
+      <w:r>
+        <w:rPr>
+          <w:rFonts w:ascii="Lucida Console" w:hAnsi="Lucida Console" w:cs="Lucida Console"/>
+          <w:color w:val="D0CECE" w:themeColor="background2" w:themeShade="E6"/>
+          <w:sz w:val="18"/>
+          <w:szCs w:val="18"/>
+          <w:lang w:val="en-US"/>
+        </w:rPr>
+        <w:t>”)</w:t>
+      </w:r>
+    </w:p>
+    <w:p>
+      <w:pPr>
+        <w:rPr>
+          <w:lang w:val="en-US"/>
+        </w:rPr>
+      </w:pPr>
+    </w:p>
+    <w:p>
+      <w:pPr>
+        <w:rPr>
+          <w:lang w:val="en-US"/>
+        </w:rPr>
+      </w:pPr>
+      <w:r>
+        <w:rPr>
+          <w:lang w:val="en-US"/>
+        </w:rPr>
+        <w:t>Client side (on your local machine)</w:t>
+      </w:r>
+    </w:p>
+    <w:p>
+      <w:pPr>
+        <w:pStyle w:val="ListParagraph"/>
+        <w:numPr>
+          <w:ilvl w:val="0"/>
+          <w:numId w:val="14"/>
+        </w:numPr>
+        <w:rPr>
+          <w:lang w:val="en-US"/>
+        </w:rPr>
+      </w:pPr>
+      <w:r>
+        <w:rPr>
+          <w:lang w:val="en-US"/>
+        </w:rPr>
+        <w:t>Hack to install necessary packages in R Server (everything installed is temporary, per login-connection)</w:t>
+      </w:r>
+    </w:p>
+    <w:p>
+      <w:pPr>
+        <w:pStyle w:val="ListParagraph"/>
+        <w:numPr>
+          <w:ilvl w:val="0"/>
+          <w:numId w:val="14"/>
+        </w:numPr>
+        <w:rPr>
+          <w:lang w:val="en-US"/>
+        </w:rPr>
+      </w:pPr>
+      <w:r>
+        <w:rPr>
+          <w:lang w:val="en-US"/>
+        </w:rPr>
+        <w:t>Deploy model as a service</w:t>
+      </w:r>
+      <w:r>
+        <w:rPr>
+          <w:lang w:val="en-US"/>
+        </w:rPr>
+        <w:t xml:space="preserve"> (using </w:t>
+      </w:r>
+      <w:proofErr w:type="spellStart"/>
+      <w:r>
+        <w:rPr>
+          <w:lang w:val="en-US"/>
+        </w:rPr>
+        <w:t>data.frames</w:t>
+      </w:r>
+      <w:proofErr w:type="spellEnd"/>
+      <w:r>
+        <w:rPr>
+          <w:lang w:val="en-US"/>
+        </w:rPr>
+        <w:t xml:space="preserve"> as input)</w:t>
+      </w:r>
+      <w:r>
+        <w:rPr>
+          <w:lang w:val="en-US"/>
+        </w:rPr>
+        <w:t xml:space="preserve"> as described in </w:t>
+      </w:r>
+    </w:p>
+    <w:p>
+      <w:pPr>
+        <w:pStyle w:val="ListParagraph"/>
+        <w:rPr>
+          <w:lang w:val="en-US"/>
+        </w:rPr>
+      </w:pPr>
+      <w:hyperlink r:id="rId9" w:anchor="workflow" w:history="1">
         <w:r>
           <w:rPr>
             <w:rStyle w:val="Hyperlink"/>
             <w:lang w:val="en-US"/>
           </w:rPr>
-          <w:t>https://docs.microsoft.com/en-us/machine-learning-server/operationalize/quickstart-publish-r-web-service</w:t>
+          <w:t>https://docs.microsoft.com/de-de/machine-learning-server/operationalize/how-to-deploy-web-service-publish-manage-in-r#workflow</w:t>
+        </w:r>
+      </w:hyperlink>
+    </w:p>
+    <w:p>
+      <w:pPr>
+        <w:pStyle w:val="ListParagraph"/>
+        <w:numPr>
+          <w:ilvl w:val="0"/>
+          <w:numId w:val="4"/>
+        </w:numPr>
+        <w:rPr>
+          <w:lang w:val="en-US"/>
+        </w:rPr>
+      </w:pPr>
+      <w:r>
+        <w:rPr>
+          <w:lang w:val="en-US"/>
+        </w:rPr>
+        <w:t xml:space="preserve">Section5 (you don’t need to use the </w:t>
+      </w:r>
+      <w:proofErr w:type="spellStart"/>
+      <w:r>
+        <w:rPr>
+          <w:lang w:val="en-US"/>
+        </w:rPr>
+        <w:t>rx</w:t>
+      </w:r>
+      <w:proofErr w:type="spellEnd"/>
+      <w:r>
+        <w:rPr>
+          <w:lang w:val="en-US"/>
+        </w:rPr>
+        <w:t xml:space="preserve">-functions of the </w:t>
+      </w:r>
+      <w:proofErr w:type="spellStart"/>
+      <w:r>
+        <w:rPr>
+          <w:lang w:val="en-US"/>
+        </w:rPr>
+        <w:t>revoscaleR</w:t>
+      </w:r>
+      <w:proofErr w:type="spellEnd"/>
+      <w:r>
+        <w:rPr>
+          <w:lang w:val="en-US"/>
+        </w:rPr>
+        <w:t xml:space="preserve"> package)</w:t>
+      </w:r>
+    </w:p>
+    <w:p>
+      <w:pPr>
+        <w:ind w:left="720"/>
+        <w:rPr>
+          <w:lang w:val="en-US"/>
+        </w:rPr>
+      </w:pPr>
+      <w:r>
+        <w:rPr>
+          <w:lang w:val="en-US"/>
+        </w:rPr>
+        <w:t>Small example:</w:t>
+      </w:r>
+    </w:p>
+    <w:p>
+      <w:pPr>
+        <w:pStyle w:val="ListParagraph"/>
+        <w:rPr>
+          <w:color w:val="70AD47" w:themeColor="accent6"/>
+          <w:lang w:val="en-US"/>
+        </w:rPr>
+      </w:pPr>
+      <w:r>
+        <w:rPr>
+          <w:color w:val="70AD47" w:themeColor="accent6"/>
+          <w:lang w:val="en-US"/>
+        </w:rPr>
+        <w:t xml:space="preserve"># </w:t>
+      </w:r>
+      <w:proofErr w:type="gramStart"/>
+      <w:r>
+        <w:rPr>
+          <w:color w:val="70AD47" w:themeColor="accent6"/>
+          <w:lang w:val="en-US"/>
+        </w:rPr>
+        <w:t>Create</w:t>
+      </w:r>
+      <w:proofErr w:type="gramEnd"/>
+      <w:r>
+        <w:rPr>
+          <w:color w:val="70AD47" w:themeColor="accent6"/>
+          <w:lang w:val="en-US"/>
+        </w:rPr>
+        <w:t xml:space="preserve"> </w:t>
+      </w:r>
+      <w:proofErr w:type="spellStart"/>
+      <w:r>
+        <w:rPr>
+          <w:color w:val="70AD47" w:themeColor="accent6"/>
+          <w:lang w:val="en-US"/>
+        </w:rPr>
+        <w:t>api</w:t>
+      </w:r>
+      <w:proofErr w:type="spellEnd"/>
+      <w:r>
+        <w:rPr>
+          <w:color w:val="70AD47" w:themeColor="accent6"/>
+          <w:lang w:val="en-US"/>
+        </w:rPr>
+        <w:t xml:space="preserve"> which installs packages:</w:t>
+      </w:r>
+    </w:p>
+    <w:p>
+      <w:pPr>
+        <w:pStyle w:val="ListParagraph"/>
+        <w:rPr>
+          <w:color w:val="70AD47" w:themeColor="accent6"/>
+          <w:lang w:val="en-US"/>
+        </w:rPr>
+      </w:pPr>
+      <w:proofErr w:type="gramStart"/>
+      <w:r>
+        <w:rPr>
+          <w:color w:val="70AD47" w:themeColor="accent6"/>
+          <w:lang w:val="en-US"/>
+        </w:rPr>
+        <w:t>remoteLogin(</w:t>
+      </w:r>
+      <w:proofErr w:type="gramEnd"/>
+      <w:r>
+        <w:rPr>
+          <w:color w:val="70AD47" w:themeColor="accent6"/>
+          <w:lang w:val="en-US"/>
+        </w:rPr>
+        <w:t xml:space="preserve">"http://lin-op-vm.westeurope.cloudapp.azure.com:12800", </w:t>
+      </w:r>
+    </w:p>
+    <w:p>
+      <w:pPr>
+        <w:pStyle w:val="ListParagraph"/>
+        <w:rPr>
+          <w:color w:val="70AD47" w:themeColor="accent6"/>
+          <w:lang w:val="en-US"/>
+        </w:rPr>
+      </w:pPr>
+      <w:r>
+        <w:rPr>
+          <w:color w:val="70AD47" w:themeColor="accent6"/>
+          <w:lang w:val="en-US"/>
+        </w:rPr>
+        <w:t xml:space="preserve">            </w:t>
+      </w:r>
+      <w:proofErr w:type="gramStart"/>
+      <w:r>
+        <w:rPr>
+          <w:color w:val="70AD47" w:themeColor="accent6"/>
+          <w:lang w:val="en-US"/>
+        </w:rPr>
+        <w:t>session</w:t>
+      </w:r>
+      <w:proofErr w:type="gramEnd"/>
+      <w:r>
+        <w:rPr>
+          <w:color w:val="70AD47" w:themeColor="accent6"/>
+          <w:lang w:val="en-US"/>
+        </w:rPr>
+        <w:t xml:space="preserve"> = FALSE) </w:t>
+      </w:r>
+    </w:p>
+    <w:p>
+      <w:pPr>
+        <w:pStyle w:val="ListParagraph"/>
+        <w:rPr>
+          <w:color w:val="70AD47" w:themeColor="accent6"/>
+          <w:lang w:val="en-US"/>
+        </w:rPr>
+      </w:pPr>
+    </w:p>
+    <w:p>
+      <w:pPr>
+        <w:pStyle w:val="ListParagraph"/>
+        <w:rPr>
+          <w:color w:val="70AD47" w:themeColor="accent6"/>
+          <w:lang w:val="en-US"/>
+        </w:rPr>
+      </w:pPr>
+      <w:r>
+        <w:rPr>
+          <w:color w:val="70AD47" w:themeColor="accent6"/>
+          <w:lang w:val="en-US"/>
+        </w:rPr>
+        <w:t>## hack to install the necessary packages ####</w:t>
+      </w:r>
+    </w:p>
+    <w:p>
+      <w:pPr>
+        <w:pStyle w:val="ListParagraph"/>
+        <w:rPr>
+          <w:color w:val="70AD47" w:themeColor="accent6"/>
+          <w:lang w:val="en-US"/>
+        </w:rPr>
+      </w:pPr>
+      <w:r>
+        <w:rPr>
+          <w:color w:val="70AD47" w:themeColor="accent6"/>
+          <w:lang w:val="en-US"/>
+        </w:rPr>
+        <w:t xml:space="preserve"># works when this </w:t>
+      </w:r>
+      <w:proofErr w:type="spellStart"/>
+      <w:proofErr w:type="gramStart"/>
+      <w:r>
+        <w:rPr>
+          <w:color w:val="70AD47" w:themeColor="accent6"/>
+          <w:lang w:val="en-US"/>
+        </w:rPr>
+        <w:t>api</w:t>
+      </w:r>
+      <w:proofErr w:type="spellEnd"/>
+      <w:proofErr w:type="gramEnd"/>
+      <w:r>
+        <w:rPr>
+          <w:color w:val="70AD47" w:themeColor="accent6"/>
+          <w:lang w:val="en-US"/>
+        </w:rPr>
+        <w:t xml:space="preserve"> belongs to same </w:t>
+      </w:r>
+      <w:proofErr w:type="spellStart"/>
+      <w:r>
+        <w:rPr>
+          <w:color w:val="70AD47" w:themeColor="accent6"/>
+          <w:lang w:val="en-US"/>
+        </w:rPr>
+        <w:t>remoteLogin</w:t>
+      </w:r>
+      <w:proofErr w:type="spellEnd"/>
+      <w:r>
+        <w:rPr>
+          <w:color w:val="70AD47" w:themeColor="accent6"/>
+          <w:lang w:val="en-US"/>
+        </w:rPr>
+        <w:t xml:space="preserve">-connection as the prediction </w:t>
+      </w:r>
+      <w:proofErr w:type="spellStart"/>
+      <w:r>
+        <w:rPr>
+          <w:color w:val="70AD47" w:themeColor="accent6"/>
+          <w:lang w:val="en-US"/>
+        </w:rPr>
+        <w:t>apis</w:t>
+      </w:r>
+      <w:proofErr w:type="spellEnd"/>
+    </w:p>
+    <w:p>
+      <w:pPr>
+        <w:pStyle w:val="ListParagraph"/>
+        <w:rPr>
+          <w:color w:val="70AD47" w:themeColor="accent6"/>
+          <w:lang w:val="en-US"/>
+        </w:rPr>
+      </w:pPr>
+      <w:proofErr w:type="spellStart"/>
+      <w:r>
+        <w:rPr>
+          <w:color w:val="70AD47" w:themeColor="accent6"/>
+          <w:lang w:val="en-US"/>
+        </w:rPr>
+        <w:t>install.pkg</w:t>
+      </w:r>
+      <w:proofErr w:type="spellEnd"/>
+      <w:r>
+        <w:rPr>
+          <w:color w:val="70AD47" w:themeColor="accent6"/>
+          <w:lang w:val="en-US"/>
+        </w:rPr>
+        <w:t xml:space="preserve"> &lt;- </w:t>
+      </w:r>
+      <w:proofErr w:type="gramStart"/>
+      <w:r>
+        <w:rPr>
+          <w:color w:val="70AD47" w:themeColor="accent6"/>
+          <w:lang w:val="en-US"/>
+        </w:rPr>
+        <w:t>function(</w:t>
+      </w:r>
+      <w:proofErr w:type="spellStart"/>
+      <w:proofErr w:type="gramEnd"/>
+      <w:r>
+        <w:rPr>
+          <w:color w:val="70AD47" w:themeColor="accent6"/>
+          <w:lang w:val="en-US"/>
+        </w:rPr>
+        <w:t>num</w:t>
+      </w:r>
+      <w:proofErr w:type="spellEnd"/>
+      <w:r>
+        <w:rPr>
+          <w:color w:val="70AD47" w:themeColor="accent6"/>
+          <w:lang w:val="en-US"/>
+        </w:rPr>
+        <w:t>){</w:t>
+      </w:r>
+    </w:p>
+    <w:p>
+      <w:pPr>
+        <w:pStyle w:val="ListParagraph"/>
+        <w:rPr>
+          <w:color w:val="70AD47" w:themeColor="accent6"/>
+          <w:lang w:val="en-US"/>
+        </w:rPr>
+      </w:pPr>
+      <w:r>
+        <w:rPr>
+          <w:color w:val="70AD47" w:themeColor="accent6"/>
+          <w:lang w:val="en-US"/>
+        </w:rPr>
+        <w:t xml:space="preserve">    </w:t>
+      </w:r>
+      <w:proofErr w:type="spellStart"/>
+      <w:proofErr w:type="gramStart"/>
+      <w:r>
+        <w:rPr>
+          <w:color w:val="70AD47" w:themeColor="accent6"/>
+          <w:lang w:val="en-US"/>
+        </w:rPr>
+        <w:t>install.packages</w:t>
+      </w:r>
+      <w:proofErr w:type="spellEnd"/>
+      <w:r>
+        <w:rPr>
+          <w:color w:val="70AD47" w:themeColor="accent6"/>
+          <w:lang w:val="en-US"/>
+        </w:rPr>
+        <w:t>(</w:t>
+      </w:r>
+      <w:proofErr w:type="gramEnd"/>
+      <w:r>
+        <w:rPr>
+          <w:color w:val="70AD47" w:themeColor="accent6"/>
+          <w:lang w:val="en-US"/>
+        </w:rPr>
+        <w:t>"</w:t>
+      </w:r>
+      <w:proofErr w:type="spellStart"/>
+      <w:r>
+        <w:rPr>
+          <w:color w:val="70AD47" w:themeColor="accent6"/>
+          <w:lang w:val="en-US"/>
+        </w:rPr>
+        <w:t>randomForest</w:t>
+      </w:r>
+      <w:proofErr w:type="spellEnd"/>
+      <w:r>
+        <w:rPr>
+          <w:color w:val="70AD47" w:themeColor="accent6"/>
+          <w:lang w:val="en-US"/>
+        </w:rPr>
+        <w:t>") # NEEDED ALWAYS!!</w:t>
+      </w:r>
+    </w:p>
+    <w:p>
+      <w:pPr>
+        <w:pStyle w:val="ListParagraph"/>
+        <w:rPr>
+          <w:color w:val="70AD47" w:themeColor="accent6"/>
+          <w:lang w:val="en-US"/>
+        </w:rPr>
+      </w:pPr>
+      <w:r>
+        <w:rPr>
+          <w:color w:val="70AD47" w:themeColor="accent6"/>
+          <w:lang w:val="en-US"/>
+        </w:rPr>
+        <w:t xml:space="preserve">    </w:t>
+      </w:r>
+      <w:proofErr w:type="gramStart"/>
+      <w:r>
+        <w:rPr>
+          <w:color w:val="70AD47" w:themeColor="accent6"/>
+          <w:lang w:val="en-US"/>
+        </w:rPr>
+        <w:t>library(</w:t>
+      </w:r>
+      <w:proofErr w:type="spellStart"/>
+      <w:proofErr w:type="gramEnd"/>
+      <w:r>
+        <w:rPr>
+          <w:color w:val="70AD47" w:themeColor="accent6"/>
+          <w:lang w:val="en-US"/>
+        </w:rPr>
+        <w:t>randomForest</w:t>
+      </w:r>
+      <w:proofErr w:type="spellEnd"/>
+      <w:r>
+        <w:rPr>
+          <w:color w:val="70AD47" w:themeColor="accent6"/>
+          <w:lang w:val="en-US"/>
+        </w:rPr>
+        <w:t>)</w:t>
+      </w:r>
+    </w:p>
+    <w:p>
+      <w:pPr>
+        <w:pStyle w:val="ListParagraph"/>
+        <w:rPr>
+          <w:color w:val="70AD47" w:themeColor="accent6"/>
+          <w:lang w:val="en-US"/>
+        </w:rPr>
+      </w:pPr>
+      <w:r>
+        <w:rPr>
+          <w:color w:val="70AD47" w:themeColor="accent6"/>
+          <w:lang w:val="en-US"/>
+        </w:rPr>
+        <w:t xml:space="preserve">    0</w:t>
+      </w:r>
+    </w:p>
+    <w:p>
+      <w:pPr>
+        <w:pStyle w:val="ListParagraph"/>
+        <w:rPr>
+          <w:color w:val="70AD47" w:themeColor="accent6"/>
+          <w:lang w:val="en-US"/>
+        </w:rPr>
+      </w:pPr>
+      <w:r>
+        <w:rPr>
+          <w:color w:val="70AD47" w:themeColor="accent6"/>
+          <w:lang w:val="en-US"/>
+        </w:rPr>
+        <w:t xml:space="preserve">} </w:t>
+      </w:r>
+    </w:p>
+    <w:p>
+      <w:pPr>
+        <w:pStyle w:val="ListParagraph"/>
+        <w:rPr>
+          <w:color w:val="70AD47" w:themeColor="accent6"/>
+          <w:lang w:val="en-US"/>
+        </w:rPr>
+      </w:pPr>
+    </w:p>
+    <w:p>
+      <w:pPr>
+        <w:pStyle w:val="ListParagraph"/>
+        <w:rPr>
+          <w:color w:val="70AD47" w:themeColor="accent6"/>
+          <w:lang w:val="en-US"/>
+        </w:rPr>
+      </w:pPr>
+      <w:proofErr w:type="spellStart"/>
+      <w:r>
+        <w:rPr>
+          <w:color w:val="70AD47" w:themeColor="accent6"/>
+          <w:lang w:val="en-US"/>
+        </w:rPr>
+        <w:t>api_installpkg</w:t>
+      </w:r>
+      <w:proofErr w:type="spellEnd"/>
+      <w:r>
+        <w:rPr>
+          <w:color w:val="70AD47" w:themeColor="accent6"/>
+          <w:lang w:val="en-US"/>
+        </w:rPr>
+        <w:t xml:space="preserve"> &lt;- </w:t>
+      </w:r>
+      <w:proofErr w:type="spellStart"/>
+      <w:proofErr w:type="gramStart"/>
+      <w:r>
+        <w:rPr>
+          <w:color w:val="70AD47" w:themeColor="accent6"/>
+          <w:lang w:val="en-US"/>
+        </w:rPr>
+        <w:t>publishService</w:t>
+      </w:r>
+      <w:proofErr w:type="spellEnd"/>
+      <w:r>
+        <w:rPr>
+          <w:color w:val="70AD47" w:themeColor="accent6"/>
+          <w:lang w:val="en-US"/>
+        </w:rPr>
+        <w:t>(</w:t>
+      </w:r>
+      <w:proofErr w:type="gramEnd"/>
+    </w:p>
+    <w:p>
+      <w:pPr>
+        <w:pStyle w:val="ListParagraph"/>
+        <w:rPr>
+          <w:color w:val="70AD47" w:themeColor="accent6"/>
+          <w:lang w:val="en-US"/>
+        </w:rPr>
+      </w:pPr>
+      <w:r>
+        <w:rPr>
+          <w:color w:val="70AD47" w:themeColor="accent6"/>
+          <w:lang w:val="en-US"/>
+        </w:rPr>
+        <w:t xml:space="preserve">    "</w:t>
+      </w:r>
+      <w:proofErr w:type="spellStart"/>
+      <w:proofErr w:type="gramStart"/>
+      <w:r>
+        <w:rPr>
+          <w:color w:val="70AD47" w:themeColor="accent6"/>
+          <w:lang w:val="en-US"/>
+        </w:rPr>
+        <w:t>installpkg</w:t>
+      </w:r>
+      <w:proofErr w:type="spellEnd"/>
+      <w:proofErr w:type="gramEnd"/>
+      <w:r>
+        <w:rPr>
+          <w:color w:val="70AD47" w:themeColor="accent6"/>
+          <w:lang w:val="en-US"/>
+        </w:rPr>
+        <w:t>",</w:t>
+      </w:r>
+    </w:p>
+    <w:p>
+      <w:pPr>
+        <w:pStyle w:val="ListParagraph"/>
+        <w:rPr>
+          <w:color w:val="70AD47" w:themeColor="accent6"/>
+          <w:lang w:val="en-US"/>
+        </w:rPr>
+      </w:pPr>
+      <w:r>
+        <w:rPr>
+          <w:color w:val="70AD47" w:themeColor="accent6"/>
+          <w:lang w:val="en-US"/>
+        </w:rPr>
+        <w:t xml:space="preserve">    </w:t>
+      </w:r>
+      <w:proofErr w:type="gramStart"/>
+      <w:r>
+        <w:rPr>
+          <w:color w:val="70AD47" w:themeColor="accent6"/>
+          <w:lang w:val="en-US"/>
+        </w:rPr>
+        <w:t>code</w:t>
+      </w:r>
+      <w:proofErr w:type="gramEnd"/>
+      <w:r>
+        <w:rPr>
+          <w:color w:val="70AD47" w:themeColor="accent6"/>
+          <w:lang w:val="en-US"/>
+        </w:rPr>
+        <w:t xml:space="preserve"> = </w:t>
+      </w:r>
+      <w:proofErr w:type="spellStart"/>
+      <w:r>
+        <w:rPr>
+          <w:color w:val="70AD47" w:themeColor="accent6"/>
+          <w:lang w:val="en-US"/>
+        </w:rPr>
+        <w:t>install.pkg</w:t>
+      </w:r>
+      <w:proofErr w:type="spellEnd"/>
+      <w:r>
+        <w:rPr>
+          <w:color w:val="70AD47" w:themeColor="accent6"/>
+          <w:lang w:val="en-US"/>
+        </w:rPr>
+        <w:t>,</w:t>
+      </w:r>
+    </w:p>
+    <w:p>
+      <w:pPr>
+        <w:pStyle w:val="ListParagraph"/>
+        <w:rPr>
+          <w:color w:val="70AD47" w:themeColor="accent6"/>
+          <w:lang w:val="en-US"/>
+        </w:rPr>
+      </w:pPr>
+      <w:r>
+        <w:rPr>
+          <w:color w:val="70AD47" w:themeColor="accent6"/>
+          <w:lang w:val="en-US"/>
+        </w:rPr>
+        <w:t xml:space="preserve">    </w:t>
+      </w:r>
+      <w:proofErr w:type="gramStart"/>
+      <w:r>
+        <w:rPr>
+          <w:color w:val="70AD47" w:themeColor="accent6"/>
+          <w:lang w:val="en-US"/>
+        </w:rPr>
+        <w:t>inputs</w:t>
+      </w:r>
+      <w:proofErr w:type="gramEnd"/>
+      <w:r>
+        <w:rPr>
+          <w:color w:val="70AD47" w:themeColor="accent6"/>
+          <w:lang w:val="en-US"/>
+        </w:rPr>
+        <w:t xml:space="preserve"> = list(</w:t>
+      </w:r>
+      <w:proofErr w:type="spellStart"/>
+      <w:r>
+        <w:rPr>
+          <w:color w:val="70AD47" w:themeColor="accent6"/>
+          <w:lang w:val="en-US"/>
+        </w:rPr>
+        <w:t>num</w:t>
+      </w:r>
+      <w:proofErr w:type="spellEnd"/>
+      <w:r>
+        <w:rPr>
+          <w:color w:val="70AD47" w:themeColor="accent6"/>
+          <w:lang w:val="en-US"/>
+        </w:rPr>
+        <w:t xml:space="preserve"> = "numeric"),</w:t>
+      </w:r>
+    </w:p>
+    <w:p>
+      <w:pPr>
+        <w:pStyle w:val="ListParagraph"/>
+        <w:rPr>
+          <w:color w:val="70AD47" w:themeColor="accent6"/>
+          <w:lang w:val="en-US"/>
+        </w:rPr>
+      </w:pPr>
+      <w:r>
+        <w:rPr>
+          <w:color w:val="70AD47" w:themeColor="accent6"/>
+          <w:lang w:val="en-US"/>
+        </w:rPr>
+        <w:t xml:space="preserve">    </w:t>
+      </w:r>
+      <w:proofErr w:type="gramStart"/>
+      <w:r>
+        <w:rPr>
+          <w:color w:val="70AD47" w:themeColor="accent6"/>
+          <w:lang w:val="en-US"/>
+        </w:rPr>
+        <w:t>outputs</w:t>
+      </w:r>
+      <w:proofErr w:type="gramEnd"/>
+      <w:r>
+        <w:rPr>
+          <w:color w:val="70AD47" w:themeColor="accent6"/>
+          <w:lang w:val="en-US"/>
+        </w:rPr>
+        <w:t xml:space="preserve"> = list(answer = "numeric"),</w:t>
+      </w:r>
+    </w:p>
+    <w:p>
+      <w:pPr>
+        <w:pStyle w:val="ListParagraph"/>
+        <w:rPr>
+          <w:color w:val="70AD47" w:themeColor="accent6"/>
+          <w:lang w:val="en-US"/>
+        </w:rPr>
+      </w:pPr>
+      <w:r>
+        <w:rPr>
+          <w:color w:val="70AD47" w:themeColor="accent6"/>
+          <w:lang w:val="en-US"/>
+        </w:rPr>
+        <w:t xml:space="preserve">    v = "v1.0.0"</w:t>
+      </w:r>
+    </w:p>
+    <w:p>
+      <w:pPr>
+        <w:pStyle w:val="ListParagraph"/>
+        <w:rPr>
+          <w:color w:val="70AD47" w:themeColor="accent6"/>
+          <w:lang w:val="en-US"/>
+        </w:rPr>
+      </w:pPr>
+      <w:r>
+        <w:rPr>
+          <w:color w:val="70AD47" w:themeColor="accent6"/>
+          <w:lang w:val="en-US"/>
+        </w:rPr>
+        <w:lastRenderedPageBreak/>
+        <w:t>)</w:t>
+      </w:r>
+    </w:p>
+    <w:p>
+      <w:pPr>
+        <w:pStyle w:val="ListParagraph"/>
+        <w:rPr>
+          <w:color w:val="70AD47" w:themeColor="accent6"/>
+          <w:lang w:val="en-US"/>
+        </w:rPr>
+      </w:pPr>
+      <w:r>
+        <w:rPr>
+          <w:color w:val="70AD47" w:themeColor="accent6"/>
+          <w:lang w:val="en-US"/>
+        </w:rPr>
+        <w:t xml:space="preserve"># </w:t>
+      </w:r>
+      <w:proofErr w:type="spellStart"/>
+      <w:r>
+        <w:rPr>
+          <w:color w:val="70AD47" w:themeColor="accent6"/>
+          <w:lang w:val="en-US"/>
+        </w:rPr>
+        <w:t>api</w:t>
+      </w:r>
+      <w:proofErr w:type="spellEnd"/>
+      <w:r>
+        <w:rPr>
+          <w:color w:val="70AD47" w:themeColor="accent6"/>
+          <w:lang w:val="en-US"/>
+        </w:rPr>
+        <w:t>-call</w:t>
+      </w:r>
+    </w:p>
+    <w:p>
+      <w:pPr>
+        <w:pStyle w:val="ListParagraph"/>
+        <w:rPr>
+          <w:color w:val="70AD47" w:themeColor="accent6"/>
+          <w:lang w:val="en-US"/>
+        </w:rPr>
+      </w:pPr>
+      <w:proofErr w:type="spellStart"/>
+      <w:proofErr w:type="gramStart"/>
+      <w:r>
+        <w:rPr>
+          <w:color w:val="70AD47" w:themeColor="accent6"/>
+          <w:lang w:val="en-US"/>
+        </w:rPr>
+        <w:t>installres</w:t>
+      </w:r>
+      <w:proofErr w:type="spellEnd"/>
+      <w:proofErr w:type="gramEnd"/>
+      <w:r>
+        <w:rPr>
+          <w:color w:val="70AD47" w:themeColor="accent6"/>
+          <w:lang w:val="en-US"/>
+        </w:rPr>
+        <w:t xml:space="preserve"> &lt;- </w:t>
+      </w:r>
+      <w:proofErr w:type="spellStart"/>
+      <w:r>
+        <w:rPr>
+          <w:color w:val="70AD47" w:themeColor="accent6"/>
+          <w:lang w:val="en-US"/>
+        </w:rPr>
+        <w:t>api_installpkg$install.pkg</w:t>
+      </w:r>
+      <w:proofErr w:type="spellEnd"/>
+      <w:r>
+        <w:rPr>
+          <w:color w:val="70AD47" w:themeColor="accent6"/>
+          <w:lang w:val="en-US"/>
+        </w:rPr>
+        <w:t>(9)</w:t>
+      </w:r>
+    </w:p>
+    <w:p>
+      <w:pPr>
+        <w:ind w:left="720"/>
+        <w:rPr>
+          <w:lang w:val="en-US"/>
+        </w:rPr>
+      </w:pPr>
+    </w:p>
+    <w:p>
+      <w:pPr>
+        <w:pStyle w:val="ListParagraph"/>
+        <w:rPr>
+          <w:color w:val="70AD47" w:themeColor="accent6"/>
+          <w:lang w:val="en-US"/>
+        </w:rPr>
+      </w:pPr>
+      <w:proofErr w:type="spellStart"/>
+      <w:proofErr w:type="gramStart"/>
+      <w:r>
+        <w:rPr>
+          <w:color w:val="70AD47" w:themeColor="accent6"/>
+          <w:lang w:val="en-US"/>
+        </w:rPr>
+        <w:t>modelsmall</w:t>
+      </w:r>
+      <w:proofErr w:type="spellEnd"/>
+      <w:proofErr w:type="gramEnd"/>
+      <w:r>
+        <w:rPr>
+          <w:color w:val="70AD47" w:themeColor="accent6"/>
+          <w:lang w:val="en-US"/>
+        </w:rPr>
+        <w:t xml:space="preserve"> &lt;- </w:t>
+      </w:r>
+      <w:proofErr w:type="spellStart"/>
+      <w:r>
+        <w:rPr>
+          <w:color w:val="70AD47" w:themeColor="accent6"/>
+          <w:lang w:val="en-US"/>
+        </w:rPr>
+        <w:t>readRDS</w:t>
+      </w:r>
+      <w:proofErr w:type="spellEnd"/>
+      <w:r>
+        <w:rPr>
+          <w:color w:val="70AD47" w:themeColor="accent6"/>
+          <w:lang w:val="en-US"/>
+        </w:rPr>
+        <w:t>(file = "models/model_rf_1000.rds")</w:t>
+      </w:r>
+    </w:p>
+    <w:p>
+      <w:pPr>
+        <w:pStyle w:val="ListParagraph"/>
+        <w:rPr>
+          <w:color w:val="70AD47" w:themeColor="accent6"/>
+          <w:lang w:val="en-US"/>
+        </w:rPr>
+      </w:pPr>
+      <w:proofErr w:type="spellStart"/>
+      <w:proofErr w:type="gramStart"/>
+      <w:r>
+        <w:rPr>
+          <w:color w:val="70AD47" w:themeColor="accent6"/>
+          <w:lang w:val="en-US"/>
+        </w:rPr>
+        <w:t>predictsmall</w:t>
+      </w:r>
+      <w:proofErr w:type="spellEnd"/>
+      <w:proofErr w:type="gramEnd"/>
+      <w:r>
+        <w:rPr>
+          <w:color w:val="70AD47" w:themeColor="accent6"/>
+          <w:lang w:val="en-US"/>
+        </w:rPr>
+        <w:t xml:space="preserve"> &lt;- function(</w:t>
+      </w:r>
+      <w:proofErr w:type="spellStart"/>
+      <w:r>
+        <w:rPr>
+          <w:color w:val="70AD47" w:themeColor="accent6"/>
+          <w:lang w:val="en-US"/>
+        </w:rPr>
+        <w:t>dataframe</w:t>
+      </w:r>
+      <w:proofErr w:type="spellEnd"/>
+      <w:r>
+        <w:rPr>
+          <w:color w:val="70AD47" w:themeColor="accent6"/>
+          <w:lang w:val="en-US"/>
+        </w:rPr>
+        <w:t>){</w:t>
+      </w:r>
+    </w:p>
+    <w:p>
+      <w:pPr>
+        <w:pStyle w:val="ListParagraph"/>
+        <w:rPr>
+          <w:color w:val="70AD47" w:themeColor="accent6"/>
+          <w:lang w:val="en-US"/>
+        </w:rPr>
+      </w:pPr>
+      <w:r>
+        <w:rPr>
+          <w:color w:val="70AD47" w:themeColor="accent6"/>
+          <w:lang w:val="en-US"/>
+        </w:rPr>
+        <w:t xml:space="preserve">    </w:t>
+      </w:r>
+      <w:proofErr w:type="gramStart"/>
+      <w:r>
+        <w:rPr>
+          <w:color w:val="70AD47" w:themeColor="accent6"/>
+          <w:lang w:val="en-US"/>
+        </w:rPr>
+        <w:t>predict(</w:t>
+      </w:r>
+      <w:proofErr w:type="spellStart"/>
+      <w:proofErr w:type="gramEnd"/>
+      <w:r>
+        <w:rPr>
+          <w:color w:val="70AD47" w:themeColor="accent6"/>
+          <w:lang w:val="en-US"/>
+        </w:rPr>
+        <w:t>modelsmall</w:t>
+      </w:r>
+      <w:proofErr w:type="spellEnd"/>
+      <w:r>
+        <w:rPr>
+          <w:color w:val="70AD47" w:themeColor="accent6"/>
+          <w:lang w:val="en-US"/>
+        </w:rPr>
+        <w:t xml:space="preserve">, </w:t>
+      </w:r>
+      <w:proofErr w:type="spellStart"/>
+      <w:r>
+        <w:rPr>
+          <w:color w:val="70AD47" w:themeColor="accent6"/>
+          <w:lang w:val="en-US"/>
+        </w:rPr>
+        <w:t>newdata</w:t>
+      </w:r>
+      <w:proofErr w:type="spellEnd"/>
+      <w:r>
+        <w:rPr>
+          <w:color w:val="70AD47" w:themeColor="accent6"/>
+          <w:lang w:val="en-US"/>
+        </w:rPr>
+        <w:t xml:space="preserve"> = </w:t>
+      </w:r>
+      <w:proofErr w:type="spellStart"/>
+      <w:r>
+        <w:rPr>
+          <w:color w:val="70AD47" w:themeColor="accent6"/>
+          <w:lang w:val="en-US"/>
+        </w:rPr>
+        <w:t>dataframe</w:t>
+      </w:r>
+      <w:proofErr w:type="spellEnd"/>
+      <w:r>
+        <w:rPr>
+          <w:color w:val="70AD47" w:themeColor="accent6"/>
+          <w:lang w:val="en-US"/>
+        </w:rPr>
+        <w:t xml:space="preserve">, type = "response") </w:t>
+      </w:r>
+    </w:p>
+    <w:p>
+      <w:pPr>
+        <w:pStyle w:val="ListParagraph"/>
+        <w:rPr>
+          <w:color w:val="70AD47" w:themeColor="accent6"/>
+          <w:lang w:val="en-US"/>
+        </w:rPr>
+      </w:pPr>
+      <w:r>
+        <w:rPr>
+          <w:color w:val="70AD47" w:themeColor="accent6"/>
+          <w:lang w:val="en-US"/>
+        </w:rPr>
+        <w:t>}</w:t>
+      </w:r>
+    </w:p>
+    <w:p>
+      <w:pPr>
+        <w:pStyle w:val="ListParagraph"/>
+        <w:rPr>
+          <w:color w:val="70AD47" w:themeColor="accent6"/>
+          <w:lang w:val="en-US"/>
+        </w:rPr>
+      </w:pPr>
+    </w:p>
+    <w:p>
+      <w:pPr>
+        <w:pStyle w:val="ListParagraph"/>
+        <w:rPr>
+          <w:color w:val="70AD47" w:themeColor="accent6"/>
+          <w:lang w:val="en-US"/>
+        </w:rPr>
+      </w:pPr>
+      <w:proofErr w:type="spellStart"/>
+      <w:proofErr w:type="gramStart"/>
+      <w:r>
+        <w:rPr>
+          <w:color w:val="70AD47" w:themeColor="accent6"/>
+          <w:lang w:val="en-US"/>
+        </w:rPr>
+        <w:t>apismalldf</w:t>
+      </w:r>
+      <w:proofErr w:type="spellEnd"/>
+      <w:proofErr w:type="gramEnd"/>
+      <w:r>
+        <w:rPr>
+          <w:color w:val="70AD47" w:themeColor="accent6"/>
+          <w:lang w:val="en-US"/>
+        </w:rPr>
+        <w:t xml:space="preserve"> &lt;- </w:t>
+      </w:r>
+      <w:proofErr w:type="spellStart"/>
+      <w:r>
+        <w:rPr>
+          <w:color w:val="70AD47" w:themeColor="accent6"/>
+          <w:lang w:val="en-US"/>
+        </w:rPr>
+        <w:t>publishService</w:t>
+      </w:r>
+      <w:proofErr w:type="spellEnd"/>
+      <w:r>
+        <w:rPr>
+          <w:color w:val="70AD47" w:themeColor="accent6"/>
+          <w:lang w:val="en-US"/>
+        </w:rPr>
+        <w:t>(</w:t>
+      </w:r>
+    </w:p>
+    <w:p>
+      <w:pPr>
+        <w:pStyle w:val="ListParagraph"/>
+        <w:rPr>
+          <w:color w:val="70AD47" w:themeColor="accent6"/>
+          <w:lang w:val="en-US"/>
+        </w:rPr>
+      </w:pPr>
+      <w:r>
+        <w:rPr>
+          <w:color w:val="70AD47" w:themeColor="accent6"/>
+          <w:lang w:val="en-US"/>
+        </w:rPr>
+        <w:t xml:space="preserve">    "</w:t>
+      </w:r>
+      <w:proofErr w:type="spellStart"/>
+      <w:proofErr w:type="gramStart"/>
+      <w:r>
+        <w:rPr>
+          <w:color w:val="70AD47" w:themeColor="accent6"/>
+          <w:lang w:val="en-US"/>
+        </w:rPr>
+        <w:t>modelsmalldf</w:t>
+      </w:r>
+      <w:proofErr w:type="spellEnd"/>
+      <w:proofErr w:type="gramEnd"/>
+      <w:r>
+        <w:rPr>
+          <w:color w:val="70AD47" w:themeColor="accent6"/>
+          <w:lang w:val="en-US"/>
+        </w:rPr>
+        <w:t>",</w:t>
+      </w:r>
+      <w:bookmarkStart w:id="0" w:name="_GoBack"/>
+      <w:bookmarkEnd w:id="0"/>
+    </w:p>
+    <w:p>
+      <w:pPr>
+        <w:pStyle w:val="ListParagraph"/>
+        <w:rPr>
+          <w:color w:val="70AD47" w:themeColor="accent6"/>
+          <w:lang w:val="en-US"/>
+        </w:rPr>
+      </w:pPr>
+      <w:r>
+        <w:rPr>
+          <w:color w:val="70AD47" w:themeColor="accent6"/>
+          <w:lang w:val="en-US"/>
+        </w:rPr>
+        <w:t xml:space="preserve">    </w:t>
+      </w:r>
+      <w:proofErr w:type="gramStart"/>
+      <w:r>
+        <w:rPr>
+          <w:color w:val="70AD47" w:themeColor="accent6"/>
+          <w:lang w:val="en-US"/>
+        </w:rPr>
+        <w:t>code</w:t>
+      </w:r>
+      <w:proofErr w:type="gramEnd"/>
+      <w:r>
+        <w:rPr>
+          <w:color w:val="70AD47" w:themeColor="accent6"/>
+          <w:lang w:val="en-US"/>
+        </w:rPr>
+        <w:t xml:space="preserve"> = </w:t>
+      </w:r>
+      <w:proofErr w:type="spellStart"/>
+      <w:r>
+        <w:rPr>
+          <w:color w:val="70AD47" w:themeColor="accent6"/>
+          <w:lang w:val="en-US"/>
+        </w:rPr>
+        <w:t>predictsmall</w:t>
+      </w:r>
+      <w:proofErr w:type="spellEnd"/>
+      <w:r>
+        <w:rPr>
+          <w:color w:val="70AD47" w:themeColor="accent6"/>
+          <w:lang w:val="en-US"/>
+        </w:rPr>
+        <w:t>,</w:t>
+      </w:r>
+    </w:p>
+    <w:p>
+      <w:pPr>
+        <w:pStyle w:val="ListParagraph"/>
+        <w:rPr>
+          <w:color w:val="70AD47" w:themeColor="accent6"/>
+          <w:lang w:val="en-US"/>
+        </w:rPr>
+      </w:pPr>
+      <w:r>
+        <w:rPr>
+          <w:color w:val="70AD47" w:themeColor="accent6"/>
+          <w:lang w:val="en-US"/>
+        </w:rPr>
+        <w:t xml:space="preserve">    </w:t>
+      </w:r>
+      <w:proofErr w:type="gramStart"/>
+      <w:r>
+        <w:rPr>
+          <w:color w:val="70AD47" w:themeColor="accent6"/>
+          <w:lang w:val="en-US"/>
+        </w:rPr>
+        <w:t>model</w:t>
+      </w:r>
+      <w:proofErr w:type="gramEnd"/>
+      <w:r>
+        <w:rPr>
+          <w:color w:val="70AD47" w:themeColor="accent6"/>
+          <w:lang w:val="en-US"/>
+        </w:rPr>
+        <w:t xml:space="preserve"> = </w:t>
+      </w:r>
+      <w:proofErr w:type="spellStart"/>
+      <w:r>
+        <w:rPr>
+          <w:color w:val="70AD47" w:themeColor="accent6"/>
+          <w:lang w:val="en-US"/>
+        </w:rPr>
+        <w:t>modelsmall</w:t>
+      </w:r>
+      <w:proofErr w:type="spellEnd"/>
+      <w:r>
+        <w:rPr>
+          <w:color w:val="70AD47" w:themeColor="accent6"/>
+          <w:lang w:val="en-US"/>
+        </w:rPr>
+        <w:t>,</w:t>
+      </w:r>
+    </w:p>
+    <w:p>
+      <w:pPr>
+        <w:pStyle w:val="ListParagraph"/>
+        <w:rPr>
+          <w:color w:val="70AD47" w:themeColor="accent6"/>
+          <w:lang w:val="en-US"/>
+        </w:rPr>
+      </w:pPr>
+      <w:r>
+        <w:rPr>
+          <w:color w:val="70AD47" w:themeColor="accent6"/>
+          <w:lang w:val="en-US"/>
+        </w:rPr>
+        <w:t xml:space="preserve">    </w:t>
+      </w:r>
+      <w:proofErr w:type="gramStart"/>
+      <w:r>
+        <w:rPr>
+          <w:color w:val="70AD47" w:themeColor="accent6"/>
+          <w:lang w:val="en-US"/>
+        </w:rPr>
+        <w:t>inputs</w:t>
+      </w:r>
+      <w:proofErr w:type="gramEnd"/>
+      <w:r>
+        <w:rPr>
+          <w:color w:val="70AD47" w:themeColor="accent6"/>
+          <w:lang w:val="en-US"/>
+        </w:rPr>
+        <w:t xml:space="preserve"> = list(</w:t>
+      </w:r>
+      <w:proofErr w:type="spellStart"/>
+      <w:r>
+        <w:rPr>
+          <w:color w:val="70AD47" w:themeColor="accent6"/>
+          <w:lang w:val="en-US"/>
+        </w:rPr>
+        <w:t>dataframe</w:t>
+      </w:r>
+      <w:proofErr w:type="spellEnd"/>
+      <w:r>
+        <w:rPr>
+          <w:color w:val="70AD47" w:themeColor="accent6"/>
+          <w:lang w:val="en-US"/>
+        </w:rPr>
+        <w:t xml:space="preserve"> = "</w:t>
+      </w:r>
+      <w:proofErr w:type="spellStart"/>
+      <w:r>
+        <w:rPr>
+          <w:color w:val="70AD47" w:themeColor="accent6"/>
+          <w:lang w:val="en-US"/>
+        </w:rPr>
+        <w:t>data.frame</w:t>
+      </w:r>
+      <w:proofErr w:type="spellEnd"/>
+      <w:r>
+        <w:rPr>
+          <w:color w:val="70AD47" w:themeColor="accent6"/>
+          <w:lang w:val="en-US"/>
+        </w:rPr>
+        <w:t>"),</w:t>
+      </w:r>
+    </w:p>
+    <w:p>
+      <w:pPr>
+        <w:pStyle w:val="ListParagraph"/>
+        <w:rPr>
+          <w:color w:val="70AD47" w:themeColor="accent6"/>
+          <w:lang w:val="en-US"/>
+        </w:rPr>
+      </w:pPr>
+      <w:r>
+        <w:rPr>
+          <w:color w:val="70AD47" w:themeColor="accent6"/>
+          <w:lang w:val="en-US"/>
+        </w:rPr>
+        <w:t xml:space="preserve">    </w:t>
+      </w:r>
+      <w:proofErr w:type="gramStart"/>
+      <w:r>
+        <w:rPr>
+          <w:color w:val="70AD47" w:themeColor="accent6"/>
+          <w:lang w:val="en-US"/>
+        </w:rPr>
+        <w:t>outputs</w:t>
+      </w:r>
+      <w:proofErr w:type="gramEnd"/>
+      <w:r>
+        <w:rPr>
+          <w:color w:val="70AD47" w:themeColor="accent6"/>
+          <w:lang w:val="en-US"/>
+        </w:rPr>
+        <w:t xml:space="preserve"> = list(answer = "numeric"),</w:t>
+      </w:r>
+    </w:p>
+    <w:p>
+      <w:pPr>
+        <w:pStyle w:val="ListParagraph"/>
+        <w:rPr>
+          <w:color w:val="70AD47" w:themeColor="accent6"/>
+          <w:lang w:val="en-US"/>
+        </w:rPr>
+      </w:pPr>
+      <w:r>
+        <w:rPr>
+          <w:color w:val="70AD47" w:themeColor="accent6"/>
+          <w:lang w:val="en-US"/>
+        </w:rPr>
+        <w:t xml:space="preserve">    v = "v1.0.0"</w:t>
+      </w:r>
+    </w:p>
+    <w:p>
+      <w:pPr>
+        <w:pStyle w:val="ListParagraph"/>
+        <w:rPr>
+          <w:color w:val="70AD47" w:themeColor="accent6"/>
+          <w:lang w:val="en-US"/>
+        </w:rPr>
+      </w:pPr>
+      <w:r>
+        <w:rPr>
+          <w:color w:val="70AD47" w:themeColor="accent6"/>
+          <w:lang w:val="en-US"/>
+        </w:rPr>
+        <w:t>)</w:t>
+      </w:r>
+    </w:p>
+    <w:p>
+      <w:pPr>
+        <w:rPr>
+          <w:color w:val="70AD47" w:themeColor="accent6"/>
+          <w:lang w:val="en-US"/>
+        </w:rPr>
+      </w:pPr>
+      <w:r>
+        <w:rPr>
+          <w:color w:val="70AD47" w:themeColor="accent6"/>
+          <w:lang w:val="en-US"/>
+        </w:rPr>
+        <w:tab/>
+      </w:r>
+      <w:r>
+        <w:rPr>
+          <w:color w:val="70AD47" w:themeColor="accent6"/>
+          <w:lang w:val="en-US"/>
+        </w:rPr>
+        <w:t xml:space="preserve"># </w:t>
+      </w:r>
+      <w:proofErr w:type="gramStart"/>
+      <w:r>
+        <w:rPr>
+          <w:color w:val="70AD47" w:themeColor="accent6"/>
+          <w:lang w:val="en-US"/>
+        </w:rPr>
+        <w:t>post</w:t>
+      </w:r>
+      <w:proofErr w:type="gramEnd"/>
+      <w:r>
+        <w:rPr>
+          <w:color w:val="70AD47" w:themeColor="accent6"/>
+          <w:lang w:val="en-US"/>
+        </w:rPr>
+        <w:t xml:space="preserve"> call to REST </w:t>
+      </w:r>
+      <w:proofErr w:type="spellStart"/>
+      <w:r>
+        <w:rPr>
+          <w:color w:val="70AD47" w:themeColor="accent6"/>
+          <w:lang w:val="en-US"/>
+        </w:rPr>
+        <w:t>Apis</w:t>
+      </w:r>
+      <w:proofErr w:type="spellEnd"/>
+    </w:p>
+    <w:p>
+      <w:pPr>
+        <w:ind w:firstLine="708"/>
+        <w:rPr>
+          <w:color w:val="70AD47" w:themeColor="accent6"/>
+          <w:lang w:val="en-US"/>
+        </w:rPr>
+      </w:pPr>
+      <w:proofErr w:type="spellStart"/>
+      <w:proofErr w:type="gramStart"/>
+      <w:r>
+        <w:rPr>
+          <w:color w:val="70AD47" w:themeColor="accent6"/>
+          <w:lang w:val="en-US"/>
+        </w:rPr>
+        <w:t>dtest</w:t>
+      </w:r>
+      <w:proofErr w:type="spellEnd"/>
+      <w:proofErr w:type="gramEnd"/>
+      <w:r>
+        <w:rPr>
+          <w:color w:val="70AD47" w:themeColor="accent6"/>
+          <w:lang w:val="en-US"/>
+        </w:rPr>
+        <w:t xml:space="preserve"> &lt;- </w:t>
+      </w:r>
+      <w:proofErr w:type="spellStart"/>
+      <w:r>
+        <w:rPr>
+          <w:color w:val="70AD47" w:themeColor="accent6"/>
+          <w:lang w:val="en-US"/>
+        </w:rPr>
+        <w:t>readRDS</w:t>
+      </w:r>
+      <w:proofErr w:type="spellEnd"/>
+      <w:r>
+        <w:rPr>
+          <w:color w:val="70AD47" w:themeColor="accent6"/>
+          <w:lang w:val="en-US"/>
+        </w:rPr>
+        <w:t>("</w:t>
+      </w:r>
+      <w:proofErr w:type="spellStart"/>
+      <w:r>
+        <w:rPr>
+          <w:color w:val="70AD47" w:themeColor="accent6"/>
+          <w:lang w:val="en-US"/>
+        </w:rPr>
+        <w:t>mnist_dataframes</w:t>
+      </w:r>
+      <w:proofErr w:type="spellEnd"/>
+      <w:r>
+        <w:rPr>
+          <w:color w:val="70AD47" w:themeColor="accent6"/>
+          <w:lang w:val="en-US"/>
+        </w:rPr>
+        <w:t>/</w:t>
+      </w:r>
+      <w:proofErr w:type="spellStart"/>
+      <w:r>
+        <w:rPr>
+          <w:color w:val="70AD47" w:themeColor="accent6"/>
+          <w:lang w:val="en-US"/>
+        </w:rPr>
+        <w:t>mnist_test_dataframe.rds</w:t>
+      </w:r>
+      <w:proofErr w:type="spellEnd"/>
+      <w:r>
+        <w:rPr>
+          <w:color w:val="70AD47" w:themeColor="accent6"/>
+          <w:lang w:val="en-US"/>
+        </w:rPr>
+        <w:t>")</w:t>
+      </w:r>
+    </w:p>
+    <w:p>
+      <w:pPr>
+        <w:ind w:firstLine="708"/>
+        <w:rPr>
+          <w:color w:val="70AD47" w:themeColor="accent6"/>
+          <w:lang w:val="en-US"/>
+        </w:rPr>
+      </w:pPr>
+      <w:proofErr w:type="gramStart"/>
+      <w:r>
+        <w:rPr>
+          <w:color w:val="70AD47" w:themeColor="accent6"/>
+          <w:lang w:val="en-US"/>
+        </w:rPr>
+        <w:t>result</w:t>
+      </w:r>
+      <w:proofErr w:type="gramEnd"/>
+      <w:r>
+        <w:rPr>
+          <w:color w:val="70AD47" w:themeColor="accent6"/>
+          <w:lang w:val="en-US"/>
+        </w:rPr>
+        <w:t xml:space="preserve"> &lt;- </w:t>
+      </w:r>
+      <w:proofErr w:type="spellStart"/>
+      <w:r>
+        <w:rPr>
+          <w:color w:val="70AD47" w:themeColor="accent6"/>
+          <w:lang w:val="en-US"/>
+        </w:rPr>
+        <w:t>api_small$predictsmall</w:t>
+      </w:r>
+      <w:proofErr w:type="spellEnd"/>
+      <w:r>
+        <w:rPr>
+          <w:color w:val="70AD47" w:themeColor="accent6"/>
+          <w:lang w:val="en-US"/>
+        </w:rPr>
+        <w:t>(</w:t>
+      </w:r>
+      <w:proofErr w:type="spellStart"/>
+      <w:r>
+        <w:rPr>
+          <w:color w:val="70AD47" w:themeColor="accent6"/>
+          <w:lang w:val="en-US"/>
+        </w:rPr>
+        <w:t>dtest</w:t>
+      </w:r>
+      <w:proofErr w:type="spellEnd"/>
+      <w:r>
+        <w:rPr>
+          <w:color w:val="70AD47" w:themeColor="accent6"/>
+          <w:lang w:val="en-US"/>
+        </w:rPr>
+        <w:t>[1,-785])</w:t>
+      </w:r>
+    </w:p>
+    <w:p>
+      <w:pPr>
+        <w:ind w:firstLine="708"/>
+        <w:rPr>
+          <w:color w:val="70AD47" w:themeColor="accent6"/>
+          <w:lang w:val="en-US"/>
+        </w:rPr>
+      </w:pPr>
+      <w:proofErr w:type="spellStart"/>
+      <w:proofErr w:type="gramStart"/>
+      <w:r>
+        <w:rPr>
+          <w:color w:val="70AD47" w:themeColor="accent6"/>
+          <w:lang w:val="en-US"/>
+        </w:rPr>
+        <w:t>str</w:t>
+      </w:r>
+      <w:proofErr w:type="spellEnd"/>
+      <w:r>
+        <w:rPr>
+          <w:color w:val="70AD47" w:themeColor="accent6"/>
+          <w:lang w:val="en-US"/>
+        </w:rPr>
+        <w:t>(</w:t>
+      </w:r>
+      <w:proofErr w:type="gramEnd"/>
+      <w:r>
+        <w:rPr>
+          <w:color w:val="70AD47" w:themeColor="accent6"/>
+          <w:lang w:val="en-US"/>
+        </w:rPr>
+        <w:t>result)</w:t>
+      </w:r>
+    </w:p>
+    <w:p>
+      <w:pPr>
+        <w:ind w:firstLine="708"/>
+        <w:rPr>
+          <w:lang w:val="en-US"/>
+        </w:rPr>
+      </w:pPr>
+    </w:p>
+    <w:p>
+      <w:pPr>
+        <w:ind w:firstLine="708"/>
+        <w:rPr>
+          <w:lang w:val="en-US"/>
+        </w:rPr>
+      </w:pPr>
+    </w:p>
+    <w:p>
+      <w:pPr>
+        <w:rPr>
+          <w:lang w:val="en-US"/>
+        </w:rPr>
+      </w:pPr>
+      <w:r>
+        <w:rPr>
+          <w:lang w:val="en-US"/>
+        </w:rPr>
+        <w:t>R-Server Directory on VM</w:t>
+      </w:r>
+    </w:p>
+    <w:p>
+      <w:pPr>
+        <w:rPr>
+          <w:rFonts w:ascii="Lucida Console" w:hAnsi="Lucida Console" w:cs="Lucida Console"/>
+          <w:sz w:val="18"/>
+          <w:szCs w:val="18"/>
+          <w:lang w:val="en-US"/>
+        </w:rPr>
+      </w:pPr>
+      <w:r>
+        <w:rPr>
+          <w:rFonts w:ascii="Lucida Console" w:hAnsi="Lucida Console" w:cs="Lucida Console"/>
+          <w:sz w:val="18"/>
+          <w:szCs w:val="18"/>
+          <w:lang w:val="en-US"/>
+        </w:rPr>
+        <w:t>/</w:t>
+      </w:r>
+      <w:proofErr w:type="spellStart"/>
+      <w:r>
+        <w:rPr>
+          <w:rFonts w:ascii="Lucida Console" w:hAnsi="Lucida Console" w:cs="Lucida Console"/>
+          <w:sz w:val="18"/>
+          <w:szCs w:val="18"/>
+          <w:lang w:val="en-US"/>
+        </w:rPr>
+        <w:t>usr</w:t>
+      </w:r>
+      <w:proofErr w:type="spellEnd"/>
+      <w:r>
+        <w:rPr>
+          <w:rFonts w:ascii="Lucida Console" w:hAnsi="Lucida Console" w:cs="Lucida Console"/>
+          <w:sz w:val="18"/>
+          <w:szCs w:val="18"/>
+          <w:lang w:val="en-US"/>
+        </w:rPr>
+        <w:t>/lib64/</w:t>
+      </w:r>
+      <w:proofErr w:type="spellStart"/>
+      <w:r>
+        <w:rPr>
+          <w:rFonts w:ascii="Lucida Console" w:hAnsi="Lucida Console" w:cs="Lucida Console"/>
+          <w:sz w:val="18"/>
+          <w:szCs w:val="18"/>
+          <w:lang w:val="en-US"/>
+        </w:rPr>
+        <w:t>microsoft</w:t>
+      </w:r>
+      <w:proofErr w:type="spellEnd"/>
+      <w:r>
+        <w:rPr>
+          <w:rFonts w:ascii="Lucida Console" w:hAnsi="Lucida Console" w:cs="Lucida Console"/>
+          <w:sz w:val="18"/>
+          <w:szCs w:val="18"/>
+          <w:lang w:val="en-US"/>
+        </w:rPr>
+        <w:t>-r/</w:t>
+      </w:r>
+      <w:proofErr w:type="spellStart"/>
+      <w:r>
+        <w:rPr>
+          <w:rFonts w:ascii="Lucida Console" w:hAnsi="Lucida Console" w:cs="Lucida Console"/>
+          <w:sz w:val="18"/>
+          <w:szCs w:val="18"/>
+          <w:lang w:val="en-US"/>
+        </w:rPr>
+        <w:t>rserver</w:t>
+      </w:r>
+      <w:proofErr w:type="spellEnd"/>
+      <w:r>
+        <w:rPr>
+          <w:rFonts w:ascii="Lucida Console" w:hAnsi="Lucida Console" w:cs="Lucida Console"/>
+          <w:sz w:val="18"/>
+          <w:szCs w:val="18"/>
+          <w:lang w:val="en-US"/>
+        </w:rPr>
+        <w:t>/o16n/9.1.0/</w:t>
+      </w:r>
+      <w:proofErr w:type="spellStart"/>
+      <w:r>
+        <w:rPr>
+          <w:rFonts w:ascii="Lucida Console" w:hAnsi="Lucida Console" w:cs="Lucida Console"/>
+          <w:sz w:val="18"/>
+          <w:szCs w:val="18"/>
+          <w:lang w:val="en-US"/>
+        </w:rPr>
+        <w:t>rserve</w:t>
+      </w:r>
+      <w:proofErr w:type="spellEnd"/>
+    </w:p>
+    <w:p>
+      <w:pPr>
+        <w:ind w:left="705"/>
+        <w:rPr>
+          <w:rFonts w:ascii="Lucida Console" w:hAnsi="Lucida Console" w:cs="Lucida Console"/>
+          <w:sz w:val="18"/>
+          <w:szCs w:val="18"/>
+          <w:lang w:val="en-US"/>
+        </w:rPr>
+      </w:pPr>
+      <w:r>
+        <w:rPr>
+          <w:rFonts w:ascii="Lucida Console" w:hAnsi="Lucida Console" w:cs="Lucida Console"/>
+          <w:sz w:val="18"/>
+          <w:szCs w:val="18"/>
+          <w:lang w:val="en-US"/>
+        </w:rPr>
+        <w:t>/</w:t>
+      </w:r>
+      <w:proofErr w:type="spellStart"/>
+      <w:r>
+        <w:rPr>
+          <w:rFonts w:ascii="Lucida Console" w:hAnsi="Lucida Console" w:cs="Lucida Console"/>
+          <w:sz w:val="18"/>
+          <w:szCs w:val="18"/>
+          <w:lang w:val="en-US"/>
+        </w:rPr>
+        <w:t>Rserv.conf</w:t>
+      </w:r>
+      <w:proofErr w:type="spellEnd"/>
+      <w:r>
+        <w:rPr>
+          <w:rFonts w:ascii="Lucida Console" w:hAnsi="Lucida Console" w:cs="Lucida Console"/>
+          <w:sz w:val="18"/>
+          <w:szCs w:val="18"/>
+          <w:lang w:val="en-US"/>
+        </w:rPr>
+        <w:t>: Configuration of R Server, executed when starting R Server</w:t>
+      </w:r>
+      <w:r>
+        <w:rPr>
+          <w:rFonts w:ascii="Lucida Console" w:hAnsi="Lucida Console" w:cs="Lucida Console"/>
+          <w:sz w:val="18"/>
+          <w:szCs w:val="18"/>
+          <w:lang w:val="en-US"/>
+        </w:rPr>
+        <w:t xml:space="preserve"> (set working directory, encoding, source </w:t>
+      </w:r>
+      <w:proofErr w:type="spellStart"/>
+      <w:r>
+        <w:rPr>
+          <w:rFonts w:ascii="Lucida Console" w:hAnsi="Lucida Console" w:cs="Lucida Console"/>
+          <w:sz w:val="18"/>
+          <w:szCs w:val="18"/>
+          <w:lang w:val="en-US"/>
+        </w:rPr>
+        <w:t>RScripts</w:t>
+      </w:r>
+      <w:proofErr w:type="spellEnd"/>
+      <w:r>
+        <w:rPr>
+          <w:rFonts w:ascii="Lucida Console" w:hAnsi="Lucida Console" w:cs="Lucida Console"/>
+          <w:sz w:val="18"/>
+          <w:szCs w:val="18"/>
+          <w:lang w:val="en-US"/>
+        </w:rPr>
+        <w:t>/</w:t>
+      </w:r>
+      <w:proofErr w:type="spellStart"/>
+      <w:r>
+        <w:rPr>
+          <w:rFonts w:ascii="Lucida Console" w:hAnsi="Lucida Console" w:cs="Lucida Console"/>
+          <w:sz w:val="18"/>
+          <w:szCs w:val="18"/>
+          <w:lang w:val="en-US"/>
+        </w:rPr>
+        <w:t>source.R</w:t>
+      </w:r>
+      <w:proofErr w:type="spellEnd"/>
+      <w:r>
+        <w:rPr>
+          <w:rFonts w:ascii="Lucida Console" w:hAnsi="Lucida Console" w:cs="Lucida Console"/>
+          <w:sz w:val="18"/>
+          <w:szCs w:val="18"/>
+          <w:lang w:val="en-US"/>
+        </w:rPr>
+        <w:t>)</w:t>
+      </w:r>
+    </w:p>
+    <w:p>
+      <w:pPr>
+        <w:ind w:firstLine="708"/>
+        <w:rPr>
+          <w:rFonts w:ascii="Lucida Console" w:hAnsi="Lucida Console" w:cs="Lucida Console"/>
+          <w:sz w:val="18"/>
+          <w:szCs w:val="18"/>
+          <w:lang w:val="en-US"/>
+        </w:rPr>
+      </w:pPr>
+      <w:r>
+        <w:rPr>
+          <w:rFonts w:ascii="Lucida Console" w:hAnsi="Lucida Console" w:cs="Lucida Console"/>
+          <w:sz w:val="18"/>
+          <w:szCs w:val="18"/>
+          <w:lang w:val="en-US"/>
+        </w:rPr>
+        <w:t>/</w:t>
+      </w:r>
+      <w:proofErr w:type="spellStart"/>
+      <w:r>
+        <w:rPr>
+          <w:rFonts w:ascii="Lucida Console" w:hAnsi="Lucida Console" w:cs="Lucida Console"/>
+          <w:sz w:val="18"/>
+          <w:szCs w:val="18"/>
+          <w:lang w:val="en-US"/>
+        </w:rPr>
+        <w:t>RScripts</w:t>
+      </w:r>
+      <w:proofErr w:type="spellEnd"/>
+      <w:r>
+        <w:rPr>
+          <w:rFonts w:ascii="Lucida Console" w:hAnsi="Lucida Console" w:cs="Lucida Console"/>
+          <w:sz w:val="18"/>
+          <w:szCs w:val="18"/>
+          <w:lang w:val="en-US"/>
+        </w:rPr>
+        <w:t>/</w:t>
+      </w:r>
+      <w:proofErr w:type="spellStart"/>
+      <w:r>
+        <w:rPr>
+          <w:rFonts w:ascii="Lucida Console" w:hAnsi="Lucida Console" w:cs="Lucida Console"/>
+          <w:sz w:val="18"/>
+          <w:szCs w:val="18"/>
+          <w:lang w:val="en-US"/>
+        </w:rPr>
+        <w:t>source.R</w:t>
+      </w:r>
+      <w:proofErr w:type="spellEnd"/>
+      <w:r>
+        <w:rPr>
+          <w:rFonts w:ascii="Lucida Console" w:hAnsi="Lucida Console" w:cs="Lucida Console"/>
+          <w:sz w:val="18"/>
+          <w:szCs w:val="18"/>
+          <w:lang w:val="en-US"/>
+        </w:rPr>
+        <w:t xml:space="preserve">: </w:t>
+      </w:r>
+      <w:r>
+        <w:rPr>
+          <w:rFonts w:ascii="Lucida Console" w:hAnsi="Lucida Console" w:cs="Lucida Console"/>
+          <w:sz w:val="18"/>
+          <w:szCs w:val="18"/>
+          <w:lang w:val="en-US"/>
+        </w:rPr>
+        <w:t>Configuration of R</w:t>
+      </w:r>
+      <w:r>
+        <w:rPr>
+          <w:rFonts w:ascii="Lucida Console" w:hAnsi="Lucida Console" w:cs="Lucida Console"/>
+          <w:sz w:val="18"/>
+          <w:szCs w:val="18"/>
+          <w:lang w:val="en-US"/>
+        </w:rPr>
+        <w:t xml:space="preserve"> before starting server</w:t>
+      </w:r>
+      <w:r>
+        <w:rPr>
+          <w:rFonts w:ascii="Lucida Console" w:hAnsi="Lucida Console" w:cs="Lucida Console"/>
+          <w:sz w:val="18"/>
+          <w:szCs w:val="18"/>
+          <w:lang w:val="en-US"/>
+        </w:rPr>
+        <w:t xml:space="preserve"> (</w:t>
+      </w:r>
+      <w:proofErr w:type="gramStart"/>
+      <w:r>
+        <w:rPr>
+          <w:rFonts w:ascii="Lucida Console" w:hAnsi="Lucida Console" w:cs="Lucida Console"/>
+          <w:sz w:val="18"/>
+          <w:szCs w:val="18"/>
+          <w:lang w:val="en-US"/>
+        </w:rPr>
+        <w:t>vi</w:t>
+      </w:r>
+      <w:proofErr w:type="gramEnd"/>
+      <w:r>
+        <w:rPr>
+          <w:rFonts w:ascii="Lucida Console" w:hAnsi="Lucida Console" w:cs="Lucida Console"/>
+          <w:sz w:val="18"/>
+          <w:szCs w:val="18"/>
+          <w:lang w:val="en-US"/>
+        </w:rPr>
+        <w:t xml:space="preserve"> </w:t>
+      </w:r>
+      <w:proofErr w:type="spellStart"/>
+      <w:r>
+        <w:rPr>
+          <w:rFonts w:ascii="Lucida Console" w:hAnsi="Lucida Console" w:cs="Lucida Console"/>
+          <w:sz w:val="18"/>
+          <w:szCs w:val="18"/>
+          <w:lang w:val="en-US"/>
+        </w:rPr>
+        <w:t>source.R</w:t>
+      </w:r>
+      <w:proofErr w:type="spellEnd"/>
+      <w:r>
+        <w:rPr>
+          <w:rFonts w:ascii="Lucida Console" w:hAnsi="Lucida Console" w:cs="Lucida Console"/>
+          <w:sz w:val="18"/>
+          <w:szCs w:val="18"/>
+          <w:lang w:val="en-US"/>
+        </w:rPr>
+        <w:t>)</w:t>
+      </w:r>
+    </w:p>
+    <w:p>
+      <w:pPr>
+        <w:ind w:firstLine="708"/>
+        <w:rPr>
+          <w:rFonts w:ascii="Lucida Console" w:hAnsi="Lucida Console" w:cs="Lucida Console"/>
+          <w:sz w:val="18"/>
+          <w:szCs w:val="18"/>
+          <w:lang w:val="en-US"/>
+        </w:rPr>
+      </w:pPr>
+      <w:r>
+        <w:rPr>
+          <w:rFonts w:ascii="Lucida Console" w:hAnsi="Lucida Console" w:cs="Lucida Console"/>
+          <w:sz w:val="18"/>
+          <w:szCs w:val="18"/>
+          <w:lang w:val="en-US"/>
+        </w:rPr>
+        <w:t>/</w:t>
+      </w:r>
+      <w:proofErr w:type="spellStart"/>
+      <w:r>
+        <w:rPr>
+          <w:rFonts w:ascii="Lucida Console" w:hAnsi="Lucida Console" w:cs="Lucida Console"/>
+          <w:sz w:val="18"/>
+          <w:szCs w:val="18"/>
+          <w:lang w:val="en-US"/>
+        </w:rPr>
+        <w:t>workdir</w:t>
+      </w:r>
+      <w:proofErr w:type="spellEnd"/>
+      <w:r>
+        <w:rPr>
+          <w:rFonts w:ascii="Lucida Console" w:hAnsi="Lucida Console" w:cs="Lucida Console"/>
+          <w:sz w:val="18"/>
+          <w:szCs w:val="18"/>
+          <w:lang w:val="en-US"/>
+        </w:rPr>
+        <w:t>/Rserv9.1.0 contains the temporary libraries (one per connection)</w:t>
+      </w:r>
+    </w:p>
+    <w:p>
+      <w:pPr>
+        <w:rPr>
+          <w:lang w:val="en-US"/>
+        </w:rPr>
+      </w:pPr>
+      <w:r>
+        <w:rPr>
+          <w:lang w:val="en-US"/>
+        </w:rPr>
+        <w:tab/>
+      </w:r>
+    </w:p>
+    <w:p>
+      <w:pPr>
+        <w:rPr>
+          <w:lang w:val="en-US"/>
+        </w:rPr>
+      </w:pPr>
+    </w:p>
+    <w:p>
+      <w:pPr>
+        <w:rPr>
+          <w:lang w:val="en-US"/>
+        </w:rPr>
+      </w:pPr>
+    </w:p>
+    <w:p>
+      <w:pPr>
+        <w:rPr>
+          <w:lang w:val="en-US"/>
+        </w:rPr>
+      </w:pPr>
+    </w:p>
+    <w:p>
+      <w:pPr>
+        <w:rPr>
+          <w:lang w:val="en-US"/>
+        </w:rPr>
+      </w:pPr>
+      <w:r>
+        <w:rPr>
+          <w:lang w:val="en-US"/>
+        </w:rPr>
+        <w:t xml:space="preserve">Setup Postman as described in </w:t>
+      </w:r>
+    </w:p>
+    <w:p>
+      <w:pPr>
+        <w:rPr>
+          <w:lang w:val="en-US"/>
+        </w:rPr>
+      </w:pPr>
+      <w:hyperlink r:id="rId10" w:history="1">
+        <w:r>
+          <w:rPr>
+            <w:rStyle w:val="Hyperlink"/>
+            <w:lang w:val="en-US"/>
+          </w:rPr>
+          <w:t>https://blogs.msdn.microsoft.com/mlserver/2017/02/22/rest-calls-using-postman-for-r-server-o16n-2/</w:t>
         </w:r>
       </w:hyperlink>
     </w:p>
@@ -1642,6 +3981,95 @@
     </w:lvl>
   </w:abstractNum>
   <w:abstractNum w:abstractNumId="6" w15:restartNumberingAfterBreak="0">
+    <w:nsid w:val="45841B41"/>
+    <w:multiLevelType w:val="hybridMultilevel"/>
+    <w:tmpl w:val="3B8CD6C2"/>
+    <w:lvl w:ilvl="0" w:tplc="08070011">
+      <w:start w:val="1"/>
+      <w:numFmt w:val="decimal"/>
+      <w:lvlText w:val="%1)"/>
+      <w:lvlJc w:val="left"/>
+      <w:pPr>
+        <w:ind w:left="720" w:hanging="360"/>
+      </w:pPr>
+      <w:rPr>
+        <w:rFonts w:hint="default"/>
+      </w:rPr>
+    </w:lvl>
+    <w:lvl w:ilvl="1" w:tplc="08070019" w:tentative="1">
+      <w:start w:val="1"/>
+      <w:numFmt w:val="lowerLetter"/>
+      <w:lvlText w:val="%2."/>
+      <w:lvlJc w:val="left"/>
+      <w:pPr>
+        <w:ind w:left="1440" w:hanging="360"/>
+      </w:pPr>
+    </w:lvl>
+    <w:lvl w:ilvl="2" w:tplc="0807001B" w:tentative="1">
+      <w:start w:val="1"/>
+      <w:numFmt w:val="lowerRoman"/>
+      <w:lvlText w:val="%3."/>
+      <w:lvlJc w:val="right"/>
+      <w:pPr>
+        <w:ind w:left="2160" w:hanging="180"/>
+      </w:pPr>
+    </w:lvl>
+    <w:lvl w:ilvl="3" w:tplc="0807000F" w:tentative="1">
+      <w:start w:val="1"/>
+      <w:numFmt w:val="decimal"/>
+      <w:lvlText w:val="%4."/>
+      <w:lvlJc w:val="left"/>
+      <w:pPr>
+        <w:ind w:left="2880" w:hanging="360"/>
+      </w:pPr>
+    </w:lvl>
+    <w:lvl w:ilvl="4" w:tplc="08070019" w:tentative="1">
+      <w:start w:val="1"/>
+      <w:numFmt w:val="lowerLetter"/>
+      <w:lvlText w:val="%5."/>
+      <w:lvlJc w:val="left"/>
+      <w:pPr>
+        <w:ind w:left="3600" w:hanging="360"/>
+      </w:pPr>
+    </w:lvl>
+    <w:lvl w:ilvl="5" w:tplc="0807001B" w:tentative="1">
+      <w:start w:val="1"/>
+      <w:numFmt w:val="lowerRoman"/>
+      <w:lvlText w:val="%6."/>
+      <w:lvlJc w:val="right"/>
+      <w:pPr>
+        <w:ind w:left="4320" w:hanging="180"/>
+      </w:pPr>
+    </w:lvl>
+    <w:lvl w:ilvl="6" w:tplc="0807000F" w:tentative="1">
+      <w:start w:val="1"/>
+      <w:numFmt w:val="decimal"/>
+      <w:lvlText w:val="%7."/>
+      <w:lvlJc w:val="left"/>
+      <w:pPr>
+        <w:ind w:left="5040" w:hanging="360"/>
+      </w:pPr>
+    </w:lvl>
+    <w:lvl w:ilvl="7" w:tplc="08070019" w:tentative="1">
+      <w:start w:val="1"/>
+      <w:numFmt w:val="lowerLetter"/>
+      <w:lvlText w:val="%8."/>
+      <w:lvlJc w:val="left"/>
+      <w:pPr>
+        <w:ind w:left="5760" w:hanging="360"/>
+      </w:pPr>
+    </w:lvl>
+    <w:lvl w:ilvl="8" w:tplc="0807001B" w:tentative="1">
+      <w:start w:val="1"/>
+      <w:numFmt w:val="lowerRoman"/>
+      <w:lvlText w:val="%9."/>
+      <w:lvlJc w:val="right"/>
+      <w:pPr>
+        <w:ind w:left="6480" w:hanging="180"/>
+      </w:pPr>
+    </w:lvl>
+  </w:abstractNum>
+  <w:abstractNum w:abstractNumId="7" w15:restartNumberingAfterBreak="0">
     <w:nsid w:val="47251E0F"/>
     <w:multiLevelType w:val="hybridMultilevel"/>
     <w:tmpl w:val="3712FBE8"/>
@@ -1753,7 +4181,7 @@
       </w:rPr>
     </w:lvl>
   </w:abstractNum>
-  <w:abstractNum w:abstractNumId="7" w15:restartNumberingAfterBreak="0">
+  <w:abstractNum w:abstractNumId="8" w15:restartNumberingAfterBreak="0">
     <w:nsid w:val="4EE26F09"/>
     <w:multiLevelType w:val="hybridMultilevel"/>
     <w:tmpl w:val="DCDEBA84"/>
@@ -1842,7 +4270,7 @@
       </w:pPr>
     </w:lvl>
   </w:abstractNum>
-  <w:abstractNum w:abstractNumId="8" w15:restartNumberingAfterBreak="0">
+  <w:abstractNum w:abstractNumId="9" w15:restartNumberingAfterBreak="0">
     <w:nsid w:val="64E20652"/>
     <w:multiLevelType w:val="hybridMultilevel"/>
     <w:tmpl w:val="1AB0589A"/>
@@ -1954,7 +4382,7 @@
       </w:rPr>
     </w:lvl>
   </w:abstractNum>
-  <w:abstractNum w:abstractNumId="9" w15:restartNumberingAfterBreak="0">
+  <w:abstractNum w:abstractNumId="10" w15:restartNumberingAfterBreak="0">
     <w:nsid w:val="6717350E"/>
     <w:multiLevelType w:val="hybridMultilevel"/>
     <w:tmpl w:val="90FC7E48"/>
@@ -2043,7 +4471,96 @@
       </w:pPr>
     </w:lvl>
   </w:abstractNum>
-  <w:abstractNum w:abstractNumId="10" w15:restartNumberingAfterBreak="0">
+  <w:abstractNum w:abstractNumId="11" w15:restartNumberingAfterBreak="0">
+    <w:nsid w:val="6AD83AED"/>
+    <w:multiLevelType w:val="hybridMultilevel"/>
+    <w:tmpl w:val="90FC7E48"/>
+    <w:lvl w:ilvl="0" w:tplc="08070011">
+      <w:start w:val="1"/>
+      <w:numFmt w:val="decimal"/>
+      <w:lvlText w:val="%1)"/>
+      <w:lvlJc w:val="left"/>
+      <w:pPr>
+        <w:ind w:left="720" w:hanging="360"/>
+      </w:pPr>
+      <w:rPr>
+        <w:rFonts w:hint="default"/>
+      </w:rPr>
+    </w:lvl>
+    <w:lvl w:ilvl="1" w:tplc="08070019">
+      <w:start w:val="1"/>
+      <w:numFmt w:val="lowerLetter"/>
+      <w:lvlText w:val="%2."/>
+      <w:lvlJc w:val="left"/>
+      <w:pPr>
+        <w:ind w:left="1440" w:hanging="360"/>
+      </w:pPr>
+    </w:lvl>
+    <w:lvl w:ilvl="2" w:tplc="0807001B" w:tentative="1">
+      <w:start w:val="1"/>
+      <w:numFmt w:val="lowerRoman"/>
+      <w:lvlText w:val="%3."/>
+      <w:lvlJc w:val="right"/>
+      <w:pPr>
+        <w:ind w:left="2160" w:hanging="180"/>
+      </w:pPr>
+    </w:lvl>
+    <w:lvl w:ilvl="3" w:tplc="0807000F" w:tentative="1">
+      <w:start w:val="1"/>
+      <w:numFmt w:val="decimal"/>
+      <w:lvlText w:val="%4."/>
+      <w:lvlJc w:val="left"/>
+      <w:pPr>
+        <w:ind w:left="2880" w:hanging="360"/>
+      </w:pPr>
+    </w:lvl>
+    <w:lvl w:ilvl="4" w:tplc="08070019" w:tentative="1">
+      <w:start w:val="1"/>
+      <w:numFmt w:val="lowerLetter"/>
+      <w:lvlText w:val="%5."/>
+      <w:lvlJc w:val="left"/>
+      <w:pPr>
+        <w:ind w:left="3600" w:hanging="360"/>
+      </w:pPr>
+    </w:lvl>
+    <w:lvl w:ilvl="5" w:tplc="0807001B" w:tentative="1">
+      <w:start w:val="1"/>
+      <w:numFmt w:val="lowerRoman"/>
+      <w:lvlText w:val="%6."/>
+      <w:lvlJc w:val="right"/>
+      <w:pPr>
+        <w:ind w:left="4320" w:hanging="180"/>
+      </w:pPr>
+    </w:lvl>
+    <w:lvl w:ilvl="6" w:tplc="0807000F" w:tentative="1">
+      <w:start w:val="1"/>
+      <w:numFmt w:val="decimal"/>
+      <w:lvlText w:val="%7."/>
+      <w:lvlJc w:val="left"/>
+      <w:pPr>
+        <w:ind w:left="5040" w:hanging="360"/>
+      </w:pPr>
+    </w:lvl>
+    <w:lvl w:ilvl="7" w:tplc="08070019" w:tentative="1">
+      <w:start w:val="1"/>
+      <w:numFmt w:val="lowerLetter"/>
+      <w:lvlText w:val="%8."/>
+      <w:lvlJc w:val="left"/>
+      <w:pPr>
+        <w:ind w:left="5760" w:hanging="360"/>
+      </w:pPr>
+    </w:lvl>
+    <w:lvl w:ilvl="8" w:tplc="0807001B" w:tentative="1">
+      <w:start w:val="1"/>
+      <w:numFmt w:val="lowerRoman"/>
+      <w:lvlText w:val="%9."/>
+      <w:lvlJc w:val="right"/>
+      <w:pPr>
+        <w:ind w:left="6480" w:hanging="180"/>
+      </w:pPr>
+    </w:lvl>
+  </w:abstractNum>
+  <w:abstractNum w:abstractNumId="12" w15:restartNumberingAfterBreak="0">
     <w:nsid w:val="78B62B06"/>
     <w:multiLevelType w:val="hybridMultilevel"/>
     <w:tmpl w:val="4C30288A"/>
@@ -2156,7 +4673,7 @@
       </w:rPr>
     </w:lvl>
   </w:abstractNum>
-  <w:abstractNum w:abstractNumId="11" w15:restartNumberingAfterBreak="0">
+  <w:abstractNum w:abstractNumId="13" w15:restartNumberingAfterBreak="0">
     <w:nsid w:val="7E2A5AE8"/>
     <w:multiLevelType w:val="multilevel"/>
     <w:tmpl w:val="6D9EE82C"/>
@@ -2306,16 +4823,16 @@
     </w:lvl>
   </w:abstractNum>
   <w:num w:numId="1">
-    <w:abstractNumId w:val="6"/>
+    <w:abstractNumId w:val="7"/>
   </w:num>
   <w:num w:numId="2">
     <w:abstractNumId w:val="2"/>
   </w:num>
   <w:num w:numId="3">
-    <w:abstractNumId w:val="11"/>
+    <w:abstractNumId w:val="13"/>
   </w:num>
   <w:num w:numId="4">
-    <w:abstractNumId w:val="8"/>
+    <w:abstractNumId w:val="9"/>
   </w:num>
   <w:num w:numId="5">
     <w:abstractNumId w:val="1"/>
@@ -2327,10 +4844,10 @@
     <w:abstractNumId w:val="4"/>
   </w:num>
   <w:num w:numId="8">
-    <w:abstractNumId w:val="10"/>
+    <w:abstractNumId w:val="12"/>
   </w:num>
   <w:num w:numId="9">
-    <w:abstractNumId w:val="7"/>
+    <w:abstractNumId w:val="8"/>
   </w:num>
   <w:num w:numId="10">
     <w:abstractNumId w:val="0"/>
@@ -2339,7 +4856,13 @@
     <w:abstractNumId w:val="5"/>
   </w:num>
   <w:num w:numId="12">
-    <w:abstractNumId w:val="9"/>
+    <w:abstractNumId w:val="10"/>
+  </w:num>
+  <w:num w:numId="13">
+    <w:abstractNumId w:val="6"/>
+  </w:num>
+  <w:num w:numId="14">
+    <w:abstractNumId w:val="11"/>
   </w:num>
 </w:numbering>
 </file>

</xml_diff>

<commit_message>
also added info to R server directory and how to set up postman for POST calls to REST Apis
</commit_message>
<xml_diff>
--- a/HowTo_use_Tools/HowTo_Set_up_Linux_VM_Azure_and_Deploy_model.docx
+++ b/HowTo_use_Tools/HowTo_Set_up_Linux_VM_Azure_and_Deploy_model.docx
@@ -2440,875 +2440,957 @@
         </w:rPr>
         <w:t>",</w:t>
       </w:r>
+    </w:p>
+    <w:p>
+      <w:pPr>
+        <w:pStyle w:val="ListParagraph"/>
+        <w:rPr>
+          <w:color w:val="70AD47" w:themeColor="accent6"/>
+          <w:lang w:val="en-US"/>
+        </w:rPr>
+      </w:pPr>
+      <w:r>
+        <w:rPr>
+          <w:color w:val="70AD47" w:themeColor="accent6"/>
+          <w:lang w:val="en-US"/>
+        </w:rPr>
+        <w:t xml:space="preserve">    </w:t>
+      </w:r>
+      <w:proofErr w:type="gramStart"/>
+      <w:r>
+        <w:rPr>
+          <w:color w:val="70AD47" w:themeColor="accent6"/>
+          <w:lang w:val="en-US"/>
+        </w:rPr>
+        <w:t>code</w:t>
+      </w:r>
+      <w:proofErr w:type="gramEnd"/>
+      <w:r>
+        <w:rPr>
+          <w:color w:val="70AD47" w:themeColor="accent6"/>
+          <w:lang w:val="en-US"/>
+        </w:rPr>
+        <w:t xml:space="preserve"> = </w:t>
+      </w:r>
+      <w:proofErr w:type="spellStart"/>
+      <w:r>
+        <w:rPr>
+          <w:color w:val="70AD47" w:themeColor="accent6"/>
+          <w:lang w:val="en-US"/>
+        </w:rPr>
+        <w:t>predictsmall</w:t>
+      </w:r>
+      <w:proofErr w:type="spellEnd"/>
+      <w:r>
+        <w:rPr>
+          <w:color w:val="70AD47" w:themeColor="accent6"/>
+          <w:lang w:val="en-US"/>
+        </w:rPr>
+        <w:t>,</w:t>
+      </w:r>
+    </w:p>
+    <w:p>
+      <w:pPr>
+        <w:pStyle w:val="ListParagraph"/>
+        <w:rPr>
+          <w:color w:val="70AD47" w:themeColor="accent6"/>
+          <w:lang w:val="en-US"/>
+        </w:rPr>
+      </w:pPr>
+      <w:r>
+        <w:rPr>
+          <w:color w:val="70AD47" w:themeColor="accent6"/>
+          <w:lang w:val="en-US"/>
+        </w:rPr>
+        <w:t xml:space="preserve">    </w:t>
+      </w:r>
+      <w:proofErr w:type="gramStart"/>
+      <w:r>
+        <w:rPr>
+          <w:color w:val="70AD47" w:themeColor="accent6"/>
+          <w:lang w:val="en-US"/>
+        </w:rPr>
+        <w:t>model</w:t>
+      </w:r>
+      <w:proofErr w:type="gramEnd"/>
+      <w:r>
+        <w:rPr>
+          <w:color w:val="70AD47" w:themeColor="accent6"/>
+          <w:lang w:val="en-US"/>
+        </w:rPr>
+        <w:t xml:space="preserve"> = </w:t>
+      </w:r>
+      <w:proofErr w:type="spellStart"/>
+      <w:r>
+        <w:rPr>
+          <w:color w:val="70AD47" w:themeColor="accent6"/>
+          <w:lang w:val="en-US"/>
+        </w:rPr>
+        <w:t>modelsmall</w:t>
+      </w:r>
+      <w:proofErr w:type="spellEnd"/>
+      <w:r>
+        <w:rPr>
+          <w:color w:val="70AD47" w:themeColor="accent6"/>
+          <w:lang w:val="en-US"/>
+        </w:rPr>
+        <w:t>,</w:t>
+      </w:r>
+    </w:p>
+    <w:p>
+      <w:pPr>
+        <w:pStyle w:val="ListParagraph"/>
+        <w:rPr>
+          <w:color w:val="70AD47" w:themeColor="accent6"/>
+          <w:lang w:val="en-US"/>
+        </w:rPr>
+      </w:pPr>
+      <w:r>
+        <w:rPr>
+          <w:color w:val="70AD47" w:themeColor="accent6"/>
+          <w:lang w:val="en-US"/>
+        </w:rPr>
+        <w:t xml:space="preserve">    </w:t>
+      </w:r>
+      <w:proofErr w:type="gramStart"/>
+      <w:r>
+        <w:rPr>
+          <w:color w:val="70AD47" w:themeColor="accent6"/>
+          <w:lang w:val="en-US"/>
+        </w:rPr>
+        <w:t>inputs</w:t>
+      </w:r>
+      <w:proofErr w:type="gramEnd"/>
+      <w:r>
+        <w:rPr>
+          <w:color w:val="70AD47" w:themeColor="accent6"/>
+          <w:lang w:val="en-US"/>
+        </w:rPr>
+        <w:t xml:space="preserve"> = list(</w:t>
+      </w:r>
+      <w:proofErr w:type="spellStart"/>
+      <w:r>
+        <w:rPr>
+          <w:color w:val="70AD47" w:themeColor="accent6"/>
+          <w:lang w:val="en-US"/>
+        </w:rPr>
+        <w:t>dataframe</w:t>
+      </w:r>
+      <w:proofErr w:type="spellEnd"/>
+      <w:r>
+        <w:rPr>
+          <w:color w:val="70AD47" w:themeColor="accent6"/>
+          <w:lang w:val="en-US"/>
+        </w:rPr>
+        <w:t xml:space="preserve"> = "</w:t>
+      </w:r>
+      <w:proofErr w:type="spellStart"/>
+      <w:r>
+        <w:rPr>
+          <w:color w:val="70AD47" w:themeColor="accent6"/>
+          <w:lang w:val="en-US"/>
+        </w:rPr>
+        <w:t>data.frame</w:t>
+      </w:r>
+      <w:proofErr w:type="spellEnd"/>
+      <w:r>
+        <w:rPr>
+          <w:color w:val="70AD47" w:themeColor="accent6"/>
+          <w:lang w:val="en-US"/>
+        </w:rPr>
+        <w:t>"),</w:t>
+      </w:r>
+    </w:p>
+    <w:p>
+      <w:pPr>
+        <w:pStyle w:val="ListParagraph"/>
+        <w:rPr>
+          <w:color w:val="70AD47" w:themeColor="accent6"/>
+          <w:lang w:val="en-US"/>
+        </w:rPr>
+      </w:pPr>
+      <w:r>
+        <w:rPr>
+          <w:color w:val="70AD47" w:themeColor="accent6"/>
+          <w:lang w:val="en-US"/>
+        </w:rPr>
+        <w:t xml:space="preserve">    </w:t>
+      </w:r>
+      <w:proofErr w:type="gramStart"/>
+      <w:r>
+        <w:rPr>
+          <w:color w:val="70AD47" w:themeColor="accent6"/>
+          <w:lang w:val="en-US"/>
+        </w:rPr>
+        <w:t>outputs</w:t>
+      </w:r>
+      <w:proofErr w:type="gramEnd"/>
+      <w:r>
+        <w:rPr>
+          <w:color w:val="70AD47" w:themeColor="accent6"/>
+          <w:lang w:val="en-US"/>
+        </w:rPr>
+        <w:t xml:space="preserve"> = list(answer = "numeric"),</w:t>
+      </w:r>
+    </w:p>
+    <w:p>
+      <w:pPr>
+        <w:pStyle w:val="ListParagraph"/>
+        <w:rPr>
+          <w:color w:val="70AD47" w:themeColor="accent6"/>
+          <w:lang w:val="en-US"/>
+        </w:rPr>
+      </w:pPr>
+      <w:r>
+        <w:rPr>
+          <w:color w:val="70AD47" w:themeColor="accent6"/>
+          <w:lang w:val="en-US"/>
+        </w:rPr>
+        <w:t xml:space="preserve">    v = "v1.0.0"</w:t>
+      </w:r>
+    </w:p>
+    <w:p>
+      <w:pPr>
+        <w:pStyle w:val="ListParagraph"/>
+        <w:rPr>
+          <w:color w:val="70AD47" w:themeColor="accent6"/>
+          <w:lang w:val="en-US"/>
+        </w:rPr>
+      </w:pPr>
+      <w:r>
+        <w:rPr>
+          <w:color w:val="70AD47" w:themeColor="accent6"/>
+          <w:lang w:val="en-US"/>
+        </w:rPr>
+        <w:t>)</w:t>
+      </w:r>
+    </w:p>
+    <w:p>
+      <w:pPr>
+        <w:rPr>
+          <w:color w:val="70AD47" w:themeColor="accent6"/>
+          <w:lang w:val="en-US"/>
+        </w:rPr>
+      </w:pPr>
+      <w:r>
+        <w:rPr>
+          <w:color w:val="70AD47" w:themeColor="accent6"/>
+          <w:lang w:val="en-US"/>
+        </w:rPr>
+        <w:tab/>
+        <w:t xml:space="preserve"># </w:t>
+      </w:r>
+      <w:proofErr w:type="gramStart"/>
+      <w:r>
+        <w:rPr>
+          <w:color w:val="70AD47" w:themeColor="accent6"/>
+          <w:lang w:val="en-US"/>
+        </w:rPr>
+        <w:t>post</w:t>
+      </w:r>
+      <w:proofErr w:type="gramEnd"/>
+      <w:r>
+        <w:rPr>
+          <w:color w:val="70AD47" w:themeColor="accent6"/>
+          <w:lang w:val="en-US"/>
+        </w:rPr>
+        <w:t xml:space="preserve"> call to REST </w:t>
+      </w:r>
+      <w:proofErr w:type="spellStart"/>
+      <w:r>
+        <w:rPr>
+          <w:color w:val="70AD47" w:themeColor="accent6"/>
+          <w:lang w:val="en-US"/>
+        </w:rPr>
+        <w:t>Apis</w:t>
+      </w:r>
+      <w:proofErr w:type="spellEnd"/>
+    </w:p>
+    <w:p>
+      <w:pPr>
+        <w:ind w:firstLine="708"/>
+        <w:rPr>
+          <w:color w:val="70AD47" w:themeColor="accent6"/>
+          <w:lang w:val="en-US"/>
+        </w:rPr>
+      </w:pPr>
+      <w:proofErr w:type="spellStart"/>
+      <w:proofErr w:type="gramStart"/>
+      <w:r>
+        <w:rPr>
+          <w:color w:val="70AD47" w:themeColor="accent6"/>
+          <w:lang w:val="en-US"/>
+        </w:rPr>
+        <w:t>dtest</w:t>
+      </w:r>
+      <w:proofErr w:type="spellEnd"/>
+      <w:proofErr w:type="gramEnd"/>
+      <w:r>
+        <w:rPr>
+          <w:color w:val="70AD47" w:themeColor="accent6"/>
+          <w:lang w:val="en-US"/>
+        </w:rPr>
+        <w:t xml:space="preserve"> &lt;- </w:t>
+      </w:r>
+      <w:proofErr w:type="spellStart"/>
+      <w:r>
+        <w:rPr>
+          <w:color w:val="70AD47" w:themeColor="accent6"/>
+          <w:lang w:val="en-US"/>
+        </w:rPr>
+        <w:t>readRDS</w:t>
+      </w:r>
+      <w:proofErr w:type="spellEnd"/>
+      <w:r>
+        <w:rPr>
+          <w:color w:val="70AD47" w:themeColor="accent6"/>
+          <w:lang w:val="en-US"/>
+        </w:rPr>
+        <w:t>("</w:t>
+      </w:r>
+      <w:proofErr w:type="spellStart"/>
+      <w:r>
+        <w:rPr>
+          <w:color w:val="70AD47" w:themeColor="accent6"/>
+          <w:lang w:val="en-US"/>
+        </w:rPr>
+        <w:t>mnist_dataframes</w:t>
+      </w:r>
+      <w:proofErr w:type="spellEnd"/>
+      <w:r>
+        <w:rPr>
+          <w:color w:val="70AD47" w:themeColor="accent6"/>
+          <w:lang w:val="en-US"/>
+        </w:rPr>
+        <w:t>/</w:t>
+      </w:r>
+      <w:proofErr w:type="spellStart"/>
+      <w:r>
+        <w:rPr>
+          <w:color w:val="70AD47" w:themeColor="accent6"/>
+          <w:lang w:val="en-US"/>
+        </w:rPr>
+        <w:t>mnist_test_dataframe.rds</w:t>
+      </w:r>
+      <w:proofErr w:type="spellEnd"/>
+      <w:r>
+        <w:rPr>
+          <w:color w:val="70AD47" w:themeColor="accent6"/>
+          <w:lang w:val="en-US"/>
+        </w:rPr>
+        <w:t>")</w:t>
+      </w:r>
+    </w:p>
+    <w:p>
+      <w:pPr>
+        <w:ind w:firstLine="708"/>
+        <w:rPr>
+          <w:color w:val="70AD47" w:themeColor="accent6"/>
+          <w:lang w:val="en-US"/>
+        </w:rPr>
+      </w:pPr>
+      <w:proofErr w:type="gramStart"/>
+      <w:r>
+        <w:rPr>
+          <w:color w:val="70AD47" w:themeColor="accent6"/>
+          <w:lang w:val="en-US"/>
+        </w:rPr>
+        <w:t>result</w:t>
+      </w:r>
+      <w:proofErr w:type="gramEnd"/>
+      <w:r>
+        <w:rPr>
+          <w:color w:val="70AD47" w:themeColor="accent6"/>
+          <w:lang w:val="en-US"/>
+        </w:rPr>
+        <w:t xml:space="preserve"> &lt;- </w:t>
+      </w:r>
+      <w:proofErr w:type="spellStart"/>
+      <w:r>
+        <w:rPr>
+          <w:color w:val="70AD47" w:themeColor="accent6"/>
+          <w:lang w:val="en-US"/>
+        </w:rPr>
+        <w:t>api_small$predictsmall</w:t>
+      </w:r>
+      <w:proofErr w:type="spellEnd"/>
+      <w:r>
+        <w:rPr>
+          <w:color w:val="70AD47" w:themeColor="accent6"/>
+          <w:lang w:val="en-US"/>
+        </w:rPr>
+        <w:t>(</w:t>
+      </w:r>
+      <w:proofErr w:type="spellStart"/>
+      <w:r>
+        <w:rPr>
+          <w:color w:val="70AD47" w:themeColor="accent6"/>
+          <w:lang w:val="en-US"/>
+        </w:rPr>
+        <w:t>dtest</w:t>
+      </w:r>
+      <w:proofErr w:type="spellEnd"/>
+      <w:r>
+        <w:rPr>
+          <w:color w:val="70AD47" w:themeColor="accent6"/>
+          <w:lang w:val="en-US"/>
+        </w:rPr>
+        <w:t>[1,-785])</w:t>
+      </w:r>
+    </w:p>
+    <w:p>
+      <w:pPr>
+        <w:ind w:firstLine="708"/>
+        <w:rPr>
+          <w:color w:val="70AD47" w:themeColor="accent6"/>
+          <w:lang w:val="en-US"/>
+        </w:rPr>
+      </w:pPr>
+      <w:proofErr w:type="spellStart"/>
+      <w:proofErr w:type="gramStart"/>
+      <w:r>
+        <w:rPr>
+          <w:color w:val="70AD47" w:themeColor="accent6"/>
+          <w:lang w:val="en-US"/>
+        </w:rPr>
+        <w:t>str</w:t>
+      </w:r>
+      <w:proofErr w:type="spellEnd"/>
+      <w:r>
+        <w:rPr>
+          <w:color w:val="70AD47" w:themeColor="accent6"/>
+          <w:lang w:val="en-US"/>
+        </w:rPr>
+        <w:t>(</w:t>
+      </w:r>
+      <w:proofErr w:type="gramEnd"/>
+      <w:r>
+        <w:rPr>
+          <w:color w:val="70AD47" w:themeColor="accent6"/>
+          <w:lang w:val="en-US"/>
+        </w:rPr>
+        <w:t>result)</w:t>
+      </w:r>
+    </w:p>
+    <w:p>
+      <w:pPr>
+        <w:ind w:firstLine="708"/>
+        <w:rPr>
+          <w:lang w:val="en-US"/>
+        </w:rPr>
+      </w:pPr>
+    </w:p>
+    <w:p>
+      <w:pPr>
+        <w:ind w:firstLine="708"/>
+        <w:rPr>
+          <w:lang w:val="en-US"/>
+        </w:rPr>
+      </w:pPr>
+    </w:p>
+    <w:p>
+      <w:pPr>
+        <w:rPr>
+          <w:b/>
+          <w:lang w:val="en-US"/>
+        </w:rPr>
+      </w:pPr>
+      <w:proofErr w:type="spellStart"/>
+      <w:r>
+        <w:rPr>
+          <w:b/>
+          <w:lang w:val="en-US"/>
+        </w:rPr>
+        <w:t>Infos</w:t>
+      </w:r>
+      <w:proofErr w:type="spellEnd"/>
+      <w:r>
+        <w:rPr>
+          <w:b/>
+          <w:lang w:val="en-US"/>
+        </w:rPr>
+        <w:t xml:space="preserve"> to </w:t>
+      </w:r>
+      <w:r>
+        <w:rPr>
+          <w:b/>
+          <w:lang w:val="en-US"/>
+        </w:rPr>
+        <w:t>R-Server Directory on VM</w:t>
+      </w:r>
+    </w:p>
+    <w:p>
+      <w:pPr>
+        <w:rPr>
+          <w:rFonts w:ascii="Lucida Console" w:hAnsi="Lucida Console" w:cs="Lucida Console"/>
+          <w:sz w:val="18"/>
+          <w:szCs w:val="18"/>
+          <w:lang w:val="en-US"/>
+        </w:rPr>
+      </w:pPr>
+      <w:r>
+        <w:rPr>
+          <w:rFonts w:ascii="Lucida Console" w:hAnsi="Lucida Console" w:cs="Lucida Console"/>
+          <w:sz w:val="18"/>
+          <w:szCs w:val="18"/>
+          <w:lang w:val="en-US"/>
+        </w:rPr>
+        <w:t>/</w:t>
+      </w:r>
+      <w:proofErr w:type="spellStart"/>
+      <w:r>
+        <w:rPr>
+          <w:rFonts w:ascii="Lucida Console" w:hAnsi="Lucida Console" w:cs="Lucida Console"/>
+          <w:sz w:val="18"/>
+          <w:szCs w:val="18"/>
+          <w:lang w:val="en-US"/>
+        </w:rPr>
+        <w:t>usr</w:t>
+      </w:r>
+      <w:proofErr w:type="spellEnd"/>
+      <w:r>
+        <w:rPr>
+          <w:rFonts w:ascii="Lucida Console" w:hAnsi="Lucida Console" w:cs="Lucida Console"/>
+          <w:sz w:val="18"/>
+          <w:szCs w:val="18"/>
+          <w:lang w:val="en-US"/>
+        </w:rPr>
+        <w:t>/lib64/</w:t>
+      </w:r>
+      <w:proofErr w:type="spellStart"/>
+      <w:r>
+        <w:rPr>
+          <w:rFonts w:ascii="Lucida Console" w:hAnsi="Lucida Console" w:cs="Lucida Console"/>
+          <w:sz w:val="18"/>
+          <w:szCs w:val="18"/>
+          <w:lang w:val="en-US"/>
+        </w:rPr>
+        <w:t>microsoft</w:t>
+      </w:r>
+      <w:proofErr w:type="spellEnd"/>
+      <w:r>
+        <w:rPr>
+          <w:rFonts w:ascii="Lucida Console" w:hAnsi="Lucida Console" w:cs="Lucida Console"/>
+          <w:sz w:val="18"/>
+          <w:szCs w:val="18"/>
+          <w:lang w:val="en-US"/>
+        </w:rPr>
+        <w:t>-r/</w:t>
+      </w:r>
+      <w:proofErr w:type="spellStart"/>
+      <w:r>
+        <w:rPr>
+          <w:rFonts w:ascii="Lucida Console" w:hAnsi="Lucida Console" w:cs="Lucida Console"/>
+          <w:sz w:val="18"/>
+          <w:szCs w:val="18"/>
+          <w:lang w:val="en-US"/>
+        </w:rPr>
+        <w:t>rserver</w:t>
+      </w:r>
+      <w:proofErr w:type="spellEnd"/>
+      <w:r>
+        <w:rPr>
+          <w:rFonts w:ascii="Lucida Console" w:hAnsi="Lucida Console" w:cs="Lucida Console"/>
+          <w:sz w:val="18"/>
+          <w:szCs w:val="18"/>
+          <w:lang w:val="en-US"/>
+        </w:rPr>
+        <w:t>/o16n/9.1.0/</w:t>
+      </w:r>
+      <w:proofErr w:type="spellStart"/>
+      <w:r>
+        <w:rPr>
+          <w:rFonts w:ascii="Lucida Console" w:hAnsi="Lucida Console" w:cs="Lucida Console"/>
+          <w:sz w:val="18"/>
+          <w:szCs w:val="18"/>
+          <w:lang w:val="en-US"/>
+        </w:rPr>
+        <w:t>rserve</w:t>
+      </w:r>
+      <w:proofErr w:type="spellEnd"/>
+    </w:p>
+    <w:p>
+      <w:pPr>
+        <w:ind w:left="705"/>
+        <w:rPr>
+          <w:rFonts w:ascii="Lucida Console" w:hAnsi="Lucida Console" w:cs="Lucida Console"/>
+          <w:sz w:val="18"/>
+          <w:szCs w:val="18"/>
+          <w:lang w:val="en-US"/>
+        </w:rPr>
+      </w:pPr>
+      <w:r>
+        <w:rPr>
+          <w:rFonts w:ascii="Lucida Console" w:hAnsi="Lucida Console" w:cs="Lucida Console"/>
+          <w:sz w:val="18"/>
+          <w:szCs w:val="18"/>
+          <w:lang w:val="en-US"/>
+        </w:rPr>
+        <w:t>/</w:t>
+      </w:r>
+      <w:proofErr w:type="spellStart"/>
+      <w:r>
+        <w:rPr>
+          <w:rFonts w:ascii="Lucida Console" w:hAnsi="Lucida Console" w:cs="Lucida Console"/>
+          <w:sz w:val="18"/>
+          <w:szCs w:val="18"/>
+          <w:lang w:val="en-US"/>
+        </w:rPr>
+        <w:t>Rserv.conf</w:t>
+      </w:r>
+      <w:proofErr w:type="spellEnd"/>
+      <w:r>
+        <w:rPr>
+          <w:rFonts w:ascii="Lucida Console" w:hAnsi="Lucida Console" w:cs="Lucida Console"/>
+          <w:sz w:val="18"/>
+          <w:szCs w:val="18"/>
+          <w:lang w:val="en-US"/>
+        </w:rPr>
+        <w:t>: Configuration of R Server, executed when starting R Server</w:t>
+      </w:r>
+      <w:r>
+        <w:rPr>
+          <w:rFonts w:ascii="Lucida Console" w:hAnsi="Lucida Console" w:cs="Lucida Console"/>
+          <w:sz w:val="18"/>
+          <w:szCs w:val="18"/>
+          <w:lang w:val="en-US"/>
+        </w:rPr>
+        <w:t xml:space="preserve"> (set working directory, encoding, source </w:t>
+      </w:r>
+      <w:proofErr w:type="spellStart"/>
+      <w:r>
+        <w:rPr>
+          <w:rFonts w:ascii="Lucida Console" w:hAnsi="Lucida Console" w:cs="Lucida Console"/>
+          <w:sz w:val="18"/>
+          <w:szCs w:val="18"/>
+          <w:lang w:val="en-US"/>
+        </w:rPr>
+        <w:t>RScripts</w:t>
+      </w:r>
+      <w:proofErr w:type="spellEnd"/>
+      <w:r>
+        <w:rPr>
+          <w:rFonts w:ascii="Lucida Console" w:hAnsi="Lucida Console" w:cs="Lucida Console"/>
+          <w:sz w:val="18"/>
+          <w:szCs w:val="18"/>
+          <w:lang w:val="en-US"/>
+        </w:rPr>
+        <w:t>/</w:t>
+      </w:r>
+      <w:proofErr w:type="spellStart"/>
+      <w:r>
+        <w:rPr>
+          <w:rFonts w:ascii="Lucida Console" w:hAnsi="Lucida Console" w:cs="Lucida Console"/>
+          <w:sz w:val="18"/>
+          <w:szCs w:val="18"/>
+          <w:lang w:val="en-US"/>
+        </w:rPr>
+        <w:t>source.R</w:t>
+      </w:r>
+      <w:proofErr w:type="spellEnd"/>
+      <w:r>
+        <w:rPr>
+          <w:rFonts w:ascii="Lucida Console" w:hAnsi="Lucida Console" w:cs="Lucida Console"/>
+          <w:sz w:val="18"/>
+          <w:szCs w:val="18"/>
+          <w:lang w:val="en-US"/>
+        </w:rPr>
+        <w:t>)</w:t>
+      </w:r>
+    </w:p>
+    <w:p>
+      <w:pPr>
+        <w:ind w:firstLine="708"/>
+        <w:rPr>
+          <w:rFonts w:ascii="Lucida Console" w:hAnsi="Lucida Console" w:cs="Lucida Console"/>
+          <w:sz w:val="18"/>
+          <w:szCs w:val="18"/>
+          <w:lang w:val="en-US"/>
+        </w:rPr>
+      </w:pPr>
+      <w:r>
+        <w:rPr>
+          <w:rFonts w:ascii="Lucida Console" w:hAnsi="Lucida Console" w:cs="Lucida Console"/>
+          <w:sz w:val="18"/>
+          <w:szCs w:val="18"/>
+          <w:lang w:val="en-US"/>
+        </w:rPr>
+        <w:t>/</w:t>
+      </w:r>
+      <w:proofErr w:type="spellStart"/>
+      <w:r>
+        <w:rPr>
+          <w:rFonts w:ascii="Lucida Console" w:hAnsi="Lucida Console" w:cs="Lucida Console"/>
+          <w:sz w:val="18"/>
+          <w:szCs w:val="18"/>
+          <w:lang w:val="en-US"/>
+        </w:rPr>
+        <w:t>RScripts</w:t>
+      </w:r>
+      <w:proofErr w:type="spellEnd"/>
+      <w:r>
+        <w:rPr>
+          <w:rFonts w:ascii="Lucida Console" w:hAnsi="Lucida Console" w:cs="Lucida Console"/>
+          <w:sz w:val="18"/>
+          <w:szCs w:val="18"/>
+          <w:lang w:val="en-US"/>
+        </w:rPr>
+        <w:t>/</w:t>
+      </w:r>
+      <w:proofErr w:type="spellStart"/>
+      <w:r>
+        <w:rPr>
+          <w:rFonts w:ascii="Lucida Console" w:hAnsi="Lucida Console" w:cs="Lucida Console"/>
+          <w:sz w:val="18"/>
+          <w:szCs w:val="18"/>
+          <w:lang w:val="en-US"/>
+        </w:rPr>
+        <w:t>source.R</w:t>
+      </w:r>
+      <w:proofErr w:type="spellEnd"/>
+      <w:r>
+        <w:rPr>
+          <w:rFonts w:ascii="Lucida Console" w:hAnsi="Lucida Console" w:cs="Lucida Console"/>
+          <w:sz w:val="18"/>
+          <w:szCs w:val="18"/>
+          <w:lang w:val="en-US"/>
+        </w:rPr>
+        <w:t xml:space="preserve">: </w:t>
+      </w:r>
+      <w:r>
+        <w:rPr>
+          <w:rFonts w:ascii="Lucida Console" w:hAnsi="Lucida Console" w:cs="Lucida Console"/>
+          <w:sz w:val="18"/>
+          <w:szCs w:val="18"/>
+          <w:lang w:val="en-US"/>
+        </w:rPr>
+        <w:t>Configuration of R</w:t>
+      </w:r>
+      <w:r>
+        <w:rPr>
+          <w:rFonts w:ascii="Lucida Console" w:hAnsi="Lucida Console" w:cs="Lucida Console"/>
+          <w:sz w:val="18"/>
+          <w:szCs w:val="18"/>
+          <w:lang w:val="en-US"/>
+        </w:rPr>
+        <w:t xml:space="preserve"> before starting server</w:t>
+      </w:r>
+      <w:r>
+        <w:rPr>
+          <w:rFonts w:ascii="Lucida Console" w:hAnsi="Lucida Console" w:cs="Lucida Console"/>
+          <w:sz w:val="18"/>
+          <w:szCs w:val="18"/>
+          <w:lang w:val="en-US"/>
+        </w:rPr>
+        <w:t xml:space="preserve"> (</w:t>
+      </w:r>
+      <w:proofErr w:type="gramStart"/>
+      <w:r>
+        <w:rPr>
+          <w:rFonts w:ascii="Lucida Console" w:hAnsi="Lucida Console" w:cs="Lucida Console"/>
+          <w:sz w:val="18"/>
+          <w:szCs w:val="18"/>
+          <w:lang w:val="en-US"/>
+        </w:rPr>
+        <w:t>vi</w:t>
+      </w:r>
+      <w:proofErr w:type="gramEnd"/>
+      <w:r>
+        <w:rPr>
+          <w:rFonts w:ascii="Lucida Console" w:hAnsi="Lucida Console" w:cs="Lucida Console"/>
+          <w:sz w:val="18"/>
+          <w:szCs w:val="18"/>
+          <w:lang w:val="en-US"/>
+        </w:rPr>
+        <w:t xml:space="preserve"> </w:t>
+      </w:r>
+      <w:proofErr w:type="spellStart"/>
+      <w:r>
+        <w:rPr>
+          <w:rFonts w:ascii="Lucida Console" w:hAnsi="Lucida Console" w:cs="Lucida Console"/>
+          <w:sz w:val="18"/>
+          <w:szCs w:val="18"/>
+          <w:lang w:val="en-US"/>
+        </w:rPr>
+        <w:t>source.R</w:t>
+      </w:r>
+      <w:proofErr w:type="spellEnd"/>
+      <w:r>
+        <w:rPr>
+          <w:rFonts w:ascii="Lucida Console" w:hAnsi="Lucida Console" w:cs="Lucida Console"/>
+          <w:sz w:val="18"/>
+          <w:szCs w:val="18"/>
+          <w:lang w:val="en-US"/>
+        </w:rPr>
+        <w:t>)</w:t>
+      </w:r>
+    </w:p>
+    <w:p>
+      <w:pPr>
+        <w:ind w:firstLine="708"/>
+        <w:rPr>
+          <w:rFonts w:ascii="Lucida Console" w:hAnsi="Lucida Console" w:cs="Lucida Console"/>
+          <w:sz w:val="18"/>
+          <w:szCs w:val="18"/>
+          <w:lang w:val="en-US"/>
+        </w:rPr>
+      </w:pPr>
+      <w:r>
+        <w:rPr>
+          <w:rFonts w:ascii="Lucida Console" w:hAnsi="Lucida Console" w:cs="Lucida Console"/>
+          <w:sz w:val="18"/>
+          <w:szCs w:val="18"/>
+          <w:lang w:val="en-US"/>
+        </w:rPr>
+        <w:t>/</w:t>
+      </w:r>
+      <w:proofErr w:type="spellStart"/>
+      <w:r>
+        <w:rPr>
+          <w:rFonts w:ascii="Lucida Console" w:hAnsi="Lucida Console" w:cs="Lucida Console"/>
+          <w:sz w:val="18"/>
+          <w:szCs w:val="18"/>
+          <w:lang w:val="en-US"/>
+        </w:rPr>
+        <w:t>workdir</w:t>
+      </w:r>
+      <w:proofErr w:type="spellEnd"/>
+      <w:r>
+        <w:rPr>
+          <w:rFonts w:ascii="Lucida Console" w:hAnsi="Lucida Console" w:cs="Lucida Console"/>
+          <w:sz w:val="18"/>
+          <w:szCs w:val="18"/>
+          <w:lang w:val="en-US"/>
+        </w:rPr>
+        <w:t>/Rserv9.1.0 contains the temporary libraries (one per connection)</w:t>
+      </w:r>
+    </w:p>
+    <w:p>
+      <w:pPr>
+        <w:rPr>
+          <w:lang w:val="en-US"/>
+        </w:rPr>
+      </w:pPr>
+      <w:r>
+        <w:rPr>
+          <w:lang w:val="en-US"/>
+        </w:rPr>
+        <w:tab/>
+      </w:r>
+    </w:p>
+    <w:p>
+      <w:pPr>
+        <w:rPr>
+          <w:lang w:val="en-US"/>
+        </w:rPr>
+      </w:pPr>
+    </w:p>
+    <w:p>
+      <w:pPr>
+        <w:rPr>
+          <w:lang w:val="en-US"/>
+        </w:rPr>
+      </w:pPr>
+    </w:p>
+    <w:p>
+      <w:pPr>
+        <w:rPr>
+          <w:b/>
+          <w:lang w:val="en-US"/>
+        </w:rPr>
+      </w:pPr>
+      <w:r>
+        <w:rPr>
+          <w:b/>
+          <w:lang w:val="en-US"/>
+        </w:rPr>
+        <w:t>How to do a POST request from Postman:</w:t>
+      </w:r>
+    </w:p>
+    <w:p>
+      <w:pPr>
+        <w:rPr>
+          <w:lang w:val="en-US"/>
+        </w:rPr>
+      </w:pPr>
+      <w:r>
+        <w:rPr>
+          <w:lang w:val="en-US"/>
+        </w:rPr>
+        <w:t xml:space="preserve">Setup Postman as described in </w:t>
+      </w:r>
+    </w:p>
+    <w:p>
+      <w:pPr>
+        <w:rPr>
+          <w:rStyle w:val="Hyperlink"/>
+          <w:lang w:val="en-US"/>
+        </w:rPr>
+      </w:pPr>
+      <w:hyperlink r:id="rId10" w:history="1">
+        <w:r>
+          <w:rPr>
+            <w:rStyle w:val="Hyperlink"/>
+            <w:lang w:val="en-US"/>
+          </w:rPr>
+          <w:t>https://blogs.msdn.microsoft.com/mlserver/2017/02/22/rest-calls-using-postman-for-r-server-o16n-2/</w:t>
+        </w:r>
+      </w:hyperlink>
+    </w:p>
+    <w:p>
+      <w:pPr>
+        <w:rPr>
+          <w:lang w:val="en-US"/>
+        </w:rPr>
+      </w:pPr>
+      <w:r>
+        <w:rPr>
+          <w:rStyle w:val="Hyperlink"/>
+          <w:color w:val="auto"/>
+          <w:u w:val="none"/>
+          <w:lang w:val="en-US"/>
+        </w:rPr>
+        <w:t xml:space="preserve">Data frame representation in </w:t>
+      </w:r>
+      <w:proofErr w:type="spellStart"/>
+      <w:r>
+        <w:rPr>
+          <w:rStyle w:val="Hyperlink"/>
+          <w:color w:val="auto"/>
+          <w:u w:val="none"/>
+          <w:lang w:val="en-US"/>
+        </w:rPr>
+        <w:t>Json</w:t>
+      </w:r>
+      <w:proofErr w:type="spellEnd"/>
+      <w:r>
+        <w:rPr>
+          <w:rStyle w:val="Hyperlink"/>
+          <w:color w:val="auto"/>
+          <w:u w:val="none"/>
+          <w:lang w:val="en-US"/>
+        </w:rPr>
+        <w:t xml:space="preserve"> is </w:t>
+      </w:r>
       <w:bookmarkStart w:id="0" w:name="_GoBack"/>
       <w:bookmarkEnd w:id="0"/>
-    </w:p>
-    <w:p>
-      <w:pPr>
-        <w:pStyle w:val="ListParagraph"/>
-        <w:rPr>
-          <w:color w:val="70AD47" w:themeColor="accent6"/>
-          <w:lang w:val="en-US"/>
-        </w:rPr>
-      </w:pPr>
-      <w:r>
-        <w:rPr>
-          <w:color w:val="70AD47" w:themeColor="accent6"/>
-          <w:lang w:val="en-US"/>
-        </w:rPr>
-        <w:t xml:space="preserve">    </w:t>
-      </w:r>
-      <w:proofErr w:type="gramStart"/>
-      <w:r>
-        <w:rPr>
-          <w:color w:val="70AD47" w:themeColor="accent6"/>
-          <w:lang w:val="en-US"/>
-        </w:rPr>
-        <w:t>code</w:t>
-      </w:r>
-      <w:proofErr w:type="gramEnd"/>
-      <w:r>
-        <w:rPr>
-          <w:color w:val="70AD47" w:themeColor="accent6"/>
-          <w:lang w:val="en-US"/>
-        </w:rPr>
-        <w:t xml:space="preserve"> = </w:t>
-      </w:r>
-      <w:proofErr w:type="spellStart"/>
-      <w:r>
-        <w:rPr>
-          <w:color w:val="70AD47" w:themeColor="accent6"/>
-          <w:lang w:val="en-US"/>
-        </w:rPr>
-        <w:t>predictsmall</w:t>
-      </w:r>
-      <w:proofErr w:type="spellEnd"/>
-      <w:r>
-        <w:rPr>
-          <w:color w:val="70AD47" w:themeColor="accent6"/>
-          <w:lang w:val="en-US"/>
-        </w:rPr>
-        <w:t>,</w:t>
-      </w:r>
-    </w:p>
-    <w:p>
-      <w:pPr>
-        <w:pStyle w:val="ListParagraph"/>
-        <w:rPr>
-          <w:color w:val="70AD47" w:themeColor="accent6"/>
-          <w:lang w:val="en-US"/>
-        </w:rPr>
-      </w:pPr>
-      <w:r>
-        <w:rPr>
-          <w:color w:val="70AD47" w:themeColor="accent6"/>
-          <w:lang w:val="en-US"/>
-        </w:rPr>
-        <w:t xml:space="preserve">    </w:t>
-      </w:r>
-      <w:proofErr w:type="gramStart"/>
-      <w:r>
-        <w:rPr>
-          <w:color w:val="70AD47" w:themeColor="accent6"/>
-          <w:lang w:val="en-US"/>
-        </w:rPr>
-        <w:t>model</w:t>
-      </w:r>
-      <w:proofErr w:type="gramEnd"/>
-      <w:r>
-        <w:rPr>
-          <w:color w:val="70AD47" w:themeColor="accent6"/>
-          <w:lang w:val="en-US"/>
-        </w:rPr>
-        <w:t xml:space="preserve"> = </w:t>
-      </w:r>
-      <w:proofErr w:type="spellStart"/>
-      <w:r>
-        <w:rPr>
-          <w:color w:val="70AD47" w:themeColor="accent6"/>
-          <w:lang w:val="en-US"/>
-        </w:rPr>
-        <w:t>modelsmall</w:t>
-      </w:r>
-      <w:proofErr w:type="spellEnd"/>
-      <w:r>
-        <w:rPr>
-          <w:color w:val="70AD47" w:themeColor="accent6"/>
-          <w:lang w:val="en-US"/>
-        </w:rPr>
-        <w:t>,</w:t>
-      </w:r>
-    </w:p>
-    <w:p>
-      <w:pPr>
-        <w:pStyle w:val="ListParagraph"/>
-        <w:rPr>
-          <w:color w:val="70AD47" w:themeColor="accent6"/>
-          <w:lang w:val="en-US"/>
-        </w:rPr>
-      </w:pPr>
-      <w:r>
-        <w:rPr>
-          <w:color w:val="70AD47" w:themeColor="accent6"/>
-          <w:lang w:val="en-US"/>
-        </w:rPr>
-        <w:t xml:space="preserve">    </w:t>
-      </w:r>
-      <w:proofErr w:type="gramStart"/>
-      <w:r>
-        <w:rPr>
-          <w:color w:val="70AD47" w:themeColor="accent6"/>
-          <w:lang w:val="en-US"/>
-        </w:rPr>
-        <w:t>inputs</w:t>
-      </w:r>
-      <w:proofErr w:type="gramEnd"/>
-      <w:r>
-        <w:rPr>
-          <w:color w:val="70AD47" w:themeColor="accent6"/>
-          <w:lang w:val="en-US"/>
-        </w:rPr>
-        <w:t xml:space="preserve"> = list(</w:t>
-      </w:r>
-      <w:proofErr w:type="spellStart"/>
-      <w:r>
-        <w:rPr>
-          <w:color w:val="70AD47" w:themeColor="accent6"/>
-          <w:lang w:val="en-US"/>
-        </w:rPr>
-        <w:t>dataframe</w:t>
-      </w:r>
-      <w:proofErr w:type="spellEnd"/>
-      <w:r>
-        <w:rPr>
-          <w:color w:val="70AD47" w:themeColor="accent6"/>
-          <w:lang w:val="en-US"/>
-        </w:rPr>
-        <w:t xml:space="preserve"> = "</w:t>
-      </w:r>
-      <w:proofErr w:type="spellStart"/>
-      <w:r>
-        <w:rPr>
-          <w:color w:val="70AD47" w:themeColor="accent6"/>
-          <w:lang w:val="en-US"/>
-        </w:rPr>
-        <w:t>data.frame</w:t>
-      </w:r>
-      <w:proofErr w:type="spellEnd"/>
-      <w:r>
-        <w:rPr>
-          <w:color w:val="70AD47" w:themeColor="accent6"/>
-          <w:lang w:val="en-US"/>
-        </w:rPr>
-        <w:t>"),</w:t>
-      </w:r>
-    </w:p>
-    <w:p>
-      <w:pPr>
-        <w:pStyle w:val="ListParagraph"/>
-        <w:rPr>
-          <w:color w:val="70AD47" w:themeColor="accent6"/>
-          <w:lang w:val="en-US"/>
-        </w:rPr>
-      </w:pPr>
-      <w:r>
-        <w:rPr>
-          <w:color w:val="70AD47" w:themeColor="accent6"/>
-          <w:lang w:val="en-US"/>
-        </w:rPr>
-        <w:t xml:space="preserve">    </w:t>
-      </w:r>
-      <w:proofErr w:type="gramStart"/>
-      <w:r>
-        <w:rPr>
-          <w:color w:val="70AD47" w:themeColor="accent6"/>
-          <w:lang w:val="en-US"/>
-        </w:rPr>
-        <w:t>outputs</w:t>
-      </w:r>
-      <w:proofErr w:type="gramEnd"/>
-      <w:r>
-        <w:rPr>
-          <w:color w:val="70AD47" w:themeColor="accent6"/>
-          <w:lang w:val="en-US"/>
-        </w:rPr>
-        <w:t xml:space="preserve"> = list(answer = "numeric"),</w:t>
-      </w:r>
-    </w:p>
-    <w:p>
-      <w:pPr>
-        <w:pStyle w:val="ListParagraph"/>
-        <w:rPr>
-          <w:color w:val="70AD47" w:themeColor="accent6"/>
-          <w:lang w:val="en-US"/>
-        </w:rPr>
-      </w:pPr>
-      <w:r>
-        <w:rPr>
-          <w:color w:val="70AD47" w:themeColor="accent6"/>
-          <w:lang w:val="en-US"/>
-        </w:rPr>
-        <w:t xml:space="preserve">    v = "v1.0.0"</w:t>
-      </w:r>
-    </w:p>
-    <w:p>
-      <w:pPr>
-        <w:pStyle w:val="ListParagraph"/>
-        <w:rPr>
-          <w:color w:val="70AD47" w:themeColor="accent6"/>
-          <w:lang w:val="en-US"/>
-        </w:rPr>
-      </w:pPr>
-      <w:r>
-        <w:rPr>
-          <w:color w:val="70AD47" w:themeColor="accent6"/>
-          <w:lang w:val="en-US"/>
-        </w:rPr>
-        <w:t>)</w:t>
-      </w:r>
-    </w:p>
-    <w:p>
-      <w:pPr>
-        <w:rPr>
-          <w:color w:val="70AD47" w:themeColor="accent6"/>
-          <w:lang w:val="en-US"/>
-        </w:rPr>
-      </w:pPr>
-      <w:r>
-        <w:rPr>
-          <w:color w:val="70AD47" w:themeColor="accent6"/>
-          <w:lang w:val="en-US"/>
-        </w:rPr>
-        <w:tab/>
-      </w:r>
-      <w:r>
-        <w:rPr>
-          <w:color w:val="70AD47" w:themeColor="accent6"/>
-          <w:lang w:val="en-US"/>
-        </w:rPr>
-        <w:t xml:space="preserve"># </w:t>
-      </w:r>
-      <w:proofErr w:type="gramStart"/>
-      <w:r>
-        <w:rPr>
-          <w:color w:val="70AD47" w:themeColor="accent6"/>
-          <w:lang w:val="en-US"/>
-        </w:rPr>
-        <w:t>post</w:t>
-      </w:r>
-      <w:proofErr w:type="gramEnd"/>
-      <w:r>
-        <w:rPr>
-          <w:color w:val="70AD47" w:themeColor="accent6"/>
-          <w:lang w:val="en-US"/>
-        </w:rPr>
-        <w:t xml:space="preserve"> call to REST </w:t>
-      </w:r>
-      <w:proofErr w:type="spellStart"/>
-      <w:r>
-        <w:rPr>
-          <w:color w:val="70AD47" w:themeColor="accent6"/>
-          <w:lang w:val="en-US"/>
-        </w:rPr>
-        <w:t>Apis</w:t>
-      </w:r>
-      <w:proofErr w:type="spellEnd"/>
-    </w:p>
-    <w:p>
-      <w:pPr>
-        <w:ind w:firstLine="708"/>
-        <w:rPr>
-          <w:color w:val="70AD47" w:themeColor="accent6"/>
-          <w:lang w:val="en-US"/>
-        </w:rPr>
-      </w:pPr>
-      <w:proofErr w:type="spellStart"/>
-      <w:proofErr w:type="gramStart"/>
-      <w:r>
-        <w:rPr>
-          <w:color w:val="70AD47" w:themeColor="accent6"/>
-          <w:lang w:val="en-US"/>
-        </w:rPr>
-        <w:t>dtest</w:t>
-      </w:r>
-      <w:proofErr w:type="spellEnd"/>
-      <w:proofErr w:type="gramEnd"/>
-      <w:r>
-        <w:rPr>
-          <w:color w:val="70AD47" w:themeColor="accent6"/>
-          <w:lang w:val="en-US"/>
-        </w:rPr>
-        <w:t xml:space="preserve"> &lt;- </w:t>
-      </w:r>
-      <w:proofErr w:type="spellStart"/>
-      <w:r>
-        <w:rPr>
-          <w:color w:val="70AD47" w:themeColor="accent6"/>
-          <w:lang w:val="en-US"/>
-        </w:rPr>
-        <w:t>readRDS</w:t>
-      </w:r>
-      <w:proofErr w:type="spellEnd"/>
-      <w:r>
-        <w:rPr>
-          <w:color w:val="70AD47" w:themeColor="accent6"/>
-          <w:lang w:val="en-US"/>
-        </w:rPr>
-        <w:t>("</w:t>
-      </w:r>
-      <w:proofErr w:type="spellStart"/>
-      <w:r>
-        <w:rPr>
-          <w:color w:val="70AD47" w:themeColor="accent6"/>
-          <w:lang w:val="en-US"/>
-        </w:rPr>
-        <w:t>mnist_dataframes</w:t>
-      </w:r>
-      <w:proofErr w:type="spellEnd"/>
-      <w:r>
-        <w:rPr>
-          <w:color w:val="70AD47" w:themeColor="accent6"/>
-          <w:lang w:val="en-US"/>
-        </w:rPr>
-        <w:t>/</w:t>
-      </w:r>
-      <w:proofErr w:type="spellStart"/>
-      <w:r>
-        <w:rPr>
-          <w:color w:val="70AD47" w:themeColor="accent6"/>
-          <w:lang w:val="en-US"/>
-        </w:rPr>
-        <w:t>mnist_test_dataframe.rds</w:t>
-      </w:r>
-      <w:proofErr w:type="spellEnd"/>
-      <w:r>
-        <w:rPr>
-          <w:color w:val="70AD47" w:themeColor="accent6"/>
-          <w:lang w:val="en-US"/>
-        </w:rPr>
-        <w:t>")</w:t>
-      </w:r>
-    </w:p>
-    <w:p>
-      <w:pPr>
-        <w:ind w:firstLine="708"/>
-        <w:rPr>
-          <w:color w:val="70AD47" w:themeColor="accent6"/>
-          <w:lang w:val="en-US"/>
-        </w:rPr>
-      </w:pPr>
-      <w:proofErr w:type="gramStart"/>
-      <w:r>
-        <w:rPr>
-          <w:color w:val="70AD47" w:themeColor="accent6"/>
-          <w:lang w:val="en-US"/>
-        </w:rPr>
-        <w:t>result</w:t>
-      </w:r>
-      <w:proofErr w:type="gramEnd"/>
-      <w:r>
-        <w:rPr>
-          <w:color w:val="70AD47" w:themeColor="accent6"/>
-          <w:lang w:val="en-US"/>
-        </w:rPr>
-        <w:t xml:space="preserve"> &lt;- </w:t>
-      </w:r>
-      <w:proofErr w:type="spellStart"/>
-      <w:r>
-        <w:rPr>
-          <w:color w:val="70AD47" w:themeColor="accent6"/>
-          <w:lang w:val="en-US"/>
-        </w:rPr>
-        <w:t>api_small$predictsmall</w:t>
-      </w:r>
-      <w:proofErr w:type="spellEnd"/>
-      <w:r>
-        <w:rPr>
-          <w:color w:val="70AD47" w:themeColor="accent6"/>
-          <w:lang w:val="en-US"/>
-        </w:rPr>
-        <w:t>(</w:t>
-      </w:r>
-      <w:proofErr w:type="spellStart"/>
-      <w:r>
-        <w:rPr>
-          <w:color w:val="70AD47" w:themeColor="accent6"/>
-          <w:lang w:val="en-US"/>
-        </w:rPr>
-        <w:t>dtest</w:t>
-      </w:r>
-      <w:proofErr w:type="spellEnd"/>
-      <w:r>
-        <w:rPr>
-          <w:color w:val="70AD47" w:themeColor="accent6"/>
-          <w:lang w:val="en-US"/>
-        </w:rPr>
-        <w:t>[1,-785])</w:t>
-      </w:r>
-    </w:p>
-    <w:p>
-      <w:pPr>
-        <w:ind w:firstLine="708"/>
-        <w:rPr>
-          <w:color w:val="70AD47" w:themeColor="accent6"/>
-          <w:lang w:val="en-US"/>
-        </w:rPr>
-      </w:pPr>
-      <w:proofErr w:type="spellStart"/>
-      <w:proofErr w:type="gramStart"/>
-      <w:r>
-        <w:rPr>
-          <w:color w:val="70AD47" w:themeColor="accent6"/>
-          <w:lang w:val="en-US"/>
-        </w:rPr>
-        <w:t>str</w:t>
-      </w:r>
-      <w:proofErr w:type="spellEnd"/>
-      <w:r>
-        <w:rPr>
-          <w:color w:val="70AD47" w:themeColor="accent6"/>
-          <w:lang w:val="en-US"/>
-        </w:rPr>
-        <w:t>(</w:t>
-      </w:r>
-      <w:proofErr w:type="gramEnd"/>
-      <w:r>
-        <w:rPr>
-          <w:color w:val="70AD47" w:themeColor="accent6"/>
-          <w:lang w:val="en-US"/>
-        </w:rPr>
-        <w:t>result)</w:t>
-      </w:r>
-    </w:p>
-    <w:p>
-      <w:pPr>
-        <w:ind w:firstLine="708"/>
-        <w:rPr>
-          <w:lang w:val="en-US"/>
-        </w:rPr>
-      </w:pPr>
-    </w:p>
-    <w:p>
-      <w:pPr>
-        <w:ind w:firstLine="708"/>
-        <w:rPr>
-          <w:lang w:val="en-US"/>
-        </w:rPr>
-      </w:pPr>
-    </w:p>
-    <w:p>
-      <w:pPr>
-        <w:rPr>
-          <w:lang w:val="en-US"/>
-        </w:rPr>
-      </w:pPr>
-      <w:r>
-        <w:rPr>
-          <w:lang w:val="en-US"/>
-        </w:rPr>
-        <w:t>R-Server Directory on VM</w:t>
-      </w:r>
-    </w:p>
-    <w:p>
-      <w:pPr>
-        <w:rPr>
-          <w:rFonts w:ascii="Lucida Console" w:hAnsi="Lucida Console" w:cs="Lucida Console"/>
-          <w:sz w:val="18"/>
-          <w:szCs w:val="18"/>
-          <w:lang w:val="en-US"/>
-        </w:rPr>
-      </w:pPr>
-      <w:r>
-        <w:rPr>
-          <w:rFonts w:ascii="Lucida Console" w:hAnsi="Lucida Console" w:cs="Lucida Console"/>
-          <w:sz w:val="18"/>
-          <w:szCs w:val="18"/>
-          <w:lang w:val="en-US"/>
-        </w:rPr>
-        <w:t>/</w:t>
-      </w:r>
-      <w:proofErr w:type="spellStart"/>
-      <w:r>
-        <w:rPr>
-          <w:rFonts w:ascii="Lucida Console" w:hAnsi="Lucida Console" w:cs="Lucida Console"/>
-          <w:sz w:val="18"/>
-          <w:szCs w:val="18"/>
-          <w:lang w:val="en-US"/>
-        </w:rPr>
-        <w:t>usr</w:t>
-      </w:r>
-      <w:proofErr w:type="spellEnd"/>
-      <w:r>
-        <w:rPr>
-          <w:rFonts w:ascii="Lucida Console" w:hAnsi="Lucida Console" w:cs="Lucida Console"/>
-          <w:sz w:val="18"/>
-          <w:szCs w:val="18"/>
-          <w:lang w:val="en-US"/>
-        </w:rPr>
-        <w:t>/lib64/</w:t>
-      </w:r>
-      <w:proofErr w:type="spellStart"/>
-      <w:r>
-        <w:rPr>
-          <w:rFonts w:ascii="Lucida Console" w:hAnsi="Lucida Console" w:cs="Lucida Console"/>
-          <w:sz w:val="18"/>
-          <w:szCs w:val="18"/>
-          <w:lang w:val="en-US"/>
-        </w:rPr>
-        <w:t>microsoft</w:t>
-      </w:r>
-      <w:proofErr w:type="spellEnd"/>
-      <w:r>
-        <w:rPr>
-          <w:rFonts w:ascii="Lucida Console" w:hAnsi="Lucida Console" w:cs="Lucida Console"/>
-          <w:sz w:val="18"/>
-          <w:szCs w:val="18"/>
-          <w:lang w:val="en-US"/>
-        </w:rPr>
-        <w:t>-r/</w:t>
-      </w:r>
-      <w:proofErr w:type="spellStart"/>
-      <w:r>
-        <w:rPr>
-          <w:rFonts w:ascii="Lucida Console" w:hAnsi="Lucida Console" w:cs="Lucida Console"/>
-          <w:sz w:val="18"/>
-          <w:szCs w:val="18"/>
-          <w:lang w:val="en-US"/>
-        </w:rPr>
-        <w:t>rserver</w:t>
-      </w:r>
-      <w:proofErr w:type="spellEnd"/>
-      <w:r>
-        <w:rPr>
-          <w:rFonts w:ascii="Lucida Console" w:hAnsi="Lucida Console" w:cs="Lucida Console"/>
-          <w:sz w:val="18"/>
-          <w:szCs w:val="18"/>
-          <w:lang w:val="en-US"/>
-        </w:rPr>
-        <w:t>/o16n/9.1.0/</w:t>
-      </w:r>
-      <w:proofErr w:type="spellStart"/>
-      <w:r>
-        <w:rPr>
-          <w:rFonts w:ascii="Lucida Console" w:hAnsi="Lucida Console" w:cs="Lucida Console"/>
-          <w:sz w:val="18"/>
-          <w:szCs w:val="18"/>
-          <w:lang w:val="en-US"/>
-        </w:rPr>
-        <w:t>rserve</w:t>
-      </w:r>
-      <w:proofErr w:type="spellEnd"/>
-    </w:p>
-    <w:p>
-      <w:pPr>
-        <w:ind w:left="705"/>
-        <w:rPr>
-          <w:rFonts w:ascii="Lucida Console" w:hAnsi="Lucida Console" w:cs="Lucida Console"/>
-          <w:sz w:val="18"/>
-          <w:szCs w:val="18"/>
-          <w:lang w:val="en-US"/>
-        </w:rPr>
-      </w:pPr>
-      <w:r>
-        <w:rPr>
-          <w:rFonts w:ascii="Lucida Console" w:hAnsi="Lucida Console" w:cs="Lucida Console"/>
-          <w:sz w:val="18"/>
-          <w:szCs w:val="18"/>
-          <w:lang w:val="en-US"/>
-        </w:rPr>
-        <w:t>/</w:t>
-      </w:r>
-      <w:proofErr w:type="spellStart"/>
-      <w:r>
-        <w:rPr>
-          <w:rFonts w:ascii="Lucida Console" w:hAnsi="Lucida Console" w:cs="Lucida Console"/>
-          <w:sz w:val="18"/>
-          <w:szCs w:val="18"/>
-          <w:lang w:val="en-US"/>
-        </w:rPr>
-        <w:t>Rserv.conf</w:t>
-      </w:r>
-      <w:proofErr w:type="spellEnd"/>
-      <w:r>
-        <w:rPr>
-          <w:rFonts w:ascii="Lucida Console" w:hAnsi="Lucida Console" w:cs="Lucida Console"/>
-          <w:sz w:val="18"/>
-          <w:szCs w:val="18"/>
-          <w:lang w:val="en-US"/>
-        </w:rPr>
-        <w:t>: Configuration of R Server, executed when starting R Server</w:t>
-      </w:r>
-      <w:r>
-        <w:rPr>
-          <w:rFonts w:ascii="Lucida Console" w:hAnsi="Lucida Console" w:cs="Lucida Console"/>
-          <w:sz w:val="18"/>
-          <w:szCs w:val="18"/>
-          <w:lang w:val="en-US"/>
-        </w:rPr>
-        <w:t xml:space="preserve"> (set working directory, encoding, source </w:t>
-      </w:r>
-      <w:proofErr w:type="spellStart"/>
-      <w:r>
-        <w:rPr>
-          <w:rFonts w:ascii="Lucida Console" w:hAnsi="Lucida Console" w:cs="Lucida Console"/>
-          <w:sz w:val="18"/>
-          <w:szCs w:val="18"/>
-          <w:lang w:val="en-US"/>
-        </w:rPr>
-        <w:t>RScripts</w:t>
-      </w:r>
-      <w:proofErr w:type="spellEnd"/>
-      <w:r>
-        <w:rPr>
-          <w:rFonts w:ascii="Lucida Console" w:hAnsi="Lucida Console" w:cs="Lucida Console"/>
-          <w:sz w:val="18"/>
-          <w:szCs w:val="18"/>
-          <w:lang w:val="en-US"/>
-        </w:rPr>
-        <w:t>/</w:t>
-      </w:r>
-      <w:proofErr w:type="spellStart"/>
-      <w:r>
-        <w:rPr>
-          <w:rFonts w:ascii="Lucida Console" w:hAnsi="Lucida Console" w:cs="Lucida Console"/>
-          <w:sz w:val="18"/>
-          <w:szCs w:val="18"/>
-          <w:lang w:val="en-US"/>
-        </w:rPr>
-        <w:t>source.R</w:t>
-      </w:r>
-      <w:proofErr w:type="spellEnd"/>
-      <w:r>
-        <w:rPr>
-          <w:rFonts w:ascii="Lucida Console" w:hAnsi="Lucida Console" w:cs="Lucida Console"/>
-          <w:sz w:val="18"/>
-          <w:szCs w:val="18"/>
-          <w:lang w:val="en-US"/>
-        </w:rPr>
-        <w:t>)</w:t>
-      </w:r>
-    </w:p>
-    <w:p>
-      <w:pPr>
-        <w:ind w:firstLine="708"/>
-        <w:rPr>
-          <w:rFonts w:ascii="Lucida Console" w:hAnsi="Lucida Console" w:cs="Lucida Console"/>
-          <w:sz w:val="18"/>
-          <w:szCs w:val="18"/>
-          <w:lang w:val="en-US"/>
-        </w:rPr>
-      </w:pPr>
-      <w:r>
-        <w:rPr>
-          <w:rFonts w:ascii="Lucida Console" w:hAnsi="Lucida Console" w:cs="Lucida Console"/>
-          <w:sz w:val="18"/>
-          <w:szCs w:val="18"/>
-          <w:lang w:val="en-US"/>
-        </w:rPr>
-        <w:t>/</w:t>
-      </w:r>
-      <w:proofErr w:type="spellStart"/>
-      <w:r>
-        <w:rPr>
-          <w:rFonts w:ascii="Lucida Console" w:hAnsi="Lucida Console" w:cs="Lucida Console"/>
-          <w:sz w:val="18"/>
-          <w:szCs w:val="18"/>
-          <w:lang w:val="en-US"/>
-        </w:rPr>
-        <w:t>RScripts</w:t>
-      </w:r>
-      <w:proofErr w:type="spellEnd"/>
-      <w:r>
-        <w:rPr>
-          <w:rFonts w:ascii="Lucida Console" w:hAnsi="Lucida Console" w:cs="Lucida Console"/>
-          <w:sz w:val="18"/>
-          <w:szCs w:val="18"/>
-          <w:lang w:val="en-US"/>
-        </w:rPr>
-        <w:t>/</w:t>
-      </w:r>
-      <w:proofErr w:type="spellStart"/>
-      <w:r>
-        <w:rPr>
-          <w:rFonts w:ascii="Lucida Console" w:hAnsi="Lucida Console" w:cs="Lucida Console"/>
-          <w:sz w:val="18"/>
-          <w:szCs w:val="18"/>
-          <w:lang w:val="en-US"/>
-        </w:rPr>
-        <w:t>source.R</w:t>
-      </w:r>
-      <w:proofErr w:type="spellEnd"/>
-      <w:r>
-        <w:rPr>
-          <w:rFonts w:ascii="Lucida Console" w:hAnsi="Lucida Console" w:cs="Lucida Console"/>
-          <w:sz w:val="18"/>
-          <w:szCs w:val="18"/>
-          <w:lang w:val="en-US"/>
-        </w:rPr>
-        <w:t xml:space="preserve">: </w:t>
-      </w:r>
-      <w:r>
-        <w:rPr>
-          <w:rFonts w:ascii="Lucida Console" w:hAnsi="Lucida Console" w:cs="Lucida Console"/>
-          <w:sz w:val="18"/>
-          <w:szCs w:val="18"/>
-          <w:lang w:val="en-US"/>
-        </w:rPr>
-        <w:t>Configuration of R</w:t>
-      </w:r>
-      <w:r>
-        <w:rPr>
-          <w:rFonts w:ascii="Lucida Console" w:hAnsi="Lucida Console" w:cs="Lucida Console"/>
-          <w:sz w:val="18"/>
-          <w:szCs w:val="18"/>
-          <w:lang w:val="en-US"/>
-        </w:rPr>
-        <w:t xml:space="preserve"> before starting server</w:t>
-      </w:r>
-      <w:r>
-        <w:rPr>
-          <w:rFonts w:ascii="Lucida Console" w:hAnsi="Lucida Console" w:cs="Lucida Console"/>
-          <w:sz w:val="18"/>
-          <w:szCs w:val="18"/>
-          <w:lang w:val="en-US"/>
-        </w:rPr>
-        <w:t xml:space="preserve"> (</w:t>
-      </w:r>
-      <w:proofErr w:type="gramStart"/>
-      <w:r>
-        <w:rPr>
-          <w:rFonts w:ascii="Lucida Console" w:hAnsi="Lucida Console" w:cs="Lucida Console"/>
-          <w:sz w:val="18"/>
-          <w:szCs w:val="18"/>
-          <w:lang w:val="en-US"/>
-        </w:rPr>
-        <w:t>vi</w:t>
-      </w:r>
-      <w:proofErr w:type="gramEnd"/>
-      <w:r>
-        <w:rPr>
-          <w:rFonts w:ascii="Lucida Console" w:hAnsi="Lucida Console" w:cs="Lucida Console"/>
-          <w:sz w:val="18"/>
-          <w:szCs w:val="18"/>
-          <w:lang w:val="en-US"/>
-        </w:rPr>
-        <w:t xml:space="preserve"> </w:t>
-      </w:r>
-      <w:proofErr w:type="spellStart"/>
-      <w:r>
-        <w:rPr>
-          <w:rFonts w:ascii="Lucida Console" w:hAnsi="Lucida Console" w:cs="Lucida Console"/>
-          <w:sz w:val="18"/>
-          <w:szCs w:val="18"/>
-          <w:lang w:val="en-US"/>
-        </w:rPr>
-        <w:t>source.R</w:t>
-      </w:r>
-      <w:proofErr w:type="spellEnd"/>
-      <w:r>
-        <w:rPr>
-          <w:rFonts w:ascii="Lucida Console" w:hAnsi="Lucida Console" w:cs="Lucida Console"/>
-          <w:sz w:val="18"/>
-          <w:szCs w:val="18"/>
-          <w:lang w:val="en-US"/>
-        </w:rPr>
-        <w:t>)</w:t>
-      </w:r>
-    </w:p>
-    <w:p>
-      <w:pPr>
-        <w:ind w:firstLine="708"/>
-        <w:rPr>
-          <w:rFonts w:ascii="Lucida Console" w:hAnsi="Lucida Console" w:cs="Lucida Console"/>
-          <w:sz w:val="18"/>
-          <w:szCs w:val="18"/>
-          <w:lang w:val="en-US"/>
-        </w:rPr>
-      </w:pPr>
-      <w:r>
-        <w:rPr>
-          <w:rFonts w:ascii="Lucida Console" w:hAnsi="Lucida Console" w:cs="Lucida Console"/>
-          <w:sz w:val="18"/>
-          <w:szCs w:val="18"/>
-          <w:lang w:val="en-US"/>
-        </w:rPr>
-        <w:t>/</w:t>
-      </w:r>
-      <w:proofErr w:type="spellStart"/>
-      <w:r>
-        <w:rPr>
-          <w:rFonts w:ascii="Lucida Console" w:hAnsi="Lucida Console" w:cs="Lucida Console"/>
-          <w:sz w:val="18"/>
-          <w:szCs w:val="18"/>
-          <w:lang w:val="en-US"/>
-        </w:rPr>
-        <w:t>workdir</w:t>
-      </w:r>
-      <w:proofErr w:type="spellEnd"/>
-      <w:r>
-        <w:rPr>
-          <w:rFonts w:ascii="Lucida Console" w:hAnsi="Lucida Console" w:cs="Lucida Console"/>
-          <w:sz w:val="18"/>
-          <w:szCs w:val="18"/>
-          <w:lang w:val="en-US"/>
-        </w:rPr>
-        <w:t>/Rserv9.1.0 contains the temporary libraries (one per connection)</w:t>
-      </w:r>
-    </w:p>
-    <w:p>
-      <w:pPr>
-        <w:rPr>
-          <w:lang w:val="en-US"/>
-        </w:rPr>
-      </w:pPr>
-      <w:r>
-        <w:rPr>
-          <w:lang w:val="en-US"/>
-        </w:rPr>
-        <w:tab/>
-      </w:r>
-    </w:p>
-    <w:p>
-      <w:pPr>
-        <w:rPr>
-          <w:lang w:val="en-US"/>
-        </w:rPr>
-      </w:pPr>
-    </w:p>
-    <w:p>
-      <w:pPr>
-        <w:rPr>
-          <w:lang w:val="en-US"/>
-        </w:rPr>
-      </w:pPr>
-    </w:p>
-    <w:p>
-      <w:pPr>
-        <w:rPr>
-          <w:lang w:val="en-US"/>
-        </w:rPr>
-      </w:pPr>
-    </w:p>
-    <w:p>
-      <w:pPr>
-        <w:rPr>
-          <w:lang w:val="en-US"/>
-        </w:rPr>
-      </w:pPr>
-      <w:r>
-        <w:rPr>
-          <w:lang w:val="en-US"/>
-        </w:rPr>
-        <w:t xml:space="preserve">Setup Postman as described in </w:t>
-      </w:r>
-    </w:p>
-    <w:p>
-      <w:pPr>
-        <w:rPr>
-          <w:lang w:val="en-US"/>
-        </w:rPr>
-      </w:pPr>
-      <w:hyperlink r:id="rId10" w:history="1">
+      <w:r>
+        <w:rPr>
+          <w:rStyle w:val="Hyperlink"/>
+          <w:color w:val="auto"/>
+          <w:u w:val="none"/>
+          <w:lang w:val="en-US"/>
+        </w:rPr>
+        <w:t>given at the bottom of:</w:t>
+      </w:r>
+    </w:p>
+    <w:p>
+      <w:pPr>
+        <w:rPr>
+          <w:lang w:val="en-US"/>
+        </w:rPr>
+      </w:pPr>
+      <w:hyperlink r:id="rId11" w:history="1">
         <w:r>
           <w:rPr>
             <w:rStyle w:val="Hyperlink"/>

</xml_diff>

<commit_message>
added info on docker installation on ubuntu and infos about remote execution and package management and consuming APIs from other language
</commit_message>
<xml_diff>
--- a/HowTo_use_Tools/HowTo_Set_up_Linux_VM_Azure_and_Deploy_model.docx
+++ b/HowTo_use_Tools/HowTo_Set_up_Linux_VM_Azure_and_Deploy_model.docx
@@ -837,9 +837,58 @@
     <w:p>
       <w:pPr>
         <w:rPr>
-          <w:lang w:val="en-US"/>
-        </w:rPr>
-      </w:pPr>
+          <w:b/>
+        </w:rPr>
+      </w:pPr>
+      <w:r>
+        <w:rPr>
+          <w:b/>
+        </w:rPr>
+        <w:lastRenderedPageBreak/>
+        <w:t xml:space="preserve">Docker </w:t>
+      </w:r>
+      <w:proofErr w:type="spellStart"/>
+      <w:r>
+        <w:rPr>
+          <w:b/>
+        </w:rPr>
+        <w:t>installation</w:t>
+      </w:r>
+      <w:proofErr w:type="spellEnd"/>
+      <w:r>
+        <w:rPr>
+          <w:b/>
+        </w:rPr>
+        <w:t xml:space="preserve"> auf </w:t>
+      </w:r>
+      <w:proofErr w:type="spellStart"/>
+      <w:r>
+        <w:rPr>
+          <w:b/>
+        </w:rPr>
+        <w:t>ubuntu</w:t>
+      </w:r>
+      <w:proofErr w:type="spellEnd"/>
+      <w:r>
+        <w:rPr>
+          <w:b/>
+        </w:rPr>
+        <w:t>:</w:t>
+      </w:r>
+    </w:p>
+    <w:p>
+      <w:hyperlink r:id="rId8" w:history="1">
+        <w:r>
+          <w:rPr>
+            <w:rStyle w:val="Hyperlink"/>
+          </w:rPr>
+          <w:t>https://docs.docker.com/engine/installation/linux/docker-ce/ubuntu/#os-requirements</w:t>
+        </w:r>
+      </w:hyperlink>
+    </w:p>
+    <w:p>
+      <w:bookmarkStart w:id="0" w:name="_GoBack"/>
+      <w:bookmarkEnd w:id="0"/>
     </w:p>
     <w:p>
       <w:pPr>
@@ -906,7 +955,7 @@
           <w:lang w:val="en-US"/>
         </w:rPr>
       </w:pPr>
-      <w:hyperlink r:id="rId8" w:history="1">
+      <w:hyperlink r:id="rId9" w:history="1">
         <w:r>
           <w:rPr>
             <w:rStyle w:val="Hyperlink"/>
@@ -1411,7 +1460,7 @@
           <w:lang w:val="en-US"/>
         </w:rPr>
       </w:pPr>
-      <w:hyperlink r:id="rId9" w:anchor="workflow" w:history="1">
+      <w:hyperlink r:id="rId10" w:anchor="workflow" w:history="1">
         <w:r>
           <w:rPr>
             <w:rStyle w:val="Hyperlink"/>
@@ -1997,6 +2046,7 @@
           <w:color w:val="70AD47" w:themeColor="accent6"/>
           <w:lang w:val="en-US"/>
         </w:rPr>
+        <w:lastRenderedPageBreak/>
         <w:t xml:space="preserve">    </w:t>
       </w:r>
       <w:proofErr w:type="gramStart"/>
@@ -2093,7 +2143,6 @@
           <w:color w:val="70AD47" w:themeColor="accent6"/>
           <w:lang w:val="en-US"/>
         </w:rPr>
-        <w:lastRenderedPageBreak/>
         <w:t>)</w:t>
       </w:r>
     </w:p>
@@ -3275,15 +3324,214 @@
         <w:rPr>
           <w:lang w:val="en-US"/>
         </w:rPr>
+        <w:t>This is not the same as “normal” R library:</w:t>
+      </w:r>
+    </w:p>
+    <w:p>
+      <w:pPr>
+        <w:rPr>
+          <w:rFonts w:ascii="Lucida Console" w:hAnsi="Lucida Console" w:cs="Lucida Console"/>
+          <w:sz w:val="18"/>
+          <w:szCs w:val="18"/>
+          <w:lang w:val="en-US"/>
+        </w:rPr>
+      </w:pPr>
+      <w:proofErr w:type="spellStart"/>
+      <w:r>
+        <w:rPr>
+          <w:rFonts w:ascii="Lucida Console" w:hAnsi="Lucida Console" w:cs="Lucida Console"/>
+          <w:sz w:val="18"/>
+          <w:szCs w:val="18"/>
+          <w:lang w:val="en-US"/>
+        </w:rPr>
+        <w:t>usr</w:t>
+      </w:r>
+      <w:proofErr w:type="spellEnd"/>
+      <w:r>
+        <w:rPr>
+          <w:rFonts w:ascii="Lucida Console" w:hAnsi="Lucida Console" w:cs="Lucida Console"/>
+          <w:sz w:val="18"/>
+          <w:szCs w:val="18"/>
+          <w:lang w:val="en-US"/>
+        </w:rPr>
+        <w:t>/lib64/</w:t>
+      </w:r>
+      <w:proofErr w:type="spellStart"/>
+      <w:r>
+        <w:rPr>
+          <w:rFonts w:ascii="Lucida Console" w:hAnsi="Lucida Console" w:cs="Lucida Console"/>
+          <w:sz w:val="18"/>
+          <w:szCs w:val="18"/>
+          <w:lang w:val="en-US"/>
+        </w:rPr>
+        <w:t>microsoft</w:t>
+      </w:r>
+      <w:proofErr w:type="spellEnd"/>
+      <w:r>
+        <w:rPr>
+          <w:rFonts w:ascii="Lucida Console" w:hAnsi="Lucida Console" w:cs="Lucida Console"/>
+          <w:sz w:val="18"/>
+          <w:szCs w:val="18"/>
+          <w:lang w:val="en-US"/>
+        </w:rPr>
+        <w:t>-r/3.3/lib64/R/library</w:t>
+      </w:r>
+    </w:p>
+    <w:p>
+      <w:pPr>
+        <w:rPr>
+          <w:lang w:val="en-US"/>
+        </w:rPr>
+      </w:pPr>
+    </w:p>
+    <w:p>
+      <w:pPr>
+        <w:rPr>
+          <w:b/>
+          <w:lang w:val="en-US"/>
+        </w:rPr>
+      </w:pPr>
+      <w:proofErr w:type="spellStart"/>
+      <w:r>
+        <w:rPr>
+          <w:b/>
+          <w:lang w:val="en-US"/>
+        </w:rPr>
+        <w:t>Infos</w:t>
+      </w:r>
+      <w:proofErr w:type="spellEnd"/>
+      <w:r>
+        <w:rPr>
+          <w:b/>
+          <w:lang w:val="en-US"/>
+        </w:rPr>
+        <w:t xml:space="preserve"> about remote execution (remote r session)</w:t>
+      </w:r>
+      <w:r>
+        <w:rPr>
+          <w:b/>
+          <w:lang w:val="en-US"/>
+        </w:rPr>
         <w:tab/>
       </w:r>
     </w:p>
     <w:p>
       <w:pPr>
         <w:rPr>
-          <w:lang w:val="en-US"/>
-        </w:rPr>
-      </w:pPr>
+          <w:color w:val="70AD47" w:themeColor="accent6"/>
+          <w:lang w:val="en-US"/>
+        </w:rPr>
+      </w:pPr>
+      <w:proofErr w:type="gramStart"/>
+      <w:r>
+        <w:rPr>
+          <w:color w:val="70AD47" w:themeColor="accent6"/>
+          <w:lang w:val="en-US"/>
+        </w:rPr>
+        <w:t>remoteLogin(</w:t>
+      </w:r>
+      <w:proofErr w:type="gramEnd"/>
+      <w:r>
+        <w:rPr>
+          <w:color w:val="70AD47" w:themeColor="accent6"/>
+          <w:lang w:val="en-US"/>
+        </w:rPr>
+        <w:t xml:space="preserve">"http://lin-op-vm.westeurope.cloudapp.azure.com:12800", </w:t>
+      </w:r>
+    </w:p>
+    <w:p>
+      <w:pPr>
+        <w:rPr>
+          <w:color w:val="70AD47" w:themeColor="accent6"/>
+          <w:lang w:val="en-US"/>
+        </w:rPr>
+      </w:pPr>
+      <w:r>
+        <w:rPr>
+          <w:color w:val="70AD47" w:themeColor="accent6"/>
+          <w:lang w:val="en-US"/>
+        </w:rPr>
+        <w:t xml:space="preserve">            </w:t>
+      </w:r>
+      <w:proofErr w:type="gramStart"/>
+      <w:r>
+        <w:rPr>
+          <w:color w:val="70AD47" w:themeColor="accent6"/>
+          <w:lang w:val="en-US"/>
+        </w:rPr>
+        <w:t>session</w:t>
+      </w:r>
+      <w:proofErr w:type="gramEnd"/>
+      <w:r>
+        <w:rPr>
+          <w:color w:val="70AD47" w:themeColor="accent6"/>
+          <w:lang w:val="en-US"/>
+        </w:rPr>
+        <w:t xml:space="preserve"> = </w:t>
+      </w:r>
+      <w:r>
+        <w:rPr>
+          <w:color w:val="70AD47" w:themeColor="accent6"/>
+          <w:highlight w:val="yellow"/>
+          <w:lang w:val="en-US"/>
+        </w:rPr>
+        <w:t>TRUE</w:t>
+      </w:r>
+      <w:r>
+        <w:rPr>
+          <w:color w:val="70AD47" w:themeColor="accent6"/>
+          <w:lang w:val="en-US"/>
+        </w:rPr>
+        <w:t>)</w:t>
+      </w:r>
+    </w:p>
+    <w:p>
+      <w:pPr>
+        <w:rPr>
+          <w:lang w:val="en-US"/>
+        </w:rPr>
+      </w:pPr>
+      <w:hyperlink r:id="rId11" w:history="1">
+        <w:r>
+          <w:rPr>
+            <w:rStyle w:val="Hyperlink"/>
+            <w:lang w:val="en-US"/>
+          </w:rPr>
+          <w:t>https://docs.microsoft.com/en-us/machine-learning-server/r/how-to-execute-code-remotely</w:t>
+        </w:r>
+      </w:hyperlink>
+    </w:p>
+    <w:p>
+      <w:pPr>
+        <w:rPr>
+          <w:lang w:val="en-US"/>
+        </w:rPr>
+      </w:pPr>
+      <w:hyperlink r:id="rId12" w:history="1">
+        <w:r>
+          <w:rPr>
+            <w:rStyle w:val="Hyperlink"/>
+            <w:lang w:val="en-US"/>
+          </w:rPr>
+          <w:t>https://tomaztsql.wordpress.com/2017/06/14/installing-r-packages-with-rxinstallpackages-in-microsoft-r-server/</w:t>
+        </w:r>
+      </w:hyperlink>
+    </w:p>
+    <w:p>
+      <w:pPr>
+        <w:rPr>
+          <w:lang w:val="en-US"/>
+        </w:rPr>
+      </w:pPr>
+      <w:hyperlink r:id="rId13" w:history="1">
+        <w:r>
+          <w:rPr>
+            <w:rStyle w:val="Hyperlink"/>
+            <w:lang w:val="en-US"/>
+          </w:rPr>
+          <w:t>https://docs.microsoft.com/en-us/machine-learning-server/r-reference/revoscaler/rxinstallpackages</w:t>
+        </w:r>
+      </w:hyperlink>
     </w:p>
     <w:p>
       <w:pPr>
@@ -3299,11 +3547,55 @@
           <w:lang w:val="en-US"/>
         </w:rPr>
       </w:pPr>
+      <w:proofErr w:type="spellStart"/>
       <w:r>
         <w:rPr>
           <w:b/>
           <w:lang w:val="en-US"/>
         </w:rPr>
+        <w:t>Infos</w:t>
+      </w:r>
+      <w:proofErr w:type="spellEnd"/>
+      <w:r>
+        <w:rPr>
+          <w:b/>
+          <w:lang w:val="en-US"/>
+        </w:rPr>
+        <w:t xml:space="preserve"> about R package management in R Server (not very helpful up to now)</w:t>
+      </w:r>
+    </w:p>
+    <w:p>
+      <w:pPr>
+        <w:rPr>
+          <w:lang w:val="en-US"/>
+        </w:rPr>
+      </w:pPr>
+      <w:r>
+        <w:rPr>
+          <w:lang w:val="en-US"/>
+        </w:rPr>
+        <w:t>https://docs.microsoft.com/en-us/machine-learning-server/operationalize/configure-manage-r-packages#mrsdeploy</w:t>
+      </w:r>
+    </w:p>
+    <w:p>
+      <w:pPr>
+        <w:rPr>
+          <w:lang w:val="en-US"/>
+        </w:rPr>
+      </w:pPr>
+    </w:p>
+    <w:p>
+      <w:pPr>
+        <w:rPr>
+          <w:b/>
+          <w:lang w:val="en-US"/>
+        </w:rPr>
+      </w:pPr>
+      <w:r>
+        <w:rPr>
+          <w:b/>
+          <w:lang w:val="en-US"/>
+        </w:rPr>
         <w:t>How to do a POST request from Postman:</w:t>
       </w:r>
     </w:p>
@@ -3327,7 +3619,7 @@
           <w:lang w:val="en-US"/>
         </w:rPr>
       </w:pPr>
-      <w:hyperlink r:id="rId10" w:history="1">
+      <w:hyperlink r:id="rId14" w:history="1">
         <w:r>
           <w:rPr>
             <w:rStyle w:val="Hyperlink"/>
@@ -3370,33 +3662,101 @@
           <w:u w:val="none"/>
           <w:lang w:val="en-US"/>
         </w:rPr>
-        <w:t xml:space="preserve"> is </w:t>
-      </w:r>
-      <w:bookmarkStart w:id="0" w:name="_GoBack"/>
-      <w:bookmarkEnd w:id="0"/>
-      <w:r>
-        <w:rPr>
-          <w:rStyle w:val="Hyperlink"/>
-          <w:color w:val="auto"/>
-          <w:u w:val="none"/>
-          <w:lang w:val="en-US"/>
-        </w:rPr>
-        <w:t>given at the bottom of:</w:t>
-      </w:r>
-    </w:p>
-    <w:p>
-      <w:pPr>
-        <w:rPr>
-          <w:lang w:val="en-US"/>
-        </w:rPr>
-      </w:pPr>
-      <w:hyperlink r:id="rId11" w:history="1">
+        <w:t xml:space="preserve"> is given at the bottom of:</w:t>
+      </w:r>
+    </w:p>
+    <w:p>
+      <w:pPr>
+        <w:rPr>
+          <w:lang w:val="en-US"/>
+        </w:rPr>
+      </w:pPr>
+      <w:hyperlink r:id="rId15" w:history="1">
         <w:r>
           <w:rPr>
             <w:rStyle w:val="Hyperlink"/>
             <w:lang w:val="en-US"/>
           </w:rPr>
           <w:t>https://blogs.msdn.microsoft.com/mlserver/2017/02/22/rest-calls-using-postman-for-r-server-o16n-2/</w:t>
+        </w:r>
+      </w:hyperlink>
+    </w:p>
+    <w:p>
+      <w:pPr>
+        <w:rPr>
+          <w:lang w:val="en-US"/>
+        </w:rPr>
+      </w:pPr>
+    </w:p>
+    <w:p>
+      <w:pPr>
+        <w:rPr>
+          <w:b/>
+          <w:lang w:val="en-US"/>
+        </w:rPr>
+      </w:pPr>
+      <w:proofErr w:type="gramStart"/>
+      <w:r>
+        <w:rPr>
+          <w:b/>
+          <w:lang w:val="en-US"/>
+        </w:rPr>
+        <w:t>consume</w:t>
+      </w:r>
+      <w:proofErr w:type="gramEnd"/>
+      <w:r>
+        <w:rPr>
+          <w:b/>
+          <w:lang w:val="en-US"/>
+        </w:rPr>
+        <w:t xml:space="preserve"> APIs from other languages (</w:t>
+      </w:r>
+      <w:proofErr w:type="spellStart"/>
+      <w:r>
+        <w:rPr>
+          <w:b/>
+          <w:lang w:val="en-US"/>
+        </w:rPr>
+        <w:t>Authentification</w:t>
+      </w:r>
+      <w:proofErr w:type="spellEnd"/>
+      <w:r>
+        <w:rPr>
+          <w:b/>
+          <w:lang w:val="en-US"/>
+        </w:rPr>
+        <w:t xml:space="preserve"> </w:t>
+      </w:r>
+      <w:proofErr w:type="spellStart"/>
+      <w:r>
+        <w:rPr>
+          <w:b/>
+          <w:lang w:val="en-US"/>
+        </w:rPr>
+        <w:t>etc</w:t>
+      </w:r>
+      <w:proofErr w:type="spellEnd"/>
+      <w:r>
+        <w:rPr>
+          <w:b/>
+          <w:lang w:val="en-US"/>
+        </w:rPr>
+        <w:t>)</w:t>
+      </w:r>
+    </w:p>
+    <w:p>
+      <w:pPr>
+        <w:rPr>
+          <w:lang w:val="en-US"/>
+        </w:rPr>
+      </w:pPr>
+      <w:hyperlink r:id="rId16" w:history="1">
+        <w:r>
+          <w:rPr>
+            <w:rStyle w:val="Hyperlink"/>
+            <w:lang w:val="en-US"/>
+          </w:rPr>
+          <w:t>https://docs.microsoft.com/de-de/machine-learning-server/operationalize/how-to-build-api-clients-from-swagger-for-app-integration</w:t>
         </w:r>
       </w:hyperlink>
     </w:p>

</xml_diff>

<commit_message>
one word changed only
</commit_message>
<xml_diff>
--- a/HowTo_use_Tools/HowTo_Set_up_Linux_VM_Azure_and_Deploy_model.docx
+++ b/HowTo_use_Tools/HowTo_Set_up_Linux_VM_Azure_and_Deploy_model.docx
@@ -47,19 +47,8 @@
           <w:szCs w:val="32"/>
           <w:lang w:val="en-US"/>
         </w:rPr>
-        <w:t xml:space="preserve">Linux VM </w:t>
-      </w:r>
-      <w:proofErr w:type="spellStart"/>
-      <w:r>
-        <w:rPr>
-          <w:b/>
-          <w:sz w:val="32"/>
-          <w:szCs w:val="32"/>
-          <w:lang w:val="en-US"/>
-        </w:rPr>
-        <w:t>Konfiguration</w:t>
-      </w:r>
-      <w:proofErr w:type="spellEnd"/>
+        <w:t>Linux VM Konfiguration</w:t>
+      </w:r>
       <w:r>
         <w:rPr>
           <w:b/>
@@ -100,17 +89,8 @@
           <w:b/>
           <w:lang w:val="en-US"/>
         </w:rPr>
-        <w:t xml:space="preserve"> </w:t>
-      </w:r>
-      <w:proofErr w:type="spellStart"/>
-      <w:r>
-        <w:rPr>
-          <w:b/>
-          <w:lang w:val="en-US"/>
-        </w:rPr>
-        <w:t>erstellen</w:t>
-      </w:r>
-      <w:proofErr w:type="spellEnd"/>
+        <w:t xml:space="preserve"> erstellen</w:t>
+      </w:r>
       <w:r>
         <w:rPr>
           <w:b/>
@@ -143,21 +123,7 @@
         <w:rPr>
           <w:b/>
         </w:rPr>
-        <w:t xml:space="preserve">Ports im </w:t>
-      </w:r>
-      <w:proofErr w:type="spellStart"/>
-      <w:r>
-        <w:rPr>
-          <w:b/>
-        </w:rPr>
-        <w:t>Azure</w:t>
-      </w:r>
-      <w:proofErr w:type="spellEnd"/>
-      <w:r>
-        <w:rPr>
-          <w:b/>
-        </w:rPr>
-        <w:t xml:space="preserve"> Portal freigeben</w:t>
+        <w:t>Ports im Azure Portal freigeben</w:t>
       </w:r>
       <w:r>
         <w:t>: bei Dashboard und der entsprec</w:t>
@@ -210,11 +176,9 @@
       <w:r>
         <w:t>-</w:t>
       </w:r>
-      <w:proofErr w:type="spellStart"/>
       <w:r>
         <w:t>tab</w:t>
       </w:r>
-      <w:proofErr w:type="spellEnd"/>
       <w:r>
         <w:t xml:space="preserve"> auf DNS-Name erstellen klicken</w:t>
       </w:r>
@@ -231,75 +195,10 @@
         <w:rPr>
           <w:b/>
         </w:rPr>
-        <w:t xml:space="preserve">Mit VM via </w:t>
-      </w:r>
-      <w:proofErr w:type="spellStart"/>
-      <w:r>
-        <w:rPr>
-          <w:b/>
-        </w:rPr>
-        <w:t>Git</w:t>
-      </w:r>
-      <w:proofErr w:type="spellEnd"/>
-      <w:r>
-        <w:rPr>
-          <w:b/>
-        </w:rPr>
-        <w:t xml:space="preserve"> </w:t>
-      </w:r>
-      <w:proofErr w:type="spellStart"/>
-      <w:r>
-        <w:rPr>
-          <w:b/>
-        </w:rPr>
-        <w:t>Bash</w:t>
-      </w:r>
-      <w:proofErr w:type="spellEnd"/>
-      <w:r>
-        <w:rPr>
-          <w:b/>
-        </w:rPr>
-        <w:t xml:space="preserve"> Shell verbinden: </w:t>
-      </w:r>
-      <w:proofErr w:type="spellStart"/>
-      <w:r>
-        <w:t>ssh</w:t>
-      </w:r>
-      <w:proofErr w:type="spellEnd"/>
-      <w:r>
-        <w:t xml:space="preserve"> </w:t>
-      </w:r>
-      <w:proofErr w:type="spellStart"/>
-      <w:r>
-        <w:t>benutzernamen@IP-Adresse</w:t>
-      </w:r>
-      <w:proofErr w:type="spellEnd"/>
-      <w:r>
-        <w:t xml:space="preserve"> oder </w:t>
-      </w:r>
-      <w:proofErr w:type="spellStart"/>
-      <w:r>
-        <w:t>ssh</w:t>
-      </w:r>
-      <w:proofErr w:type="spellEnd"/>
-      <w:r>
-        <w:t xml:space="preserve"> </w:t>
-      </w:r>
-      <w:proofErr w:type="spellStart"/>
-      <w:r>
-        <w:t>benutzernamen@dnsname</w:t>
-      </w:r>
-      <w:proofErr w:type="spellEnd"/>
-      <w:r>
-        <w:t xml:space="preserve"> (bei uns: </w:t>
-      </w:r>
-      <w:proofErr w:type="spellStart"/>
-      <w:r>
-        <w:t>ssh</w:t>
-      </w:r>
-      <w:proofErr w:type="spellEnd"/>
-      <w:r>
-        <w:t xml:space="preserve"> </w:t>
+        <w:t xml:space="preserve">Mit VM via Git Bash Shell verbinden: </w:t>
+      </w:r>
+      <w:r>
+        <w:t xml:space="preserve">ssh benutzernamen@IP-Adresse oder ssh benutzernamen@dnsname (bei uns: ssh </w:t>
       </w:r>
       <w:hyperlink r:id="rId5" w:history="1">
         <w:r>
@@ -324,35 +223,7 @@
         <w:rPr>
           <w:lang w:val="en-US"/>
         </w:rPr>
-        <w:t>(</w:t>
-      </w:r>
-      <w:proofErr w:type="gramStart"/>
-      <w:r>
-        <w:rPr>
-          <w:lang w:val="en-US"/>
-        </w:rPr>
-        <w:t>beforehand</w:t>
-      </w:r>
-      <w:proofErr w:type="gramEnd"/>
-      <w:r>
-        <w:rPr>
-          <w:lang w:val="en-US"/>
-        </w:rPr>
-        <w:t xml:space="preserve">: switch </w:t>
-      </w:r>
-      <w:proofErr w:type="spellStart"/>
-      <w:r>
-        <w:rPr>
-          <w:lang w:val="en-US"/>
-        </w:rPr>
-        <w:t>Zühlke</w:t>
-      </w:r>
-      <w:proofErr w:type="spellEnd"/>
-      <w:r>
-        <w:rPr>
-          <w:lang w:val="en-US"/>
-        </w:rPr>
-        <w:t xml:space="preserve"> VPN off!)</w:t>
+        <w:t>(beforehand: switch Zühlke VPN off!)</w:t>
       </w:r>
     </w:p>
     <w:p>
@@ -410,21 +281,8 @@
           <w:numId w:val="8"/>
         </w:numPr>
       </w:pPr>
-      <w:proofErr w:type="spellStart"/>
-      <w:r>
-        <w:t>sudo</w:t>
-      </w:r>
-      <w:proofErr w:type="spellEnd"/>
-      <w:r>
-        <w:t xml:space="preserve"> </w:t>
-      </w:r>
-      <w:proofErr w:type="spellStart"/>
-      <w:r>
-        <w:t>dotnet</w:t>
-      </w:r>
-      <w:proofErr w:type="spellEnd"/>
-      <w:r>
-        <w:t xml:space="preserve"> Microsoft.RServer.Utils.AdminUtil.dll</w:t>
+      <w:r>
+        <w:t>sudo dotnet Microsoft.RServer.Utils.AdminUtil.dll</w:t>
       </w:r>
     </w:p>
     <w:p>
@@ -447,47 +305,7 @@
         </w:r>
       </w:hyperlink>
       <w:r>
-        <w:t xml:space="preserve"> -&gt; </w:t>
-      </w:r>
-      <w:proofErr w:type="spellStart"/>
-      <w:r>
-        <w:t>How</w:t>
-      </w:r>
-      <w:proofErr w:type="spellEnd"/>
-      <w:r>
-        <w:t xml:space="preserve"> </w:t>
-      </w:r>
-      <w:proofErr w:type="spellStart"/>
-      <w:r>
-        <w:t>to</w:t>
-      </w:r>
-      <w:proofErr w:type="spellEnd"/>
-      <w:r>
-        <w:t xml:space="preserve"> </w:t>
-      </w:r>
-      <w:proofErr w:type="spellStart"/>
-      <w:r>
-        <w:t>perform</w:t>
-      </w:r>
-      <w:proofErr w:type="spellEnd"/>
-      <w:r>
-        <w:t xml:space="preserve"> a </w:t>
-      </w:r>
-      <w:proofErr w:type="spellStart"/>
-      <w:r>
-        <w:t>one</w:t>
-      </w:r>
-      <w:proofErr w:type="spellEnd"/>
-      <w:r>
-        <w:t xml:space="preserve">-box </w:t>
-      </w:r>
-      <w:proofErr w:type="spellStart"/>
-      <w:r>
-        <w:t>configuration</w:t>
-      </w:r>
-      <w:proofErr w:type="spellEnd"/>
-      <w:r>
-        <w:t>: (für R Server 9.1.0)</w:t>
+        <w:t xml:space="preserve"> -&gt; How to perform a one-box configuration: (für R Server 9.1.0)</w:t>
       </w:r>
       <w:r>
         <w:t>, Punkt 2</w:t>
@@ -521,21 +339,7 @@
         <w:rPr>
           <w:b/>
         </w:rPr>
-        <w:t xml:space="preserve">Firewall </w:t>
-      </w:r>
-      <w:proofErr w:type="spellStart"/>
-      <w:r>
-        <w:rPr>
-          <w:b/>
-        </w:rPr>
-        <w:t>settings</w:t>
-      </w:r>
-      <w:proofErr w:type="spellEnd"/>
-      <w:r>
-        <w:rPr>
-          <w:b/>
-        </w:rPr>
-        <w:t xml:space="preserve"> der VM anpassen</w:t>
+        <w:t>Firewall settings der VM anpassen</w:t>
       </w:r>
       <w:r>
         <w:t xml:space="preserve"> </w:t>
@@ -553,28 +357,12 @@
           <w:lang w:val="en-US"/>
         </w:rPr>
       </w:pPr>
-      <w:proofErr w:type="spellStart"/>
-      <w:r>
-        <w:rPr>
-          <w:lang w:val="en-US"/>
-        </w:rPr>
-        <w:t>Siehe</w:t>
-      </w:r>
-      <w:proofErr w:type="spellEnd"/>
-      <w:r>
-        <w:rPr>
-          <w:lang w:val="en-US"/>
-        </w:rPr>
-        <w:t xml:space="preserve"> File </w:t>
-      </w:r>
-      <w:proofErr w:type="spellStart"/>
-      <w:r>
-        <w:rPr>
-          <w:lang w:val="en-US"/>
-        </w:rPr>
-        <w:t>HowTo_Change_Firewall_Settings_of_Linux_VM</w:t>
-      </w:r>
-      <w:proofErr w:type="spellEnd"/>
+      <w:r>
+        <w:rPr>
+          <w:lang w:val="en-US"/>
+        </w:rPr>
+        <w:t>Siehe File HowTo_Change_Firewall_Settings_of_Linux_VM</w:t>
+      </w:r>
     </w:p>
     <w:p>
       <w:pPr>
@@ -600,66 +388,14 @@
           <w:b/>
           <w:lang w:val="en-US"/>
         </w:rPr>
-        <w:t xml:space="preserve">Get your files from your local machine to your </w:t>
-      </w:r>
-      <w:proofErr w:type="spellStart"/>
-      <w:r>
-        <w:rPr>
-          <w:b/>
-          <w:lang w:val="en-US"/>
-        </w:rPr>
-        <w:t>vm</w:t>
-      </w:r>
-      <w:proofErr w:type="spellEnd"/>
-      <w:r>
-        <w:rPr>
-          <w:b/>
-          <w:lang w:val="en-US"/>
-        </w:rPr>
-        <w:t xml:space="preserve">: </w:t>
-      </w:r>
-      <w:r>
-        <w:rPr>
-          <w:lang w:val="en-US"/>
-        </w:rPr>
-        <w:t xml:space="preserve">Clone from </w:t>
-      </w:r>
-      <w:proofErr w:type="spellStart"/>
-      <w:r>
-        <w:rPr>
-          <w:lang w:val="en-US"/>
-        </w:rPr>
-        <w:t>github</w:t>
-      </w:r>
-      <w:proofErr w:type="spellEnd"/>
-      <w:r>
-        <w:rPr>
-          <w:lang w:val="en-US"/>
-        </w:rPr>
-        <w:t xml:space="preserve"> or </w:t>
-      </w:r>
-      <w:proofErr w:type="spellStart"/>
-      <w:r>
-        <w:rPr>
-          <w:lang w:val="en-US"/>
-        </w:rPr>
-        <w:t>bitbucket</w:t>
-      </w:r>
-      <w:proofErr w:type="spellEnd"/>
-      <w:r>
-        <w:rPr>
-          <w:lang w:val="en-US"/>
-        </w:rPr>
-        <w:t xml:space="preserve"> repository to copy your whole project to the </w:t>
-      </w:r>
-      <w:proofErr w:type="spellStart"/>
-      <w:r>
-        <w:rPr>
-          <w:lang w:val="en-US"/>
-        </w:rPr>
-        <w:t>vm</w:t>
-      </w:r>
-      <w:proofErr w:type="spellEnd"/>
+        <w:t xml:space="preserve">Get your files from your local machine to your vm: </w:t>
+      </w:r>
+      <w:r>
+        <w:rPr>
+          <w:lang w:val="en-US"/>
+        </w:rPr>
+        <w:t>Clone from github or bitbucket repository to copy your whole project to the vm</w:t>
+      </w:r>
     </w:p>
     <w:p>
       <w:pPr>
@@ -683,16 +419,8 @@
         <w:rPr>
           <w:lang w:val="en-US"/>
         </w:rPr>
-        <w:t xml:space="preserve"> (!!!): Go to overview (in azure dashboard) and klick on </w:t>
-      </w:r>
-      <w:proofErr w:type="spellStart"/>
-      <w:r>
-        <w:rPr>
-          <w:lang w:val="en-US"/>
-        </w:rPr>
-        <w:t>Beenden</w:t>
-      </w:r>
-      <w:proofErr w:type="spellEnd"/>
+        <w:t xml:space="preserve"> (!!!): Go to overview (in azure dashboard) and klick on Beenden</w:t>
+      </w:r>
     </w:p>
     <w:p>
       <w:pPr>
@@ -728,21 +456,7 @@
         <w:rPr>
           <w:lang w:val="en-US"/>
         </w:rPr>
-        <w:t xml:space="preserve">Since this causes Azure to release the server resources associated with the Virtual Machine, it not only releases the CPU and Memory resources but also the Dynamic IP Address allocation. Due to this, when you </w:t>
-      </w:r>
-      <w:proofErr w:type="gramStart"/>
-      <w:r>
-        <w:rPr>
-          <w:lang w:val="en-US"/>
-        </w:rPr>
-        <w:t>Start</w:t>
-      </w:r>
-      <w:proofErr w:type="gramEnd"/>
-      <w:r>
-        <w:rPr>
-          <w:lang w:val="en-US"/>
-        </w:rPr>
-        <w:t xml:space="preserve"> the VM back up again, the IP Address will likely change. If you require the IP Address to never change for your VM, then you’ll need to configure a Static IP Address for the VM.</w:t>
+        <w:t>Since this causes Azure to release the server resources associated with the Virtual Machine, it not only releases the CPU and Memory resources but also the Dynamic IP Address allocation. Due to this, when you Start the VM back up again, the IP Address will likely change. If you require the IP Address to never change for your VM, then you’ll need to configure a Static IP Address for the VM.</w:t>
       </w:r>
     </w:p>
     <w:p>
@@ -790,41 +504,18 @@
         </w:rPr>
         <w:t xml:space="preserve">Start R on VM in shell using </w:t>
       </w:r>
-      <w:proofErr w:type="spellStart"/>
       <w:r>
         <w:rPr>
           <w:highlight w:val="yellow"/>
           <w:lang w:val="en-US"/>
         </w:rPr>
-        <w:t>sudo</w:t>
-      </w:r>
-      <w:proofErr w:type="spellEnd"/>
-      <w:r>
-        <w:rPr>
-          <w:highlight w:val="yellow"/>
-          <w:lang w:val="en-US"/>
-        </w:rPr>
-        <w:t xml:space="preserve"> R</w:t>
-      </w:r>
-      <w:r>
-        <w:rPr>
-          <w:lang w:val="en-US"/>
-        </w:rPr>
-        <w:t xml:space="preserve"> (</w:t>
-      </w:r>
-      <w:proofErr w:type="spellStart"/>
-      <w:r>
-        <w:rPr>
-          <w:lang w:val="en-US"/>
-        </w:rPr>
-        <w:t>otherwhise</w:t>
-      </w:r>
-      <w:proofErr w:type="spellEnd"/>
-      <w:r>
-        <w:rPr>
-          <w:lang w:val="en-US"/>
-        </w:rPr>
-        <w:t xml:space="preserve"> plumber API creation not working)</w:t>
+        <w:t>sudo R</w:t>
+      </w:r>
+      <w:r>
+        <w:rPr>
+          <w:lang w:val="en-US"/>
+        </w:rPr>
+        <w:t xml:space="preserve"> (otherwhise plumber API creation not working)</w:t>
       </w:r>
     </w:p>
     <w:p>
@@ -845,35 +536,7 @@
           <w:b/>
         </w:rPr>
         <w:lastRenderedPageBreak/>
-        <w:t xml:space="preserve">Docker </w:t>
-      </w:r>
-      <w:proofErr w:type="spellStart"/>
-      <w:r>
-        <w:rPr>
-          <w:b/>
-        </w:rPr>
-        <w:t>installation</w:t>
-      </w:r>
-      <w:proofErr w:type="spellEnd"/>
-      <w:r>
-        <w:rPr>
-          <w:b/>
-        </w:rPr>
-        <w:t xml:space="preserve"> auf </w:t>
-      </w:r>
-      <w:proofErr w:type="spellStart"/>
-      <w:r>
-        <w:rPr>
-          <w:b/>
-        </w:rPr>
-        <w:t>ubuntu</w:t>
-      </w:r>
-      <w:proofErr w:type="spellEnd"/>
-      <w:r>
-        <w:rPr>
-          <w:b/>
-        </w:rPr>
-        <w:t>:</w:t>
+        <w:t>Docker installation auf ubuntu:</w:t>
       </w:r>
     </w:p>
     <w:p>
@@ -985,21 +648,7 @@
         <w:rPr>
           <w:lang w:val="en-US"/>
         </w:rPr>
-        <w:t xml:space="preserve">Use the MS R Open distribution instead of the open source version of R in </w:t>
-      </w:r>
-      <w:proofErr w:type="spellStart"/>
-      <w:r>
-        <w:rPr>
-          <w:lang w:val="en-US"/>
-        </w:rPr>
-        <w:t>RStudio</w:t>
-      </w:r>
-      <w:proofErr w:type="spellEnd"/>
-      <w:r>
-        <w:rPr>
-          <w:lang w:val="en-US"/>
-        </w:rPr>
-        <w:t>:</w:t>
+        <w:t>Use the MS R Open distribution instead of the open source version of R in RStudio:</w:t>
       </w:r>
     </w:p>
     <w:p>
@@ -1070,23 +719,7 @@
           <w:color w:val="D0CECE" w:themeColor="background2" w:themeShade="E6"/>
           <w:lang w:val="en-US"/>
         </w:rPr>
-        <w:t xml:space="preserve"> (the one which the REST </w:t>
-      </w:r>
-      <w:proofErr w:type="spellStart"/>
-      <w:r>
-        <w:rPr>
-          <w:color w:val="D0CECE" w:themeColor="background2" w:themeShade="E6"/>
-          <w:lang w:val="en-US"/>
-        </w:rPr>
-        <w:t>Apis</w:t>
-      </w:r>
-      <w:proofErr w:type="spellEnd"/>
-      <w:r>
-        <w:rPr>
-          <w:color w:val="D0CECE" w:themeColor="background2" w:themeShade="E6"/>
-          <w:lang w:val="en-US"/>
-        </w:rPr>
-        <w:t xml:space="preserve"> use)</w:t>
+        <w:t xml:space="preserve"> (the one which the REST Apis use)</w:t>
       </w:r>
       <w:r>
         <w:rPr>
@@ -1107,7 +740,6 @@
           <w:lang w:val="en-US"/>
         </w:rPr>
       </w:pPr>
-      <w:proofErr w:type="gramStart"/>
       <w:r>
         <w:rPr>
           <w:rFonts w:ascii="Lucida Console" w:hAnsi="Lucida Console" w:cs="Lucida Console"/>
@@ -1116,10 +748,12 @@
           <w:szCs w:val="18"/>
           <w:lang w:val="en-US"/>
         </w:rPr>
-        <w:t>cd</w:t>
-      </w:r>
-      <w:proofErr w:type="gramEnd"/>
-      <w:r>
+        <w:t>cd /usr/lib64/microsoft-r/rserver/o16n/9.1.0/rserve</w:t>
+      </w:r>
+    </w:p>
+    <w:p>
+      <w:pPr>
+        <w:pStyle w:val="ListParagraph"/>
         <w:rPr>
           <w:rFonts w:ascii="Lucida Console" w:hAnsi="Lucida Console" w:cs="Lucida Console"/>
           <w:color w:val="D0CECE" w:themeColor="background2" w:themeShade="E6"/>
@@ -1127,9 +761,7 @@
           <w:szCs w:val="18"/>
           <w:lang w:val="en-US"/>
         </w:rPr>
-        <w:t xml:space="preserve"> /</w:t>
-      </w:r>
-      <w:proofErr w:type="spellStart"/>
+      </w:pPr>
       <w:r>
         <w:rPr>
           <w:rFonts w:ascii="Lucida Console" w:hAnsi="Lucida Console" w:cs="Lucida Console"/>
@@ -1138,10 +770,12 @@
           <w:szCs w:val="18"/>
           <w:lang w:val="en-US"/>
         </w:rPr>
-        <w:t>usr</w:t>
-      </w:r>
-      <w:proofErr w:type="spellEnd"/>
-      <w:r>
+        <w:t>sudo R</w:t>
+      </w:r>
+    </w:p>
+    <w:p>
+      <w:pPr>
+        <w:pStyle w:val="ListParagraph"/>
         <w:rPr>
           <w:rFonts w:ascii="Lucida Console" w:hAnsi="Lucida Console" w:cs="Lucida Console"/>
           <w:color w:val="D0CECE" w:themeColor="background2" w:themeShade="E6"/>
@@ -1149,9 +783,7 @@
           <w:szCs w:val="18"/>
           <w:lang w:val="en-US"/>
         </w:rPr>
-        <w:t>/lib64/</w:t>
-      </w:r>
-      <w:proofErr w:type="spellStart"/>
+      </w:pPr>
       <w:r>
         <w:rPr>
           <w:rFonts w:ascii="Lucida Console" w:hAnsi="Lucida Console" w:cs="Lucida Console"/>
@@ -1160,10 +792,12 @@
           <w:szCs w:val="18"/>
           <w:lang w:val="en-US"/>
         </w:rPr>
-        <w:t>microsoft</w:t>
-      </w:r>
-      <w:proofErr w:type="spellEnd"/>
-      <w:r>
+        <w:t>install.packages(“randomForest”)</w:t>
+      </w:r>
+    </w:p>
+    <w:p>
+      <w:pPr>
+        <w:pStyle w:val="ListParagraph"/>
         <w:rPr>
           <w:rFonts w:ascii="Lucida Console" w:hAnsi="Lucida Console" w:cs="Lucida Console"/>
           <w:color w:val="D0CECE" w:themeColor="background2" w:themeShade="E6"/>
@@ -1171,9 +805,7 @@
           <w:szCs w:val="18"/>
           <w:lang w:val="en-US"/>
         </w:rPr>
-        <w:t>-r/</w:t>
-      </w:r>
-      <w:proofErr w:type="spellStart"/>
+      </w:pPr>
       <w:r>
         <w:rPr>
           <w:rFonts w:ascii="Lucida Console" w:hAnsi="Lucida Console" w:cs="Lucida Console"/>
@@ -1182,190 +814,7 @@
           <w:szCs w:val="18"/>
           <w:lang w:val="en-US"/>
         </w:rPr>
-        <w:t>rserver</w:t>
-      </w:r>
-      <w:proofErr w:type="spellEnd"/>
-      <w:r>
-        <w:rPr>
-          <w:rFonts w:ascii="Lucida Console" w:hAnsi="Lucida Console" w:cs="Lucida Console"/>
-          <w:color w:val="D0CECE" w:themeColor="background2" w:themeShade="E6"/>
-          <w:sz w:val="18"/>
-          <w:szCs w:val="18"/>
-          <w:lang w:val="en-US"/>
-        </w:rPr>
-        <w:t>/o16n/9.1.0/</w:t>
-      </w:r>
-      <w:proofErr w:type="spellStart"/>
-      <w:r>
-        <w:rPr>
-          <w:rFonts w:ascii="Lucida Console" w:hAnsi="Lucida Console" w:cs="Lucida Console"/>
-          <w:color w:val="D0CECE" w:themeColor="background2" w:themeShade="E6"/>
-          <w:sz w:val="18"/>
-          <w:szCs w:val="18"/>
-          <w:lang w:val="en-US"/>
-        </w:rPr>
-        <w:t>rserve</w:t>
-      </w:r>
-      <w:proofErr w:type="spellEnd"/>
-    </w:p>
-    <w:p>
-      <w:pPr>
-        <w:pStyle w:val="ListParagraph"/>
-        <w:rPr>
-          <w:rFonts w:ascii="Lucida Console" w:hAnsi="Lucida Console" w:cs="Lucida Console"/>
-          <w:color w:val="D0CECE" w:themeColor="background2" w:themeShade="E6"/>
-          <w:sz w:val="18"/>
-          <w:szCs w:val="18"/>
-          <w:lang w:val="en-US"/>
-        </w:rPr>
-      </w:pPr>
-      <w:proofErr w:type="spellStart"/>
-      <w:proofErr w:type="gramStart"/>
-      <w:r>
-        <w:rPr>
-          <w:rFonts w:ascii="Lucida Console" w:hAnsi="Lucida Console" w:cs="Lucida Console"/>
-          <w:color w:val="D0CECE" w:themeColor="background2" w:themeShade="E6"/>
-          <w:sz w:val="18"/>
-          <w:szCs w:val="18"/>
-          <w:lang w:val="en-US"/>
-        </w:rPr>
-        <w:t>sudo</w:t>
-      </w:r>
-      <w:proofErr w:type="spellEnd"/>
-      <w:proofErr w:type="gramEnd"/>
-      <w:r>
-        <w:rPr>
-          <w:rFonts w:ascii="Lucida Console" w:hAnsi="Lucida Console" w:cs="Lucida Console"/>
-          <w:color w:val="D0CECE" w:themeColor="background2" w:themeShade="E6"/>
-          <w:sz w:val="18"/>
-          <w:szCs w:val="18"/>
-          <w:lang w:val="en-US"/>
-        </w:rPr>
-        <w:t xml:space="preserve"> R</w:t>
-      </w:r>
-    </w:p>
-    <w:p>
-      <w:pPr>
-        <w:pStyle w:val="ListParagraph"/>
-        <w:rPr>
-          <w:rFonts w:ascii="Lucida Console" w:hAnsi="Lucida Console" w:cs="Lucida Console"/>
-          <w:color w:val="D0CECE" w:themeColor="background2" w:themeShade="E6"/>
-          <w:sz w:val="18"/>
-          <w:szCs w:val="18"/>
-          <w:lang w:val="en-US"/>
-        </w:rPr>
-      </w:pPr>
-      <w:proofErr w:type="spellStart"/>
-      <w:proofErr w:type="gramStart"/>
-      <w:r>
-        <w:rPr>
-          <w:rFonts w:ascii="Lucida Console" w:hAnsi="Lucida Console" w:cs="Lucida Console"/>
-          <w:color w:val="D0CECE" w:themeColor="background2" w:themeShade="E6"/>
-          <w:sz w:val="18"/>
-          <w:szCs w:val="18"/>
-          <w:lang w:val="en-US"/>
-        </w:rPr>
-        <w:t>install.packages</w:t>
-      </w:r>
-      <w:proofErr w:type="spellEnd"/>
-      <w:r>
-        <w:rPr>
-          <w:rFonts w:ascii="Lucida Console" w:hAnsi="Lucida Console" w:cs="Lucida Console"/>
-          <w:color w:val="D0CECE" w:themeColor="background2" w:themeShade="E6"/>
-          <w:sz w:val="18"/>
-          <w:szCs w:val="18"/>
-          <w:lang w:val="en-US"/>
-        </w:rPr>
-        <w:t>(</w:t>
-      </w:r>
-      <w:proofErr w:type="gramEnd"/>
-      <w:r>
-        <w:rPr>
-          <w:rFonts w:ascii="Lucida Console" w:hAnsi="Lucida Console" w:cs="Lucida Console"/>
-          <w:color w:val="D0CECE" w:themeColor="background2" w:themeShade="E6"/>
-          <w:sz w:val="18"/>
-          <w:szCs w:val="18"/>
-          <w:lang w:val="en-US"/>
-        </w:rPr>
-        <w:t>“</w:t>
-      </w:r>
-      <w:proofErr w:type="spellStart"/>
-      <w:r>
-        <w:rPr>
-          <w:rFonts w:ascii="Lucida Console" w:hAnsi="Lucida Console" w:cs="Lucida Console"/>
-          <w:color w:val="D0CECE" w:themeColor="background2" w:themeShade="E6"/>
-          <w:sz w:val="18"/>
-          <w:szCs w:val="18"/>
-          <w:lang w:val="en-US"/>
-        </w:rPr>
-        <w:t>randomForest</w:t>
-      </w:r>
-      <w:proofErr w:type="spellEnd"/>
-      <w:r>
-        <w:rPr>
-          <w:rFonts w:ascii="Lucida Console" w:hAnsi="Lucida Console" w:cs="Lucida Console"/>
-          <w:color w:val="D0CECE" w:themeColor="background2" w:themeShade="E6"/>
-          <w:sz w:val="18"/>
-          <w:szCs w:val="18"/>
-          <w:lang w:val="en-US"/>
-        </w:rPr>
-        <w:t>”)</w:t>
-      </w:r>
-    </w:p>
-    <w:p>
-      <w:pPr>
-        <w:pStyle w:val="ListParagraph"/>
-        <w:rPr>
-          <w:rFonts w:ascii="Lucida Console" w:hAnsi="Lucida Console" w:cs="Lucida Console"/>
-          <w:color w:val="D0CECE" w:themeColor="background2" w:themeShade="E6"/>
-          <w:sz w:val="18"/>
-          <w:szCs w:val="18"/>
-          <w:lang w:val="en-US"/>
-        </w:rPr>
-      </w:pPr>
-      <w:proofErr w:type="gramStart"/>
-      <w:r>
-        <w:rPr>
-          <w:rFonts w:ascii="Lucida Console" w:hAnsi="Lucida Console" w:cs="Lucida Console"/>
-          <w:color w:val="D0CECE" w:themeColor="background2" w:themeShade="E6"/>
-          <w:sz w:val="18"/>
-          <w:szCs w:val="18"/>
-          <w:lang w:val="en-US"/>
-        </w:rPr>
-        <w:t>library(</w:t>
-      </w:r>
-      <w:proofErr w:type="gramEnd"/>
-      <w:r>
-        <w:rPr>
-          <w:rFonts w:ascii="Lucida Console" w:hAnsi="Lucida Console" w:cs="Lucida Console"/>
-          <w:color w:val="D0CECE" w:themeColor="background2" w:themeShade="E6"/>
-          <w:sz w:val="18"/>
-          <w:szCs w:val="18"/>
-          <w:lang w:val="en-US"/>
-        </w:rPr>
-        <w:t>“</w:t>
-      </w:r>
-      <w:proofErr w:type="spellStart"/>
-      <w:r>
-        <w:rPr>
-          <w:rFonts w:ascii="Lucida Console" w:hAnsi="Lucida Console" w:cs="Lucida Console"/>
-          <w:color w:val="D0CECE" w:themeColor="background2" w:themeShade="E6"/>
-          <w:sz w:val="18"/>
-          <w:szCs w:val="18"/>
-          <w:lang w:val="en-US"/>
-        </w:rPr>
-        <w:t>randomForest</w:t>
-      </w:r>
-      <w:proofErr w:type="spellEnd"/>
-      <w:r>
-        <w:rPr>
-          <w:rFonts w:ascii="Lucida Console" w:hAnsi="Lucida Console" w:cs="Lucida Console"/>
-          <w:color w:val="D0CECE" w:themeColor="background2" w:themeShade="E6"/>
-          <w:sz w:val="18"/>
-          <w:szCs w:val="18"/>
-          <w:lang w:val="en-US"/>
-        </w:rPr>
-        <w:t>”)</w:t>
+        <w:t>library(“randomForest”)</w:t>
       </w:r>
     </w:p>
     <w:p>
@@ -1398,17 +847,8 @@
           <w:color w:val="FF0000"/>
           <w:lang w:val="en-US"/>
         </w:rPr>
-        <w:t xml:space="preserve">TO DO: UPDATE, see r file </w:t>
-      </w:r>
-      <w:proofErr w:type="spellStart"/>
-      <w:r>
-        <w:rPr>
-          <w:color w:val="FF0000"/>
-          <w:lang w:val="en-US"/>
-        </w:rPr>
-        <w:t>ms_rclient.R</w:t>
-      </w:r>
-      <w:proofErr w:type="spellEnd"/>
+        <w:t>TO DO: UPDATE, see r file ms_rclient.R</w:t>
+      </w:r>
     </w:p>
     <w:p>
       <w:pPr>
@@ -1425,6 +865,14 @@
         <w:rPr>
           <w:lang w:val="en-US"/>
         </w:rPr>
+        <w:t xml:space="preserve">Old: </w:t>
+      </w:r>
+      <w:bookmarkStart w:id="0" w:name="_GoBack"/>
+      <w:bookmarkEnd w:id="0"/>
+      <w:r>
+        <w:rPr>
+          <w:lang w:val="en-US"/>
+        </w:rPr>
         <w:t>Hack to install necessary packages in R Server (everything installed is temporary, per login-connection)</w:t>
       </w:r>
     </w:p>
@@ -1449,21 +897,7 @@
         <w:rPr>
           <w:lang w:val="en-US"/>
         </w:rPr>
-        <w:t xml:space="preserve"> (using </w:t>
-      </w:r>
-      <w:proofErr w:type="spellStart"/>
-      <w:r>
-        <w:rPr>
-          <w:lang w:val="en-US"/>
-        </w:rPr>
-        <w:t>data.frames</w:t>
-      </w:r>
-      <w:proofErr w:type="spellEnd"/>
-      <w:r>
-        <w:rPr>
-          <w:lang w:val="en-US"/>
-        </w:rPr>
-        <w:t xml:space="preserve"> as input)</w:t>
+        <w:t xml:space="preserve"> (using data.frames as input)</w:t>
       </w:r>
       <w:r>
         <w:rPr>
@@ -1504,35 +938,7 @@
         <w:rPr>
           <w:lang w:val="en-US"/>
         </w:rPr>
-        <w:t xml:space="preserve">Section5 (you don’t need to use the </w:t>
-      </w:r>
-      <w:proofErr w:type="spellStart"/>
-      <w:r>
-        <w:rPr>
-          <w:lang w:val="en-US"/>
-        </w:rPr>
-        <w:t>rx</w:t>
-      </w:r>
-      <w:proofErr w:type="spellEnd"/>
-      <w:r>
-        <w:rPr>
-          <w:lang w:val="en-US"/>
-        </w:rPr>
-        <w:t xml:space="preserve">-functions of the </w:t>
-      </w:r>
-      <w:proofErr w:type="spellStart"/>
-      <w:r>
-        <w:rPr>
-          <w:lang w:val="en-US"/>
-        </w:rPr>
-        <w:t>revoscaleR</w:t>
-      </w:r>
-      <w:proofErr w:type="spellEnd"/>
-      <w:r>
-        <w:rPr>
-          <w:lang w:val="en-US"/>
-        </w:rPr>
-        <w:t xml:space="preserve"> package)</w:t>
+        <w:t>Section5 (you don’t need to use the rx-functions of the revoscaleR package)</w:t>
       </w:r>
     </w:p>
     <w:p>
@@ -1562,96 +968,39 @@
           <w:color w:val="70AD47" w:themeColor="accent6"/>
           <w:lang w:val="en-US"/>
         </w:rPr>
-        <w:t xml:space="preserve"># </w:t>
-      </w:r>
-      <w:proofErr w:type="gramStart"/>
-      <w:r>
-        <w:rPr>
-          <w:color w:val="70AD47" w:themeColor="accent6"/>
-          <w:lang w:val="en-US"/>
-        </w:rPr>
-        <w:t>Create</w:t>
-      </w:r>
-      <w:proofErr w:type="gramEnd"/>
-      <w:r>
-        <w:rPr>
-          <w:color w:val="70AD47" w:themeColor="accent6"/>
-          <w:lang w:val="en-US"/>
-        </w:rPr>
-        <w:t xml:space="preserve"> </w:t>
-      </w:r>
-      <w:proofErr w:type="spellStart"/>
-      <w:r>
-        <w:rPr>
-          <w:color w:val="70AD47" w:themeColor="accent6"/>
-          <w:lang w:val="en-US"/>
-        </w:rPr>
-        <w:t>api</w:t>
-      </w:r>
-      <w:proofErr w:type="spellEnd"/>
-      <w:r>
-        <w:rPr>
-          <w:color w:val="70AD47" w:themeColor="accent6"/>
-          <w:lang w:val="en-US"/>
-        </w:rPr>
-        <w:t xml:space="preserve"> which installs packages:</w:t>
-      </w:r>
-    </w:p>
-    <w:p>
-      <w:pPr>
-        <w:pStyle w:val="ListParagraph"/>
-        <w:rPr>
-          <w:color w:val="70AD47" w:themeColor="accent6"/>
-          <w:lang w:val="en-US"/>
-        </w:rPr>
-      </w:pPr>
-      <w:proofErr w:type="gramStart"/>
-      <w:r>
-        <w:rPr>
-          <w:color w:val="70AD47" w:themeColor="accent6"/>
-          <w:lang w:val="en-US"/>
-        </w:rPr>
-        <w:t>remoteLogin(</w:t>
-      </w:r>
-      <w:proofErr w:type="gramEnd"/>
-      <w:r>
-        <w:rPr>
-          <w:color w:val="70AD47" w:themeColor="accent6"/>
-          <w:lang w:val="en-US"/>
-        </w:rPr>
-        <w:t xml:space="preserve">"http://lin-op-vm.westeurope.cloudapp.azure.com:12800", </w:t>
-      </w:r>
-    </w:p>
-    <w:p>
-      <w:pPr>
-        <w:pStyle w:val="ListParagraph"/>
-        <w:rPr>
-          <w:color w:val="70AD47" w:themeColor="accent6"/>
-          <w:lang w:val="en-US"/>
-        </w:rPr>
-      </w:pPr>
-      <w:r>
-        <w:rPr>
-          <w:color w:val="70AD47" w:themeColor="accent6"/>
-          <w:lang w:val="en-US"/>
-        </w:rPr>
-        <w:t xml:space="preserve">            </w:t>
-      </w:r>
-      <w:proofErr w:type="gramStart"/>
-      <w:r>
-        <w:rPr>
-          <w:color w:val="70AD47" w:themeColor="accent6"/>
-          <w:lang w:val="en-US"/>
-        </w:rPr>
-        <w:t>session</w:t>
-      </w:r>
-      <w:proofErr w:type="gramEnd"/>
-      <w:r>
-        <w:rPr>
-          <w:color w:val="70AD47" w:themeColor="accent6"/>
-          <w:lang w:val="en-US"/>
-        </w:rPr>
-        <w:t xml:space="preserve"> = FALSE) </w:t>
+        <w:t># Create api which installs packages:</w:t>
+      </w:r>
+    </w:p>
+    <w:p>
+      <w:pPr>
+        <w:pStyle w:val="ListParagraph"/>
+        <w:rPr>
+          <w:color w:val="70AD47" w:themeColor="accent6"/>
+          <w:lang w:val="en-US"/>
+        </w:rPr>
+      </w:pPr>
+      <w:r>
+        <w:rPr>
+          <w:color w:val="70AD47" w:themeColor="accent6"/>
+          <w:lang w:val="en-US"/>
+        </w:rPr>
+        <w:t xml:space="preserve">remoteLogin("http://lin-op-vm.westeurope.cloudapp.azure.com:12800", </w:t>
+      </w:r>
+    </w:p>
+    <w:p>
+      <w:pPr>
+        <w:pStyle w:val="ListParagraph"/>
+        <w:rPr>
+          <w:color w:val="70AD47" w:themeColor="accent6"/>
+          <w:lang w:val="en-US"/>
+        </w:rPr>
+      </w:pPr>
+      <w:r>
+        <w:rPr>
+          <w:color w:val="70AD47" w:themeColor="accent6"/>
+          <w:lang w:val="en-US"/>
+        </w:rPr>
+        <w:t xml:space="preserve">            session = FALSE) </w:t>
       </w:r>
     </w:p>
     <w:p>
@@ -1692,192 +1041,203 @@
           <w:color w:val="70AD47" w:themeColor="accent6"/>
           <w:lang w:val="en-US"/>
         </w:rPr>
-        <w:t xml:space="preserve"># works when this </w:t>
-      </w:r>
-      <w:proofErr w:type="spellStart"/>
-      <w:proofErr w:type="gramStart"/>
-      <w:r>
-        <w:rPr>
-          <w:color w:val="70AD47" w:themeColor="accent6"/>
-          <w:lang w:val="en-US"/>
-        </w:rPr>
-        <w:t>api</w:t>
-      </w:r>
-      <w:proofErr w:type="spellEnd"/>
-      <w:proofErr w:type="gramEnd"/>
-      <w:r>
-        <w:rPr>
-          <w:color w:val="70AD47" w:themeColor="accent6"/>
-          <w:lang w:val="en-US"/>
-        </w:rPr>
-        <w:t xml:space="preserve"> belongs to same </w:t>
-      </w:r>
-      <w:proofErr w:type="spellStart"/>
-      <w:r>
-        <w:rPr>
-          <w:color w:val="70AD47" w:themeColor="accent6"/>
-          <w:lang w:val="en-US"/>
-        </w:rPr>
-        <w:t>remoteLogin</w:t>
-      </w:r>
-      <w:proofErr w:type="spellEnd"/>
-      <w:r>
-        <w:rPr>
-          <w:color w:val="70AD47" w:themeColor="accent6"/>
-          <w:lang w:val="en-US"/>
-        </w:rPr>
-        <w:t xml:space="preserve">-connection as the prediction </w:t>
-      </w:r>
-      <w:proofErr w:type="spellStart"/>
-      <w:r>
-        <w:rPr>
-          <w:color w:val="70AD47" w:themeColor="accent6"/>
-          <w:lang w:val="en-US"/>
-        </w:rPr>
-        <w:t>apis</w:t>
-      </w:r>
-      <w:proofErr w:type="spellEnd"/>
-    </w:p>
-    <w:p>
-      <w:pPr>
-        <w:pStyle w:val="ListParagraph"/>
-        <w:rPr>
-          <w:color w:val="70AD47" w:themeColor="accent6"/>
-          <w:lang w:val="en-US"/>
-        </w:rPr>
-      </w:pPr>
-      <w:proofErr w:type="spellStart"/>
-      <w:r>
-        <w:rPr>
-          <w:color w:val="70AD47" w:themeColor="accent6"/>
-          <w:lang w:val="en-US"/>
-        </w:rPr>
-        <w:t>install.pkg</w:t>
-      </w:r>
-      <w:proofErr w:type="spellEnd"/>
-      <w:r>
-        <w:rPr>
-          <w:color w:val="70AD47" w:themeColor="accent6"/>
-          <w:lang w:val="en-US"/>
-        </w:rPr>
-        <w:t xml:space="preserve"> &lt;- </w:t>
-      </w:r>
-      <w:proofErr w:type="gramStart"/>
-      <w:r>
-        <w:rPr>
-          <w:color w:val="70AD47" w:themeColor="accent6"/>
-          <w:lang w:val="en-US"/>
-        </w:rPr>
-        <w:t>function(</w:t>
-      </w:r>
-      <w:proofErr w:type="spellStart"/>
-      <w:proofErr w:type="gramEnd"/>
-      <w:r>
-        <w:rPr>
-          <w:color w:val="70AD47" w:themeColor="accent6"/>
-          <w:lang w:val="en-US"/>
-        </w:rPr>
-        <w:t>num</w:t>
-      </w:r>
-      <w:proofErr w:type="spellEnd"/>
-      <w:r>
-        <w:rPr>
-          <w:color w:val="70AD47" w:themeColor="accent6"/>
-          <w:lang w:val="en-US"/>
-        </w:rPr>
-        <w:t>){</w:t>
-      </w:r>
-    </w:p>
-    <w:p>
-      <w:pPr>
-        <w:pStyle w:val="ListParagraph"/>
-        <w:rPr>
-          <w:color w:val="70AD47" w:themeColor="accent6"/>
-          <w:lang w:val="en-US"/>
-        </w:rPr>
-      </w:pPr>
-      <w:r>
-        <w:rPr>
-          <w:color w:val="70AD47" w:themeColor="accent6"/>
-          <w:lang w:val="en-US"/>
-        </w:rPr>
-        <w:t xml:space="preserve">    </w:t>
-      </w:r>
-      <w:proofErr w:type="spellStart"/>
-      <w:proofErr w:type="gramStart"/>
-      <w:r>
-        <w:rPr>
-          <w:color w:val="70AD47" w:themeColor="accent6"/>
-          <w:lang w:val="en-US"/>
-        </w:rPr>
-        <w:t>install.packages</w:t>
-      </w:r>
-      <w:proofErr w:type="spellEnd"/>
-      <w:r>
-        <w:rPr>
-          <w:color w:val="70AD47" w:themeColor="accent6"/>
-          <w:lang w:val="en-US"/>
-        </w:rPr>
-        <w:t>(</w:t>
-      </w:r>
-      <w:proofErr w:type="gramEnd"/>
-      <w:r>
-        <w:rPr>
-          <w:color w:val="70AD47" w:themeColor="accent6"/>
-          <w:lang w:val="en-US"/>
-        </w:rPr>
-        <w:t>"</w:t>
-      </w:r>
-      <w:proofErr w:type="spellStart"/>
-      <w:r>
-        <w:rPr>
-          <w:color w:val="70AD47" w:themeColor="accent6"/>
-          <w:lang w:val="en-US"/>
-        </w:rPr>
-        <w:t>randomForest</w:t>
-      </w:r>
-      <w:proofErr w:type="spellEnd"/>
-      <w:r>
-        <w:rPr>
-          <w:color w:val="70AD47" w:themeColor="accent6"/>
-          <w:lang w:val="en-US"/>
-        </w:rPr>
-        <w:t>") # NEEDED ALWAYS!!</w:t>
-      </w:r>
-    </w:p>
-    <w:p>
-      <w:pPr>
-        <w:pStyle w:val="ListParagraph"/>
-        <w:rPr>
-          <w:color w:val="70AD47" w:themeColor="accent6"/>
-          <w:lang w:val="en-US"/>
-        </w:rPr>
-      </w:pPr>
-      <w:r>
-        <w:rPr>
-          <w:color w:val="70AD47" w:themeColor="accent6"/>
-          <w:lang w:val="en-US"/>
-        </w:rPr>
-        <w:t xml:space="preserve">    </w:t>
-      </w:r>
-      <w:proofErr w:type="gramStart"/>
-      <w:r>
-        <w:rPr>
-          <w:color w:val="70AD47" w:themeColor="accent6"/>
-          <w:lang w:val="en-US"/>
-        </w:rPr>
-        <w:t>library(</w:t>
-      </w:r>
-      <w:proofErr w:type="spellStart"/>
-      <w:proofErr w:type="gramEnd"/>
-      <w:r>
-        <w:rPr>
-          <w:color w:val="70AD47" w:themeColor="accent6"/>
-          <w:lang w:val="en-US"/>
-        </w:rPr>
-        <w:t>randomForest</w:t>
-      </w:r>
-      <w:proofErr w:type="spellEnd"/>
+        <w:t># works when this api belongs to same remoteLogin-connection as the prediction apis</w:t>
+      </w:r>
+    </w:p>
+    <w:p>
+      <w:pPr>
+        <w:pStyle w:val="ListParagraph"/>
+        <w:rPr>
+          <w:color w:val="70AD47" w:themeColor="accent6"/>
+          <w:lang w:val="en-US"/>
+        </w:rPr>
+      </w:pPr>
+      <w:r>
+        <w:rPr>
+          <w:color w:val="70AD47" w:themeColor="accent6"/>
+          <w:lang w:val="en-US"/>
+        </w:rPr>
+        <w:t>install.pkg &lt;- function(num){</w:t>
+      </w:r>
+    </w:p>
+    <w:p>
+      <w:pPr>
+        <w:pStyle w:val="ListParagraph"/>
+        <w:rPr>
+          <w:color w:val="70AD47" w:themeColor="accent6"/>
+          <w:lang w:val="en-US"/>
+        </w:rPr>
+      </w:pPr>
+      <w:r>
+        <w:rPr>
+          <w:color w:val="70AD47" w:themeColor="accent6"/>
+          <w:lang w:val="en-US"/>
+        </w:rPr>
+        <w:t xml:space="preserve">    install.packages("randomForest") # NEEDED ALWAYS!!</w:t>
+      </w:r>
+    </w:p>
+    <w:p>
+      <w:pPr>
+        <w:pStyle w:val="ListParagraph"/>
+        <w:rPr>
+          <w:color w:val="70AD47" w:themeColor="accent6"/>
+          <w:lang w:val="en-US"/>
+        </w:rPr>
+      </w:pPr>
+      <w:r>
+        <w:rPr>
+          <w:color w:val="70AD47" w:themeColor="accent6"/>
+          <w:lang w:val="en-US"/>
+        </w:rPr>
+        <w:t xml:space="preserve">    library(randomForest)</w:t>
+      </w:r>
+    </w:p>
+    <w:p>
+      <w:pPr>
+        <w:pStyle w:val="ListParagraph"/>
+        <w:rPr>
+          <w:color w:val="70AD47" w:themeColor="accent6"/>
+          <w:lang w:val="en-US"/>
+        </w:rPr>
+      </w:pPr>
+      <w:r>
+        <w:rPr>
+          <w:color w:val="70AD47" w:themeColor="accent6"/>
+          <w:lang w:val="en-US"/>
+        </w:rPr>
+        <w:t xml:space="preserve">    0</w:t>
+      </w:r>
+    </w:p>
+    <w:p>
+      <w:pPr>
+        <w:pStyle w:val="ListParagraph"/>
+        <w:rPr>
+          <w:color w:val="70AD47" w:themeColor="accent6"/>
+          <w:lang w:val="en-US"/>
+        </w:rPr>
+      </w:pPr>
+      <w:r>
+        <w:rPr>
+          <w:color w:val="70AD47" w:themeColor="accent6"/>
+          <w:lang w:val="en-US"/>
+        </w:rPr>
+        <w:t xml:space="preserve">} </w:t>
+      </w:r>
+    </w:p>
+    <w:p>
+      <w:pPr>
+        <w:pStyle w:val="ListParagraph"/>
+        <w:rPr>
+          <w:color w:val="70AD47" w:themeColor="accent6"/>
+          <w:lang w:val="en-US"/>
+        </w:rPr>
+      </w:pPr>
+    </w:p>
+    <w:p>
+      <w:pPr>
+        <w:pStyle w:val="ListParagraph"/>
+        <w:rPr>
+          <w:color w:val="70AD47" w:themeColor="accent6"/>
+          <w:lang w:val="en-US"/>
+        </w:rPr>
+      </w:pPr>
+      <w:r>
+        <w:rPr>
+          <w:color w:val="70AD47" w:themeColor="accent6"/>
+          <w:lang w:val="en-US"/>
+        </w:rPr>
+        <w:t>api_installpkg &lt;- publishService(</w:t>
+      </w:r>
+    </w:p>
+    <w:p>
+      <w:pPr>
+        <w:pStyle w:val="ListParagraph"/>
+        <w:rPr>
+          <w:color w:val="70AD47" w:themeColor="accent6"/>
+          <w:lang w:val="en-US"/>
+        </w:rPr>
+      </w:pPr>
+      <w:r>
+        <w:rPr>
+          <w:color w:val="70AD47" w:themeColor="accent6"/>
+          <w:lang w:val="en-US"/>
+        </w:rPr>
+        <w:t xml:space="preserve">    "installpkg",</w:t>
+      </w:r>
+    </w:p>
+    <w:p>
+      <w:pPr>
+        <w:pStyle w:val="ListParagraph"/>
+        <w:rPr>
+          <w:color w:val="70AD47" w:themeColor="accent6"/>
+          <w:lang w:val="en-US"/>
+        </w:rPr>
+      </w:pPr>
+      <w:r>
+        <w:rPr>
+          <w:color w:val="70AD47" w:themeColor="accent6"/>
+          <w:lang w:val="en-US"/>
+        </w:rPr>
+        <w:t xml:space="preserve">    code = install.pkg,</w:t>
+      </w:r>
+    </w:p>
+    <w:p>
+      <w:pPr>
+        <w:pStyle w:val="ListParagraph"/>
+        <w:rPr>
+          <w:color w:val="70AD47" w:themeColor="accent6"/>
+          <w:lang w:val="en-US"/>
+        </w:rPr>
+      </w:pPr>
+      <w:r>
+        <w:rPr>
+          <w:color w:val="70AD47" w:themeColor="accent6"/>
+          <w:lang w:val="en-US"/>
+        </w:rPr>
+        <w:lastRenderedPageBreak/>
+        <w:t xml:space="preserve">    inputs = list(num = "numeric"),</w:t>
+      </w:r>
+    </w:p>
+    <w:p>
+      <w:pPr>
+        <w:pStyle w:val="ListParagraph"/>
+        <w:rPr>
+          <w:color w:val="70AD47" w:themeColor="accent6"/>
+          <w:lang w:val="en-US"/>
+        </w:rPr>
+      </w:pPr>
+      <w:r>
+        <w:rPr>
+          <w:color w:val="70AD47" w:themeColor="accent6"/>
+          <w:lang w:val="en-US"/>
+        </w:rPr>
+        <w:t xml:space="preserve">    outputs = list(answer = "numeric"),</w:t>
+      </w:r>
+    </w:p>
+    <w:p>
+      <w:pPr>
+        <w:pStyle w:val="ListParagraph"/>
+        <w:rPr>
+          <w:color w:val="70AD47" w:themeColor="accent6"/>
+          <w:lang w:val="en-US"/>
+        </w:rPr>
+      </w:pPr>
+      <w:r>
+        <w:rPr>
+          <w:color w:val="70AD47" w:themeColor="accent6"/>
+          <w:lang w:val="en-US"/>
+        </w:rPr>
+        <w:t xml:space="preserve">    v = "v1.0.0"</w:t>
+      </w:r>
+    </w:p>
+    <w:p>
+      <w:pPr>
+        <w:pStyle w:val="ListParagraph"/>
+        <w:rPr>
+          <w:color w:val="70AD47" w:themeColor="accent6"/>
+          <w:lang w:val="en-US"/>
+        </w:rPr>
+      </w:pPr>
       <w:r>
         <w:rPr>
           <w:color w:val="70AD47" w:themeColor="accent6"/>
@@ -1899,238 +1259,200 @@
           <w:color w:val="70AD47" w:themeColor="accent6"/>
           <w:lang w:val="en-US"/>
         </w:rPr>
-        <w:t xml:space="preserve">    0</w:t>
-      </w:r>
-    </w:p>
-    <w:p>
-      <w:pPr>
-        <w:pStyle w:val="ListParagraph"/>
-        <w:rPr>
-          <w:color w:val="70AD47" w:themeColor="accent6"/>
-          <w:lang w:val="en-US"/>
-        </w:rPr>
-      </w:pPr>
-      <w:r>
-        <w:rPr>
-          <w:color w:val="70AD47" w:themeColor="accent6"/>
-          <w:lang w:val="en-US"/>
-        </w:rPr>
-        <w:t xml:space="preserve">} </w:t>
-      </w:r>
-    </w:p>
-    <w:p>
-      <w:pPr>
-        <w:pStyle w:val="ListParagraph"/>
-        <w:rPr>
-          <w:color w:val="70AD47" w:themeColor="accent6"/>
-          <w:lang w:val="en-US"/>
-        </w:rPr>
-      </w:pPr>
-    </w:p>
-    <w:p>
-      <w:pPr>
-        <w:pStyle w:val="ListParagraph"/>
-        <w:rPr>
-          <w:color w:val="70AD47" w:themeColor="accent6"/>
-          <w:lang w:val="en-US"/>
-        </w:rPr>
-      </w:pPr>
-      <w:proofErr w:type="spellStart"/>
-      <w:r>
-        <w:rPr>
-          <w:color w:val="70AD47" w:themeColor="accent6"/>
-          <w:lang w:val="en-US"/>
-        </w:rPr>
-        <w:t>api_installpkg</w:t>
-      </w:r>
-      <w:proofErr w:type="spellEnd"/>
-      <w:r>
-        <w:rPr>
-          <w:color w:val="70AD47" w:themeColor="accent6"/>
-          <w:lang w:val="en-US"/>
-        </w:rPr>
-        <w:t xml:space="preserve"> &lt;- </w:t>
-      </w:r>
-      <w:proofErr w:type="spellStart"/>
-      <w:proofErr w:type="gramStart"/>
-      <w:r>
-        <w:rPr>
-          <w:color w:val="70AD47" w:themeColor="accent6"/>
-          <w:lang w:val="en-US"/>
-        </w:rPr>
-        <w:t>publishService</w:t>
-      </w:r>
-      <w:proofErr w:type="spellEnd"/>
-      <w:r>
-        <w:rPr>
-          <w:color w:val="70AD47" w:themeColor="accent6"/>
-          <w:lang w:val="en-US"/>
-        </w:rPr>
-        <w:t>(</w:t>
-      </w:r>
-      <w:proofErr w:type="gramEnd"/>
-    </w:p>
-    <w:p>
-      <w:pPr>
-        <w:pStyle w:val="ListParagraph"/>
-        <w:rPr>
-          <w:color w:val="70AD47" w:themeColor="accent6"/>
-          <w:lang w:val="en-US"/>
-        </w:rPr>
-      </w:pPr>
-      <w:r>
-        <w:rPr>
-          <w:color w:val="70AD47" w:themeColor="accent6"/>
-          <w:lang w:val="en-US"/>
-        </w:rPr>
-        <w:t xml:space="preserve">    "</w:t>
-      </w:r>
-      <w:proofErr w:type="spellStart"/>
-      <w:proofErr w:type="gramStart"/>
-      <w:r>
-        <w:rPr>
-          <w:color w:val="70AD47" w:themeColor="accent6"/>
-          <w:lang w:val="en-US"/>
-        </w:rPr>
-        <w:t>installpkg</w:t>
-      </w:r>
-      <w:proofErr w:type="spellEnd"/>
-      <w:proofErr w:type="gramEnd"/>
-      <w:r>
-        <w:rPr>
-          <w:color w:val="70AD47" w:themeColor="accent6"/>
-          <w:lang w:val="en-US"/>
-        </w:rPr>
-        <w:t>",</w:t>
-      </w:r>
-    </w:p>
-    <w:p>
-      <w:pPr>
-        <w:pStyle w:val="ListParagraph"/>
-        <w:rPr>
-          <w:color w:val="70AD47" w:themeColor="accent6"/>
-          <w:lang w:val="en-US"/>
-        </w:rPr>
-      </w:pPr>
-      <w:r>
-        <w:rPr>
-          <w:color w:val="70AD47" w:themeColor="accent6"/>
-          <w:lang w:val="en-US"/>
-        </w:rPr>
-        <w:t xml:space="preserve">    </w:t>
-      </w:r>
-      <w:proofErr w:type="gramStart"/>
-      <w:r>
-        <w:rPr>
-          <w:color w:val="70AD47" w:themeColor="accent6"/>
-          <w:lang w:val="en-US"/>
-        </w:rPr>
-        <w:t>code</w:t>
-      </w:r>
-      <w:proofErr w:type="gramEnd"/>
-      <w:r>
-        <w:rPr>
-          <w:color w:val="70AD47" w:themeColor="accent6"/>
-          <w:lang w:val="en-US"/>
-        </w:rPr>
-        <w:t xml:space="preserve"> = </w:t>
-      </w:r>
-      <w:proofErr w:type="spellStart"/>
-      <w:r>
-        <w:rPr>
-          <w:color w:val="70AD47" w:themeColor="accent6"/>
-          <w:lang w:val="en-US"/>
-        </w:rPr>
-        <w:t>install.pkg</w:t>
-      </w:r>
-      <w:proofErr w:type="spellEnd"/>
-      <w:r>
-        <w:rPr>
-          <w:color w:val="70AD47" w:themeColor="accent6"/>
-          <w:lang w:val="en-US"/>
-        </w:rPr>
-        <w:t>,</w:t>
-      </w:r>
-    </w:p>
-    <w:p>
-      <w:pPr>
-        <w:pStyle w:val="ListParagraph"/>
-        <w:rPr>
-          <w:color w:val="70AD47" w:themeColor="accent6"/>
-          <w:lang w:val="en-US"/>
-        </w:rPr>
-      </w:pPr>
-      <w:r>
-        <w:rPr>
-          <w:color w:val="70AD47" w:themeColor="accent6"/>
-          <w:lang w:val="en-US"/>
-        </w:rPr>
-        <w:lastRenderedPageBreak/>
-        <w:t xml:space="preserve">    </w:t>
-      </w:r>
-      <w:proofErr w:type="gramStart"/>
-      <w:r>
-        <w:rPr>
-          <w:color w:val="70AD47" w:themeColor="accent6"/>
-          <w:lang w:val="en-US"/>
-        </w:rPr>
-        <w:t>inputs</w:t>
-      </w:r>
-      <w:proofErr w:type="gramEnd"/>
-      <w:r>
-        <w:rPr>
-          <w:color w:val="70AD47" w:themeColor="accent6"/>
-          <w:lang w:val="en-US"/>
-        </w:rPr>
-        <w:t xml:space="preserve"> = list(</w:t>
-      </w:r>
-      <w:proofErr w:type="spellStart"/>
-      <w:r>
-        <w:rPr>
-          <w:color w:val="70AD47" w:themeColor="accent6"/>
-          <w:lang w:val="en-US"/>
-        </w:rPr>
-        <w:t>num</w:t>
-      </w:r>
-      <w:proofErr w:type="spellEnd"/>
-      <w:r>
-        <w:rPr>
-          <w:color w:val="70AD47" w:themeColor="accent6"/>
-          <w:lang w:val="en-US"/>
-        </w:rPr>
-        <w:t xml:space="preserve"> = "numeric"),</w:t>
-      </w:r>
-    </w:p>
-    <w:p>
-      <w:pPr>
-        <w:pStyle w:val="ListParagraph"/>
-        <w:rPr>
-          <w:color w:val="70AD47" w:themeColor="accent6"/>
-          <w:lang w:val="en-US"/>
-        </w:rPr>
-      </w:pPr>
-      <w:r>
-        <w:rPr>
-          <w:color w:val="70AD47" w:themeColor="accent6"/>
-          <w:lang w:val="en-US"/>
-        </w:rPr>
-        <w:t xml:space="preserve">    </w:t>
-      </w:r>
-      <w:proofErr w:type="gramStart"/>
-      <w:r>
-        <w:rPr>
-          <w:color w:val="70AD47" w:themeColor="accent6"/>
-          <w:lang w:val="en-US"/>
-        </w:rPr>
-        <w:t>outputs</w:t>
-      </w:r>
-      <w:proofErr w:type="gramEnd"/>
-      <w:r>
-        <w:rPr>
-          <w:color w:val="70AD47" w:themeColor="accent6"/>
-          <w:lang w:val="en-US"/>
-        </w:rPr>
-        <w:t xml:space="preserve"> = list(answer = "numeric"),</w:t>
+        <w:t># api-call</w:t>
+      </w:r>
+    </w:p>
+    <w:p>
+      <w:pPr>
+        <w:pStyle w:val="ListParagraph"/>
+        <w:rPr>
+          <w:color w:val="70AD47" w:themeColor="accent6"/>
+          <w:lang w:val="en-US"/>
+        </w:rPr>
+      </w:pPr>
+      <w:r>
+        <w:rPr>
+          <w:color w:val="70AD47" w:themeColor="accent6"/>
+          <w:lang w:val="en-US"/>
+        </w:rPr>
+        <w:t>installres &lt;- api_installpkg$install.pkg(9)</w:t>
+      </w:r>
+    </w:p>
+    <w:p>
+      <w:pPr>
+        <w:ind w:left="720"/>
+        <w:rPr>
+          <w:lang w:val="en-US"/>
+        </w:rPr>
+      </w:pPr>
+    </w:p>
+    <w:p>
+      <w:pPr>
+        <w:pStyle w:val="ListParagraph"/>
+        <w:rPr>
+          <w:color w:val="70AD47" w:themeColor="accent6"/>
+          <w:lang w:val="en-US"/>
+        </w:rPr>
+      </w:pPr>
+      <w:r>
+        <w:rPr>
+          <w:color w:val="70AD47" w:themeColor="accent6"/>
+          <w:lang w:val="en-US"/>
+        </w:rPr>
+        <w:t>modelsmall &lt;- readRDS(file = "models/model_rf_1000.rds")</w:t>
+      </w:r>
+    </w:p>
+    <w:p>
+      <w:pPr>
+        <w:pStyle w:val="ListParagraph"/>
+        <w:rPr>
+          <w:color w:val="70AD47" w:themeColor="accent6"/>
+          <w:lang w:val="en-US"/>
+        </w:rPr>
+      </w:pPr>
+      <w:r>
+        <w:rPr>
+          <w:color w:val="70AD47" w:themeColor="accent6"/>
+          <w:lang w:val="en-US"/>
+        </w:rPr>
+        <w:t>predictsmall &lt;- function(dataframe){</w:t>
+      </w:r>
+    </w:p>
+    <w:p>
+      <w:pPr>
+        <w:pStyle w:val="ListParagraph"/>
+        <w:rPr>
+          <w:color w:val="70AD47" w:themeColor="accent6"/>
+          <w:lang w:val="en-US"/>
+        </w:rPr>
+      </w:pPr>
+      <w:r>
+        <w:rPr>
+          <w:color w:val="70AD47" w:themeColor="accent6"/>
+          <w:lang w:val="en-US"/>
+        </w:rPr>
+        <w:t xml:space="preserve">    predict(modelsmall, newdata = dataframe, type = "response") </w:t>
+      </w:r>
+    </w:p>
+    <w:p>
+      <w:pPr>
+        <w:pStyle w:val="ListParagraph"/>
+        <w:rPr>
+          <w:color w:val="70AD47" w:themeColor="accent6"/>
+          <w:lang w:val="en-US"/>
+        </w:rPr>
+      </w:pPr>
+      <w:r>
+        <w:rPr>
+          <w:color w:val="70AD47" w:themeColor="accent6"/>
+          <w:lang w:val="en-US"/>
+        </w:rPr>
+        <w:t>}</w:t>
+      </w:r>
+    </w:p>
+    <w:p>
+      <w:pPr>
+        <w:pStyle w:val="ListParagraph"/>
+        <w:rPr>
+          <w:color w:val="70AD47" w:themeColor="accent6"/>
+          <w:lang w:val="en-US"/>
+        </w:rPr>
+      </w:pPr>
+    </w:p>
+    <w:p>
+      <w:pPr>
+        <w:pStyle w:val="ListParagraph"/>
+        <w:rPr>
+          <w:color w:val="70AD47" w:themeColor="accent6"/>
+          <w:lang w:val="en-US"/>
+        </w:rPr>
+      </w:pPr>
+      <w:r>
+        <w:rPr>
+          <w:color w:val="70AD47" w:themeColor="accent6"/>
+          <w:lang w:val="en-US"/>
+        </w:rPr>
+        <w:t>apismalldf &lt;- publishService(</w:t>
+      </w:r>
+    </w:p>
+    <w:p>
+      <w:pPr>
+        <w:pStyle w:val="ListParagraph"/>
+        <w:rPr>
+          <w:color w:val="70AD47" w:themeColor="accent6"/>
+          <w:lang w:val="en-US"/>
+        </w:rPr>
+      </w:pPr>
+      <w:r>
+        <w:rPr>
+          <w:color w:val="70AD47" w:themeColor="accent6"/>
+          <w:lang w:val="en-US"/>
+        </w:rPr>
+        <w:t xml:space="preserve">    "modelsmalldf",</w:t>
+      </w:r>
+    </w:p>
+    <w:p>
+      <w:pPr>
+        <w:pStyle w:val="ListParagraph"/>
+        <w:rPr>
+          <w:color w:val="70AD47" w:themeColor="accent6"/>
+          <w:lang w:val="en-US"/>
+        </w:rPr>
+      </w:pPr>
+      <w:r>
+        <w:rPr>
+          <w:color w:val="70AD47" w:themeColor="accent6"/>
+          <w:lang w:val="en-US"/>
+        </w:rPr>
+        <w:t xml:space="preserve">    code = predictsmall,</w:t>
+      </w:r>
+    </w:p>
+    <w:p>
+      <w:pPr>
+        <w:pStyle w:val="ListParagraph"/>
+        <w:rPr>
+          <w:color w:val="70AD47" w:themeColor="accent6"/>
+          <w:lang w:val="en-US"/>
+        </w:rPr>
+      </w:pPr>
+      <w:r>
+        <w:rPr>
+          <w:color w:val="70AD47" w:themeColor="accent6"/>
+          <w:lang w:val="en-US"/>
+        </w:rPr>
+        <w:t xml:space="preserve">    model = modelsmall,</w:t>
+      </w:r>
+    </w:p>
+    <w:p>
+      <w:pPr>
+        <w:pStyle w:val="ListParagraph"/>
+        <w:rPr>
+          <w:color w:val="70AD47" w:themeColor="accent6"/>
+          <w:lang w:val="en-US"/>
+        </w:rPr>
+      </w:pPr>
+      <w:r>
+        <w:rPr>
+          <w:color w:val="70AD47" w:themeColor="accent6"/>
+          <w:lang w:val="en-US"/>
+        </w:rPr>
+        <w:t xml:space="preserve">    inputs = list(dataframe = "data.frame"),</w:t>
+      </w:r>
+    </w:p>
+    <w:p>
+      <w:pPr>
+        <w:pStyle w:val="ListParagraph"/>
+        <w:rPr>
+          <w:color w:val="70AD47" w:themeColor="accent6"/>
+          <w:lang w:val="en-US"/>
+        </w:rPr>
+      </w:pPr>
+      <w:r>
+        <w:rPr>
+          <w:color w:val="70AD47" w:themeColor="accent6"/>
+          <w:lang w:val="en-US"/>
+        </w:rPr>
+        <w:t xml:space="preserve">    outputs = list(answer = "numeric"),</w:t>
       </w:r>
     </w:p>
     <w:p>
@@ -2167,574 +1489,6 @@
     </w:p>
     <w:p>
       <w:pPr>
-        <w:pStyle w:val="ListParagraph"/>
-        <w:rPr>
-          <w:color w:val="70AD47" w:themeColor="accent6"/>
-          <w:lang w:val="en-US"/>
-        </w:rPr>
-      </w:pPr>
-      <w:r>
-        <w:rPr>
-          <w:color w:val="70AD47" w:themeColor="accent6"/>
-          <w:lang w:val="en-US"/>
-        </w:rPr>
-        <w:t xml:space="preserve"># </w:t>
-      </w:r>
-      <w:proofErr w:type="spellStart"/>
-      <w:r>
-        <w:rPr>
-          <w:color w:val="70AD47" w:themeColor="accent6"/>
-          <w:lang w:val="en-US"/>
-        </w:rPr>
-        <w:t>api</w:t>
-      </w:r>
-      <w:proofErr w:type="spellEnd"/>
-      <w:r>
-        <w:rPr>
-          <w:color w:val="70AD47" w:themeColor="accent6"/>
-          <w:lang w:val="en-US"/>
-        </w:rPr>
-        <w:t>-call</w:t>
-      </w:r>
-    </w:p>
-    <w:p>
-      <w:pPr>
-        <w:pStyle w:val="ListParagraph"/>
-        <w:rPr>
-          <w:color w:val="70AD47" w:themeColor="accent6"/>
-          <w:lang w:val="en-US"/>
-        </w:rPr>
-      </w:pPr>
-      <w:proofErr w:type="spellStart"/>
-      <w:proofErr w:type="gramStart"/>
-      <w:r>
-        <w:rPr>
-          <w:color w:val="70AD47" w:themeColor="accent6"/>
-          <w:lang w:val="en-US"/>
-        </w:rPr>
-        <w:t>installres</w:t>
-      </w:r>
-      <w:proofErr w:type="spellEnd"/>
-      <w:proofErr w:type="gramEnd"/>
-      <w:r>
-        <w:rPr>
-          <w:color w:val="70AD47" w:themeColor="accent6"/>
-          <w:lang w:val="en-US"/>
-        </w:rPr>
-        <w:t xml:space="preserve"> &lt;- </w:t>
-      </w:r>
-      <w:proofErr w:type="spellStart"/>
-      <w:r>
-        <w:rPr>
-          <w:color w:val="70AD47" w:themeColor="accent6"/>
-          <w:lang w:val="en-US"/>
-        </w:rPr>
-        <w:t>api_installpkg$install.pkg</w:t>
-      </w:r>
-      <w:proofErr w:type="spellEnd"/>
-      <w:r>
-        <w:rPr>
-          <w:color w:val="70AD47" w:themeColor="accent6"/>
-          <w:lang w:val="en-US"/>
-        </w:rPr>
-        <w:t>(9)</w:t>
-      </w:r>
-    </w:p>
-    <w:p>
-      <w:pPr>
-        <w:ind w:left="720"/>
-        <w:rPr>
-          <w:lang w:val="en-US"/>
-        </w:rPr>
-      </w:pPr>
-    </w:p>
-    <w:p>
-      <w:pPr>
-        <w:pStyle w:val="ListParagraph"/>
-        <w:rPr>
-          <w:color w:val="70AD47" w:themeColor="accent6"/>
-          <w:lang w:val="en-US"/>
-        </w:rPr>
-      </w:pPr>
-      <w:proofErr w:type="spellStart"/>
-      <w:proofErr w:type="gramStart"/>
-      <w:r>
-        <w:rPr>
-          <w:color w:val="70AD47" w:themeColor="accent6"/>
-          <w:lang w:val="en-US"/>
-        </w:rPr>
-        <w:t>modelsmall</w:t>
-      </w:r>
-      <w:proofErr w:type="spellEnd"/>
-      <w:proofErr w:type="gramEnd"/>
-      <w:r>
-        <w:rPr>
-          <w:color w:val="70AD47" w:themeColor="accent6"/>
-          <w:lang w:val="en-US"/>
-        </w:rPr>
-        <w:t xml:space="preserve"> &lt;- </w:t>
-      </w:r>
-      <w:proofErr w:type="spellStart"/>
-      <w:r>
-        <w:rPr>
-          <w:color w:val="70AD47" w:themeColor="accent6"/>
-          <w:lang w:val="en-US"/>
-        </w:rPr>
-        <w:t>readRDS</w:t>
-      </w:r>
-      <w:proofErr w:type="spellEnd"/>
-      <w:r>
-        <w:rPr>
-          <w:color w:val="70AD47" w:themeColor="accent6"/>
-          <w:lang w:val="en-US"/>
-        </w:rPr>
-        <w:t>(file = "models/model_rf_1000.rds")</w:t>
-      </w:r>
-    </w:p>
-    <w:p>
-      <w:pPr>
-        <w:pStyle w:val="ListParagraph"/>
-        <w:rPr>
-          <w:color w:val="70AD47" w:themeColor="accent6"/>
-          <w:lang w:val="en-US"/>
-        </w:rPr>
-      </w:pPr>
-      <w:proofErr w:type="spellStart"/>
-      <w:proofErr w:type="gramStart"/>
-      <w:r>
-        <w:rPr>
-          <w:color w:val="70AD47" w:themeColor="accent6"/>
-          <w:lang w:val="en-US"/>
-        </w:rPr>
-        <w:t>predictsmall</w:t>
-      </w:r>
-      <w:proofErr w:type="spellEnd"/>
-      <w:proofErr w:type="gramEnd"/>
-      <w:r>
-        <w:rPr>
-          <w:color w:val="70AD47" w:themeColor="accent6"/>
-          <w:lang w:val="en-US"/>
-        </w:rPr>
-        <w:t xml:space="preserve"> &lt;- function(</w:t>
-      </w:r>
-      <w:proofErr w:type="spellStart"/>
-      <w:r>
-        <w:rPr>
-          <w:color w:val="70AD47" w:themeColor="accent6"/>
-          <w:lang w:val="en-US"/>
-        </w:rPr>
-        <w:t>dataframe</w:t>
-      </w:r>
-      <w:proofErr w:type="spellEnd"/>
-      <w:r>
-        <w:rPr>
-          <w:color w:val="70AD47" w:themeColor="accent6"/>
-          <w:lang w:val="en-US"/>
-        </w:rPr>
-        <w:t>){</w:t>
-      </w:r>
-    </w:p>
-    <w:p>
-      <w:pPr>
-        <w:pStyle w:val="ListParagraph"/>
-        <w:rPr>
-          <w:color w:val="70AD47" w:themeColor="accent6"/>
-          <w:lang w:val="en-US"/>
-        </w:rPr>
-      </w:pPr>
-      <w:r>
-        <w:rPr>
-          <w:color w:val="70AD47" w:themeColor="accent6"/>
-          <w:lang w:val="en-US"/>
-        </w:rPr>
-        <w:t xml:space="preserve">    </w:t>
-      </w:r>
-      <w:proofErr w:type="gramStart"/>
-      <w:r>
-        <w:rPr>
-          <w:color w:val="70AD47" w:themeColor="accent6"/>
-          <w:lang w:val="en-US"/>
-        </w:rPr>
-        <w:t>predict(</w:t>
-      </w:r>
-      <w:proofErr w:type="spellStart"/>
-      <w:proofErr w:type="gramEnd"/>
-      <w:r>
-        <w:rPr>
-          <w:color w:val="70AD47" w:themeColor="accent6"/>
-          <w:lang w:val="en-US"/>
-        </w:rPr>
-        <w:t>modelsmall</w:t>
-      </w:r>
-      <w:proofErr w:type="spellEnd"/>
-      <w:r>
-        <w:rPr>
-          <w:color w:val="70AD47" w:themeColor="accent6"/>
-          <w:lang w:val="en-US"/>
-        </w:rPr>
-        <w:t xml:space="preserve">, </w:t>
-      </w:r>
-      <w:proofErr w:type="spellStart"/>
-      <w:r>
-        <w:rPr>
-          <w:color w:val="70AD47" w:themeColor="accent6"/>
-          <w:lang w:val="en-US"/>
-        </w:rPr>
-        <w:t>newdata</w:t>
-      </w:r>
-      <w:proofErr w:type="spellEnd"/>
-      <w:r>
-        <w:rPr>
-          <w:color w:val="70AD47" w:themeColor="accent6"/>
-          <w:lang w:val="en-US"/>
-        </w:rPr>
-        <w:t xml:space="preserve"> = </w:t>
-      </w:r>
-      <w:proofErr w:type="spellStart"/>
-      <w:r>
-        <w:rPr>
-          <w:color w:val="70AD47" w:themeColor="accent6"/>
-          <w:lang w:val="en-US"/>
-        </w:rPr>
-        <w:t>dataframe</w:t>
-      </w:r>
-      <w:proofErr w:type="spellEnd"/>
-      <w:r>
-        <w:rPr>
-          <w:color w:val="70AD47" w:themeColor="accent6"/>
-          <w:lang w:val="en-US"/>
-        </w:rPr>
-        <w:t xml:space="preserve">, type = "response") </w:t>
-      </w:r>
-    </w:p>
-    <w:p>
-      <w:pPr>
-        <w:pStyle w:val="ListParagraph"/>
-        <w:rPr>
-          <w:color w:val="70AD47" w:themeColor="accent6"/>
-          <w:lang w:val="en-US"/>
-        </w:rPr>
-      </w:pPr>
-      <w:r>
-        <w:rPr>
-          <w:color w:val="70AD47" w:themeColor="accent6"/>
-          <w:lang w:val="en-US"/>
-        </w:rPr>
-        <w:t>}</w:t>
-      </w:r>
-    </w:p>
-    <w:p>
-      <w:pPr>
-        <w:pStyle w:val="ListParagraph"/>
-        <w:rPr>
-          <w:color w:val="70AD47" w:themeColor="accent6"/>
-          <w:lang w:val="en-US"/>
-        </w:rPr>
-      </w:pPr>
-    </w:p>
-    <w:p>
-      <w:pPr>
-        <w:pStyle w:val="ListParagraph"/>
-        <w:rPr>
-          <w:color w:val="70AD47" w:themeColor="accent6"/>
-          <w:lang w:val="en-US"/>
-        </w:rPr>
-      </w:pPr>
-      <w:proofErr w:type="spellStart"/>
-      <w:proofErr w:type="gramStart"/>
-      <w:r>
-        <w:rPr>
-          <w:color w:val="70AD47" w:themeColor="accent6"/>
-          <w:lang w:val="en-US"/>
-        </w:rPr>
-        <w:t>apismalldf</w:t>
-      </w:r>
-      <w:proofErr w:type="spellEnd"/>
-      <w:proofErr w:type="gramEnd"/>
-      <w:r>
-        <w:rPr>
-          <w:color w:val="70AD47" w:themeColor="accent6"/>
-          <w:lang w:val="en-US"/>
-        </w:rPr>
-        <w:t xml:space="preserve"> &lt;- </w:t>
-      </w:r>
-      <w:proofErr w:type="spellStart"/>
-      <w:r>
-        <w:rPr>
-          <w:color w:val="70AD47" w:themeColor="accent6"/>
-          <w:lang w:val="en-US"/>
-        </w:rPr>
-        <w:t>publishService</w:t>
-      </w:r>
-      <w:proofErr w:type="spellEnd"/>
-      <w:r>
-        <w:rPr>
-          <w:color w:val="70AD47" w:themeColor="accent6"/>
-          <w:lang w:val="en-US"/>
-        </w:rPr>
-        <w:t>(</w:t>
-      </w:r>
-    </w:p>
-    <w:p>
-      <w:pPr>
-        <w:pStyle w:val="ListParagraph"/>
-        <w:rPr>
-          <w:color w:val="70AD47" w:themeColor="accent6"/>
-          <w:lang w:val="en-US"/>
-        </w:rPr>
-      </w:pPr>
-      <w:r>
-        <w:rPr>
-          <w:color w:val="70AD47" w:themeColor="accent6"/>
-          <w:lang w:val="en-US"/>
-        </w:rPr>
-        <w:t xml:space="preserve">    "</w:t>
-      </w:r>
-      <w:proofErr w:type="spellStart"/>
-      <w:proofErr w:type="gramStart"/>
-      <w:r>
-        <w:rPr>
-          <w:color w:val="70AD47" w:themeColor="accent6"/>
-          <w:lang w:val="en-US"/>
-        </w:rPr>
-        <w:t>modelsmalldf</w:t>
-      </w:r>
-      <w:proofErr w:type="spellEnd"/>
-      <w:proofErr w:type="gramEnd"/>
-      <w:r>
-        <w:rPr>
-          <w:color w:val="70AD47" w:themeColor="accent6"/>
-          <w:lang w:val="en-US"/>
-        </w:rPr>
-        <w:t>",</w:t>
-      </w:r>
-    </w:p>
-    <w:p>
-      <w:pPr>
-        <w:pStyle w:val="ListParagraph"/>
-        <w:rPr>
-          <w:color w:val="70AD47" w:themeColor="accent6"/>
-          <w:lang w:val="en-US"/>
-        </w:rPr>
-      </w:pPr>
-      <w:r>
-        <w:rPr>
-          <w:color w:val="70AD47" w:themeColor="accent6"/>
-          <w:lang w:val="en-US"/>
-        </w:rPr>
-        <w:t xml:space="preserve">    </w:t>
-      </w:r>
-      <w:proofErr w:type="gramStart"/>
-      <w:r>
-        <w:rPr>
-          <w:color w:val="70AD47" w:themeColor="accent6"/>
-          <w:lang w:val="en-US"/>
-        </w:rPr>
-        <w:t>code</w:t>
-      </w:r>
-      <w:proofErr w:type="gramEnd"/>
-      <w:r>
-        <w:rPr>
-          <w:color w:val="70AD47" w:themeColor="accent6"/>
-          <w:lang w:val="en-US"/>
-        </w:rPr>
-        <w:t xml:space="preserve"> = </w:t>
-      </w:r>
-      <w:proofErr w:type="spellStart"/>
-      <w:r>
-        <w:rPr>
-          <w:color w:val="70AD47" w:themeColor="accent6"/>
-          <w:lang w:val="en-US"/>
-        </w:rPr>
-        <w:t>predictsmall</w:t>
-      </w:r>
-      <w:proofErr w:type="spellEnd"/>
-      <w:r>
-        <w:rPr>
-          <w:color w:val="70AD47" w:themeColor="accent6"/>
-          <w:lang w:val="en-US"/>
-        </w:rPr>
-        <w:t>,</w:t>
-      </w:r>
-    </w:p>
-    <w:p>
-      <w:pPr>
-        <w:pStyle w:val="ListParagraph"/>
-        <w:rPr>
-          <w:color w:val="70AD47" w:themeColor="accent6"/>
-          <w:lang w:val="en-US"/>
-        </w:rPr>
-      </w:pPr>
-      <w:r>
-        <w:rPr>
-          <w:color w:val="70AD47" w:themeColor="accent6"/>
-          <w:lang w:val="en-US"/>
-        </w:rPr>
-        <w:t xml:space="preserve">    </w:t>
-      </w:r>
-      <w:proofErr w:type="gramStart"/>
-      <w:r>
-        <w:rPr>
-          <w:color w:val="70AD47" w:themeColor="accent6"/>
-          <w:lang w:val="en-US"/>
-        </w:rPr>
-        <w:t>model</w:t>
-      </w:r>
-      <w:proofErr w:type="gramEnd"/>
-      <w:r>
-        <w:rPr>
-          <w:color w:val="70AD47" w:themeColor="accent6"/>
-          <w:lang w:val="en-US"/>
-        </w:rPr>
-        <w:t xml:space="preserve"> = </w:t>
-      </w:r>
-      <w:proofErr w:type="spellStart"/>
-      <w:r>
-        <w:rPr>
-          <w:color w:val="70AD47" w:themeColor="accent6"/>
-          <w:lang w:val="en-US"/>
-        </w:rPr>
-        <w:t>modelsmall</w:t>
-      </w:r>
-      <w:proofErr w:type="spellEnd"/>
-      <w:r>
-        <w:rPr>
-          <w:color w:val="70AD47" w:themeColor="accent6"/>
-          <w:lang w:val="en-US"/>
-        </w:rPr>
-        <w:t>,</w:t>
-      </w:r>
-    </w:p>
-    <w:p>
-      <w:pPr>
-        <w:pStyle w:val="ListParagraph"/>
-        <w:rPr>
-          <w:color w:val="70AD47" w:themeColor="accent6"/>
-          <w:lang w:val="en-US"/>
-        </w:rPr>
-      </w:pPr>
-      <w:r>
-        <w:rPr>
-          <w:color w:val="70AD47" w:themeColor="accent6"/>
-          <w:lang w:val="en-US"/>
-        </w:rPr>
-        <w:t xml:space="preserve">    </w:t>
-      </w:r>
-      <w:proofErr w:type="gramStart"/>
-      <w:r>
-        <w:rPr>
-          <w:color w:val="70AD47" w:themeColor="accent6"/>
-          <w:lang w:val="en-US"/>
-        </w:rPr>
-        <w:t>inputs</w:t>
-      </w:r>
-      <w:proofErr w:type="gramEnd"/>
-      <w:r>
-        <w:rPr>
-          <w:color w:val="70AD47" w:themeColor="accent6"/>
-          <w:lang w:val="en-US"/>
-        </w:rPr>
-        <w:t xml:space="preserve"> = list(</w:t>
-      </w:r>
-      <w:proofErr w:type="spellStart"/>
-      <w:r>
-        <w:rPr>
-          <w:color w:val="70AD47" w:themeColor="accent6"/>
-          <w:lang w:val="en-US"/>
-        </w:rPr>
-        <w:t>dataframe</w:t>
-      </w:r>
-      <w:proofErr w:type="spellEnd"/>
-      <w:r>
-        <w:rPr>
-          <w:color w:val="70AD47" w:themeColor="accent6"/>
-          <w:lang w:val="en-US"/>
-        </w:rPr>
-        <w:t xml:space="preserve"> = "</w:t>
-      </w:r>
-      <w:proofErr w:type="spellStart"/>
-      <w:r>
-        <w:rPr>
-          <w:color w:val="70AD47" w:themeColor="accent6"/>
-          <w:lang w:val="en-US"/>
-        </w:rPr>
-        <w:t>data.frame</w:t>
-      </w:r>
-      <w:proofErr w:type="spellEnd"/>
-      <w:r>
-        <w:rPr>
-          <w:color w:val="70AD47" w:themeColor="accent6"/>
-          <w:lang w:val="en-US"/>
-        </w:rPr>
-        <w:t>"),</w:t>
-      </w:r>
-    </w:p>
-    <w:p>
-      <w:pPr>
-        <w:pStyle w:val="ListParagraph"/>
-        <w:rPr>
-          <w:color w:val="70AD47" w:themeColor="accent6"/>
-          <w:lang w:val="en-US"/>
-        </w:rPr>
-      </w:pPr>
-      <w:r>
-        <w:rPr>
-          <w:color w:val="70AD47" w:themeColor="accent6"/>
-          <w:lang w:val="en-US"/>
-        </w:rPr>
-        <w:t xml:space="preserve">    </w:t>
-      </w:r>
-      <w:proofErr w:type="gramStart"/>
-      <w:r>
-        <w:rPr>
-          <w:color w:val="70AD47" w:themeColor="accent6"/>
-          <w:lang w:val="en-US"/>
-        </w:rPr>
-        <w:t>outputs</w:t>
-      </w:r>
-      <w:proofErr w:type="gramEnd"/>
-      <w:r>
-        <w:rPr>
-          <w:color w:val="70AD47" w:themeColor="accent6"/>
-          <w:lang w:val="en-US"/>
-        </w:rPr>
-        <w:t xml:space="preserve"> = list(answer = "numeric"),</w:t>
-      </w:r>
-    </w:p>
-    <w:p>
-      <w:pPr>
-        <w:pStyle w:val="ListParagraph"/>
-        <w:rPr>
-          <w:color w:val="70AD47" w:themeColor="accent6"/>
-          <w:lang w:val="en-US"/>
-        </w:rPr>
-      </w:pPr>
-      <w:r>
-        <w:rPr>
-          <w:color w:val="70AD47" w:themeColor="accent6"/>
-          <w:lang w:val="en-US"/>
-        </w:rPr>
-        <w:t xml:space="preserve">    v = "v1.0.0"</w:t>
-      </w:r>
-    </w:p>
-    <w:p>
-      <w:pPr>
-        <w:pStyle w:val="ListParagraph"/>
-        <w:rPr>
-          <w:color w:val="70AD47" w:themeColor="accent6"/>
-          <w:lang w:val="en-US"/>
-        </w:rPr>
-      </w:pPr>
-      <w:r>
-        <w:rPr>
-          <w:color w:val="70AD47" w:themeColor="accent6"/>
-          <w:lang w:val="en-US"/>
-        </w:rPr>
-        <w:t>)</w:t>
-      </w:r>
-    </w:p>
-    <w:p>
-      <w:pPr>
         <w:rPr>
           <w:color w:val="70AD47" w:themeColor="accent6"/>
           <w:lang w:val="en-US"/>
@@ -2746,33 +1500,8 @@
           <w:lang w:val="en-US"/>
         </w:rPr>
         <w:tab/>
-        <w:t xml:space="preserve"># </w:t>
-      </w:r>
-      <w:proofErr w:type="gramStart"/>
-      <w:r>
-        <w:rPr>
-          <w:color w:val="70AD47" w:themeColor="accent6"/>
-          <w:lang w:val="en-US"/>
-        </w:rPr>
-        <w:t>post</w:t>
-      </w:r>
-      <w:proofErr w:type="gramEnd"/>
-      <w:r>
-        <w:rPr>
-          <w:color w:val="70AD47" w:themeColor="accent6"/>
-          <w:lang w:val="en-US"/>
-        </w:rPr>
-        <w:t xml:space="preserve"> call to REST </w:t>
-      </w:r>
-      <w:proofErr w:type="spellStart"/>
-      <w:r>
-        <w:rPr>
-          <w:color w:val="70AD47" w:themeColor="accent6"/>
-          <w:lang w:val="en-US"/>
-        </w:rPr>
-        <w:t>Apis</w:t>
-      </w:r>
-      <w:proofErr w:type="spellEnd"/>
+        <w:t># post call to REST Apis</w:t>
+      </w:r>
     </w:p>
     <w:p>
       <w:pPr>
@@ -2782,71 +1511,12 @@
           <w:lang w:val="en-US"/>
         </w:rPr>
       </w:pPr>
-      <w:proofErr w:type="spellStart"/>
-      <w:proofErr w:type="gramStart"/>
-      <w:r>
-        <w:rPr>
-          <w:color w:val="70AD47" w:themeColor="accent6"/>
-          <w:lang w:val="en-US"/>
-        </w:rPr>
-        <w:t>dtest</w:t>
-      </w:r>
-      <w:proofErr w:type="spellEnd"/>
-      <w:proofErr w:type="gramEnd"/>
-      <w:r>
-        <w:rPr>
-          <w:color w:val="70AD47" w:themeColor="accent6"/>
-          <w:lang w:val="en-US"/>
-        </w:rPr>
-        <w:t xml:space="preserve"> &lt;- </w:t>
-      </w:r>
-      <w:proofErr w:type="spellStart"/>
-      <w:r>
-        <w:rPr>
-          <w:color w:val="70AD47" w:themeColor="accent6"/>
-          <w:lang w:val="en-US"/>
-        </w:rPr>
-        <w:t>readRDS</w:t>
-      </w:r>
-      <w:proofErr w:type="spellEnd"/>
-      <w:r>
-        <w:rPr>
-          <w:color w:val="70AD47" w:themeColor="accent6"/>
-          <w:lang w:val="en-US"/>
-        </w:rPr>
-        <w:t>("</w:t>
-      </w:r>
-      <w:proofErr w:type="spellStart"/>
-      <w:r>
-        <w:rPr>
-          <w:color w:val="70AD47" w:themeColor="accent6"/>
-          <w:lang w:val="en-US"/>
-        </w:rPr>
-        <w:t>mnist_dataframes</w:t>
-      </w:r>
-      <w:proofErr w:type="spellEnd"/>
-      <w:r>
-        <w:rPr>
-          <w:color w:val="70AD47" w:themeColor="accent6"/>
-          <w:lang w:val="en-US"/>
-        </w:rPr>
-        <w:t>/</w:t>
-      </w:r>
-      <w:proofErr w:type="spellStart"/>
-      <w:r>
-        <w:rPr>
-          <w:color w:val="70AD47" w:themeColor="accent6"/>
-          <w:lang w:val="en-US"/>
-        </w:rPr>
-        <w:t>mnist_test_dataframe.rds</w:t>
-      </w:r>
-      <w:proofErr w:type="spellEnd"/>
-      <w:r>
-        <w:rPr>
-          <w:color w:val="70AD47" w:themeColor="accent6"/>
-          <w:lang w:val="en-US"/>
-        </w:rPr>
-        <w:t>")</w:t>
+      <w:r>
+        <w:rPr>
+          <w:color w:val="70AD47" w:themeColor="accent6"/>
+          <w:lang w:val="en-US"/>
+        </w:rPr>
+        <w:t>dtest &lt;- readRDS("mnist_dataframes/mnist_test_dataframe.rds")</w:t>
       </w:r>
     </w:p>
     <w:p>
@@ -2857,53 +1527,12 @@
           <w:lang w:val="en-US"/>
         </w:rPr>
       </w:pPr>
-      <w:proofErr w:type="gramStart"/>
-      <w:r>
-        <w:rPr>
-          <w:color w:val="70AD47" w:themeColor="accent6"/>
-          <w:lang w:val="en-US"/>
-        </w:rPr>
-        <w:t>result</w:t>
-      </w:r>
-      <w:proofErr w:type="gramEnd"/>
-      <w:r>
-        <w:rPr>
-          <w:color w:val="70AD47" w:themeColor="accent6"/>
-          <w:lang w:val="en-US"/>
-        </w:rPr>
-        <w:t xml:space="preserve"> &lt;- </w:t>
-      </w:r>
-      <w:proofErr w:type="spellStart"/>
-      <w:r>
-        <w:rPr>
-          <w:color w:val="70AD47" w:themeColor="accent6"/>
-          <w:lang w:val="en-US"/>
-        </w:rPr>
-        <w:t>api_small$predictsmall</w:t>
-      </w:r>
-      <w:proofErr w:type="spellEnd"/>
-      <w:r>
-        <w:rPr>
-          <w:color w:val="70AD47" w:themeColor="accent6"/>
-          <w:lang w:val="en-US"/>
-        </w:rPr>
-        <w:t>(</w:t>
-      </w:r>
-      <w:proofErr w:type="spellStart"/>
-      <w:r>
-        <w:rPr>
-          <w:color w:val="70AD47" w:themeColor="accent6"/>
-          <w:lang w:val="en-US"/>
-        </w:rPr>
-        <w:t>dtest</w:t>
-      </w:r>
-      <w:proofErr w:type="spellEnd"/>
-      <w:r>
-        <w:rPr>
-          <w:color w:val="70AD47" w:themeColor="accent6"/>
-          <w:lang w:val="en-US"/>
-        </w:rPr>
-        <w:t>[1,-785])</w:t>
+      <w:r>
+        <w:rPr>
+          <w:color w:val="70AD47" w:themeColor="accent6"/>
+          <w:lang w:val="en-US"/>
+        </w:rPr>
+        <w:t>result &lt;- api_small$predictsmall(dtest[1,-785])</w:t>
       </w:r>
     </w:p>
     <w:p>
@@ -2914,30 +1543,12 @@
           <w:lang w:val="en-US"/>
         </w:rPr>
       </w:pPr>
-      <w:proofErr w:type="spellStart"/>
-      <w:proofErr w:type="gramStart"/>
-      <w:r>
-        <w:rPr>
-          <w:color w:val="70AD47" w:themeColor="accent6"/>
-          <w:lang w:val="en-US"/>
-        </w:rPr>
-        <w:t>str</w:t>
-      </w:r>
-      <w:proofErr w:type="spellEnd"/>
-      <w:r>
-        <w:rPr>
-          <w:color w:val="70AD47" w:themeColor="accent6"/>
-          <w:lang w:val="en-US"/>
-        </w:rPr>
-        <w:t>(</w:t>
-      </w:r>
-      <w:proofErr w:type="gramEnd"/>
-      <w:r>
-        <w:rPr>
-          <w:color w:val="70AD47" w:themeColor="accent6"/>
-          <w:lang w:val="en-US"/>
-        </w:rPr>
-        <w:t>result)</w:t>
+      <w:r>
+        <w:rPr>
+          <w:color w:val="70AD47" w:themeColor="accent6"/>
+          <w:lang w:val="en-US"/>
+        </w:rPr>
+        <w:t>str(result)</w:t>
       </w:r>
     </w:p>
     <w:p>
@@ -2963,21 +1574,12 @@
           <w:lang w:val="en-US"/>
         </w:rPr>
       </w:pPr>
-      <w:proofErr w:type="spellStart"/>
       <w:r>
         <w:rPr>
           <w:b/>
           <w:lang w:val="en-US"/>
         </w:rPr>
-        <w:t>Infos</w:t>
-      </w:r>
-      <w:proofErr w:type="spellEnd"/>
-      <w:r>
-        <w:rPr>
-          <w:b/>
-          <w:lang w:val="en-US"/>
-        </w:rPr>
-        <w:t xml:space="preserve"> to </w:t>
+        <w:t xml:space="preserve">Infos to </w:t>
       </w:r>
       <w:r>
         <w:rPr>
@@ -3003,19 +1605,19 @@
           <w:szCs w:val="18"/>
           <w:lang w:val="en-US"/>
         </w:rPr>
-        <w:t>/</w:t>
-      </w:r>
-      <w:proofErr w:type="spellStart"/>
-      <w:r>
+        <w:t>/usr/lib64/microsoft-r/rserver/o16n/9.1.0/rserve</w:t>
+      </w:r>
+    </w:p>
+    <w:p>
+      <w:pPr>
+        <w:ind w:left="705"/>
         <w:rPr>
           <w:rFonts w:ascii="Lucida Console" w:hAnsi="Lucida Console" w:cs="Lucida Console"/>
           <w:sz w:val="18"/>
           <w:szCs w:val="18"/>
           <w:lang w:val="en-US"/>
         </w:rPr>
-        <w:t>usr</w:t>
-      </w:r>
-      <w:proofErr w:type="spellEnd"/>
+      </w:pPr>
       <w:r>
         <w:rPr>
           <w:rFonts w:ascii="Lucida Console" w:hAnsi="Lucida Console" w:cs="Lucida Console"/>
@@ -3023,9 +1625,8 @@
           <w:szCs w:val="18"/>
           <w:lang w:val="en-US"/>
         </w:rPr>
-        <w:t>/lib64/</w:t>
-      </w:r>
-      <w:proofErr w:type="spellStart"/>
+        <w:t>/Rserv.conf: Configuration of R Server, executed when starting R Server</w:t>
+      </w:r>
       <w:r>
         <w:rPr>
           <w:rFonts w:ascii="Lucida Console" w:hAnsi="Lucida Console" w:cs="Lucida Console"/>
@@ -3033,19 +1634,19 @@
           <w:szCs w:val="18"/>
           <w:lang w:val="en-US"/>
         </w:rPr>
-        <w:t>microsoft</w:t>
-      </w:r>
-      <w:proofErr w:type="spellEnd"/>
-      <w:r>
+        <w:t xml:space="preserve"> (set working directory, encoding, source RScripts/source.R)</w:t>
+      </w:r>
+    </w:p>
+    <w:p>
+      <w:pPr>
+        <w:ind w:firstLine="708"/>
         <w:rPr>
           <w:rFonts w:ascii="Lucida Console" w:hAnsi="Lucida Console" w:cs="Lucida Console"/>
           <w:sz w:val="18"/>
           <w:szCs w:val="18"/>
           <w:lang w:val="en-US"/>
         </w:rPr>
-        <w:t>-r/</w:t>
-      </w:r>
-      <w:proofErr w:type="spellStart"/>
+      </w:pPr>
       <w:r>
         <w:rPr>
           <w:rFonts w:ascii="Lucida Console" w:hAnsi="Lucida Console" w:cs="Lucida Console"/>
@@ -3053,9 +1654,8 @@
           <w:szCs w:val="18"/>
           <w:lang w:val="en-US"/>
         </w:rPr>
-        <w:t>rserver</w:t>
-      </w:r>
-      <w:proofErr w:type="spellEnd"/>
+        <w:t xml:space="preserve">/RScripts/source.R: </w:t>
+      </w:r>
       <w:r>
         <w:rPr>
           <w:rFonts w:ascii="Lucida Console" w:hAnsi="Lucida Console" w:cs="Lucida Console"/>
@@ -3063,9 +1663,8 @@
           <w:szCs w:val="18"/>
           <w:lang w:val="en-US"/>
         </w:rPr>
-        <w:t>/o16n/9.1.0/</w:t>
-      </w:r>
-      <w:proofErr w:type="spellStart"/>
+        <w:t>Configuration of R</w:t>
+      </w:r>
       <w:r>
         <w:rPr>
           <w:rFonts w:ascii="Lucida Console" w:hAnsi="Lucida Console" w:cs="Lucida Console"/>
@@ -3073,30 +1672,28 @@
           <w:szCs w:val="18"/>
           <w:lang w:val="en-US"/>
         </w:rPr>
-        <w:t>rserve</w:t>
-      </w:r>
-      <w:proofErr w:type="spellEnd"/>
-    </w:p>
-    <w:p>
-      <w:pPr>
-        <w:ind w:left="705"/>
+        <w:t xml:space="preserve"> before starting server</w:t>
+      </w:r>
+      <w:r>
         <w:rPr>
           <w:rFonts w:ascii="Lucida Console" w:hAnsi="Lucida Console" w:cs="Lucida Console"/>
           <w:sz w:val="18"/>
           <w:szCs w:val="18"/>
           <w:lang w:val="en-US"/>
         </w:rPr>
-      </w:pPr>
-      <w:r>
+        <w:t xml:space="preserve"> (vi source.R)</w:t>
+      </w:r>
+    </w:p>
+    <w:p>
+      <w:pPr>
+        <w:ind w:firstLine="708"/>
         <w:rPr>
           <w:rFonts w:ascii="Lucida Console" w:hAnsi="Lucida Console" w:cs="Lucida Console"/>
           <w:sz w:val="18"/>
           <w:szCs w:val="18"/>
           <w:lang w:val="en-US"/>
         </w:rPr>
-        <w:t>/</w:t>
-      </w:r>
-      <w:proofErr w:type="spellStart"/>
+      </w:pPr>
       <w:r>
         <w:rPr>
           <w:rFonts w:ascii="Lucida Console" w:hAnsi="Lucida Console" w:cs="Lucida Console"/>
@@ -3104,18 +1701,31 @@
           <w:szCs w:val="18"/>
           <w:lang w:val="en-US"/>
         </w:rPr>
-        <w:t>Rserv.conf</w:t>
-      </w:r>
-      <w:proofErr w:type="spellEnd"/>
-      <w:r>
+        <w:t>/workdir/Rserv9.1.0 contains the temporary libraries (one per connection)</w:t>
+      </w:r>
+    </w:p>
+    <w:p>
+      <w:pPr>
+        <w:rPr>
+          <w:lang w:val="en-US"/>
+        </w:rPr>
+      </w:pPr>
+      <w:r>
+        <w:rPr>
+          <w:lang w:val="en-US"/>
+        </w:rPr>
+        <w:t>This is not the same as “normal” R library:</w:t>
+      </w:r>
+    </w:p>
+    <w:p>
+      <w:pPr>
         <w:rPr>
           <w:rFonts w:ascii="Lucida Console" w:hAnsi="Lucida Console" w:cs="Lucida Console"/>
           <w:sz w:val="18"/>
           <w:szCs w:val="18"/>
           <w:lang w:val="en-US"/>
         </w:rPr>
-        <w:t>: Configuration of R Server, executed when starting R Server</w:t>
-      </w:r>
+      </w:pPr>
       <w:r>
         <w:rPr>
           <w:rFonts w:ascii="Lucida Console" w:hAnsi="Lucida Console" w:cs="Lucida Console"/>
@@ -3123,9 +1733,8 @@
           <w:szCs w:val="18"/>
           <w:lang w:val="en-US"/>
         </w:rPr>
-        <w:t xml:space="preserve"> (set working directory, encoding, source </w:t>
-      </w:r>
-      <w:proofErr w:type="spellStart"/>
+        <w:t>usr/lib64/</w:t>
+      </w:r>
       <w:r>
         <w:rPr>
           <w:rFonts w:ascii="Lucida Console" w:hAnsi="Lucida Console" w:cs="Lucida Console"/>
@@ -3133,267 +1742,7 @@
           <w:szCs w:val="18"/>
           <w:lang w:val="en-US"/>
         </w:rPr>
-        <w:t>RScripts</w:t>
-      </w:r>
-      <w:proofErr w:type="spellEnd"/>
-      <w:r>
-        <w:rPr>
-          <w:rFonts w:ascii="Lucida Console" w:hAnsi="Lucida Console" w:cs="Lucida Console"/>
-          <w:sz w:val="18"/>
-          <w:szCs w:val="18"/>
-          <w:lang w:val="en-US"/>
-        </w:rPr>
-        <w:t>/</w:t>
-      </w:r>
-      <w:proofErr w:type="spellStart"/>
-      <w:r>
-        <w:rPr>
-          <w:rFonts w:ascii="Lucida Console" w:hAnsi="Lucida Console" w:cs="Lucida Console"/>
-          <w:sz w:val="18"/>
-          <w:szCs w:val="18"/>
-          <w:lang w:val="en-US"/>
-        </w:rPr>
-        <w:t>source.R</w:t>
-      </w:r>
-      <w:proofErr w:type="spellEnd"/>
-      <w:r>
-        <w:rPr>
-          <w:rFonts w:ascii="Lucida Console" w:hAnsi="Lucida Console" w:cs="Lucida Console"/>
-          <w:sz w:val="18"/>
-          <w:szCs w:val="18"/>
-          <w:lang w:val="en-US"/>
-        </w:rPr>
-        <w:t>)</w:t>
-      </w:r>
-    </w:p>
-    <w:p>
-      <w:pPr>
-        <w:ind w:firstLine="708"/>
-        <w:rPr>
-          <w:rFonts w:ascii="Lucida Console" w:hAnsi="Lucida Console" w:cs="Lucida Console"/>
-          <w:sz w:val="18"/>
-          <w:szCs w:val="18"/>
-          <w:lang w:val="en-US"/>
-        </w:rPr>
-      </w:pPr>
-      <w:r>
-        <w:rPr>
-          <w:rFonts w:ascii="Lucida Console" w:hAnsi="Lucida Console" w:cs="Lucida Console"/>
-          <w:sz w:val="18"/>
-          <w:szCs w:val="18"/>
-          <w:lang w:val="en-US"/>
-        </w:rPr>
-        <w:t>/</w:t>
-      </w:r>
-      <w:proofErr w:type="spellStart"/>
-      <w:r>
-        <w:rPr>
-          <w:rFonts w:ascii="Lucida Console" w:hAnsi="Lucida Console" w:cs="Lucida Console"/>
-          <w:sz w:val="18"/>
-          <w:szCs w:val="18"/>
-          <w:lang w:val="en-US"/>
-        </w:rPr>
-        <w:t>RScripts</w:t>
-      </w:r>
-      <w:proofErr w:type="spellEnd"/>
-      <w:r>
-        <w:rPr>
-          <w:rFonts w:ascii="Lucida Console" w:hAnsi="Lucida Console" w:cs="Lucida Console"/>
-          <w:sz w:val="18"/>
-          <w:szCs w:val="18"/>
-          <w:lang w:val="en-US"/>
-        </w:rPr>
-        <w:t>/</w:t>
-      </w:r>
-      <w:proofErr w:type="spellStart"/>
-      <w:r>
-        <w:rPr>
-          <w:rFonts w:ascii="Lucida Console" w:hAnsi="Lucida Console" w:cs="Lucida Console"/>
-          <w:sz w:val="18"/>
-          <w:szCs w:val="18"/>
-          <w:lang w:val="en-US"/>
-        </w:rPr>
-        <w:t>source.R</w:t>
-      </w:r>
-      <w:proofErr w:type="spellEnd"/>
-      <w:r>
-        <w:rPr>
-          <w:rFonts w:ascii="Lucida Console" w:hAnsi="Lucida Console" w:cs="Lucida Console"/>
-          <w:sz w:val="18"/>
-          <w:szCs w:val="18"/>
-          <w:lang w:val="en-US"/>
-        </w:rPr>
-        <w:t xml:space="preserve">: </w:t>
-      </w:r>
-      <w:r>
-        <w:rPr>
-          <w:rFonts w:ascii="Lucida Console" w:hAnsi="Lucida Console" w:cs="Lucida Console"/>
-          <w:sz w:val="18"/>
-          <w:szCs w:val="18"/>
-          <w:lang w:val="en-US"/>
-        </w:rPr>
-        <w:t>Configuration of R</w:t>
-      </w:r>
-      <w:r>
-        <w:rPr>
-          <w:rFonts w:ascii="Lucida Console" w:hAnsi="Lucida Console" w:cs="Lucida Console"/>
-          <w:sz w:val="18"/>
-          <w:szCs w:val="18"/>
-          <w:lang w:val="en-US"/>
-        </w:rPr>
-        <w:t xml:space="preserve"> before starting server</w:t>
-      </w:r>
-      <w:r>
-        <w:rPr>
-          <w:rFonts w:ascii="Lucida Console" w:hAnsi="Lucida Console" w:cs="Lucida Console"/>
-          <w:sz w:val="18"/>
-          <w:szCs w:val="18"/>
-          <w:lang w:val="en-US"/>
-        </w:rPr>
-        <w:t xml:space="preserve"> (</w:t>
-      </w:r>
-      <w:proofErr w:type="gramStart"/>
-      <w:r>
-        <w:rPr>
-          <w:rFonts w:ascii="Lucida Console" w:hAnsi="Lucida Console" w:cs="Lucida Console"/>
-          <w:sz w:val="18"/>
-          <w:szCs w:val="18"/>
-          <w:lang w:val="en-US"/>
-        </w:rPr>
-        <w:t>vi</w:t>
-      </w:r>
-      <w:proofErr w:type="gramEnd"/>
-      <w:r>
-        <w:rPr>
-          <w:rFonts w:ascii="Lucida Console" w:hAnsi="Lucida Console" w:cs="Lucida Console"/>
-          <w:sz w:val="18"/>
-          <w:szCs w:val="18"/>
-          <w:lang w:val="en-US"/>
-        </w:rPr>
-        <w:t xml:space="preserve"> </w:t>
-      </w:r>
-      <w:proofErr w:type="spellStart"/>
-      <w:r>
-        <w:rPr>
-          <w:rFonts w:ascii="Lucida Console" w:hAnsi="Lucida Console" w:cs="Lucida Console"/>
-          <w:sz w:val="18"/>
-          <w:szCs w:val="18"/>
-          <w:lang w:val="en-US"/>
-        </w:rPr>
-        <w:t>source.R</w:t>
-      </w:r>
-      <w:proofErr w:type="spellEnd"/>
-      <w:r>
-        <w:rPr>
-          <w:rFonts w:ascii="Lucida Console" w:hAnsi="Lucida Console" w:cs="Lucida Console"/>
-          <w:sz w:val="18"/>
-          <w:szCs w:val="18"/>
-          <w:lang w:val="en-US"/>
-        </w:rPr>
-        <w:t>)</w:t>
-      </w:r>
-    </w:p>
-    <w:p>
-      <w:pPr>
-        <w:ind w:firstLine="708"/>
-        <w:rPr>
-          <w:rFonts w:ascii="Lucida Console" w:hAnsi="Lucida Console" w:cs="Lucida Console"/>
-          <w:sz w:val="18"/>
-          <w:szCs w:val="18"/>
-          <w:lang w:val="en-US"/>
-        </w:rPr>
-      </w:pPr>
-      <w:r>
-        <w:rPr>
-          <w:rFonts w:ascii="Lucida Console" w:hAnsi="Lucida Console" w:cs="Lucida Console"/>
-          <w:sz w:val="18"/>
-          <w:szCs w:val="18"/>
-          <w:lang w:val="en-US"/>
-        </w:rPr>
-        <w:t>/</w:t>
-      </w:r>
-      <w:proofErr w:type="spellStart"/>
-      <w:r>
-        <w:rPr>
-          <w:rFonts w:ascii="Lucida Console" w:hAnsi="Lucida Console" w:cs="Lucida Console"/>
-          <w:sz w:val="18"/>
-          <w:szCs w:val="18"/>
-          <w:lang w:val="en-US"/>
-        </w:rPr>
-        <w:t>workdir</w:t>
-      </w:r>
-      <w:proofErr w:type="spellEnd"/>
-      <w:r>
-        <w:rPr>
-          <w:rFonts w:ascii="Lucida Console" w:hAnsi="Lucida Console" w:cs="Lucida Console"/>
-          <w:sz w:val="18"/>
-          <w:szCs w:val="18"/>
-          <w:lang w:val="en-US"/>
-        </w:rPr>
-        <w:t>/Rserv9.1.0 contains the temporary libraries (one per connection)</w:t>
-      </w:r>
-    </w:p>
-    <w:p>
-      <w:pPr>
-        <w:rPr>
-          <w:lang w:val="en-US"/>
-        </w:rPr>
-      </w:pPr>
-      <w:r>
-        <w:rPr>
-          <w:lang w:val="en-US"/>
-        </w:rPr>
-        <w:t>This is not the same as “normal” R library:</w:t>
-      </w:r>
-    </w:p>
-    <w:p>
-      <w:pPr>
-        <w:rPr>
-          <w:rFonts w:ascii="Lucida Console" w:hAnsi="Lucida Console" w:cs="Lucida Console"/>
-          <w:sz w:val="18"/>
-          <w:szCs w:val="18"/>
-          <w:lang w:val="en-US"/>
-        </w:rPr>
-      </w:pPr>
-      <w:proofErr w:type="spellStart"/>
-      <w:r>
-        <w:rPr>
-          <w:rFonts w:ascii="Lucida Console" w:hAnsi="Lucida Console" w:cs="Lucida Console"/>
-          <w:sz w:val="18"/>
-          <w:szCs w:val="18"/>
-          <w:lang w:val="en-US"/>
-        </w:rPr>
-        <w:t>usr</w:t>
-      </w:r>
-      <w:proofErr w:type="spellEnd"/>
-      <w:r>
-        <w:rPr>
-          <w:rFonts w:ascii="Lucida Console" w:hAnsi="Lucida Console" w:cs="Lucida Console"/>
-          <w:sz w:val="18"/>
-          <w:szCs w:val="18"/>
-          <w:lang w:val="en-US"/>
-        </w:rPr>
-        <w:t>/lib64/</w:t>
-      </w:r>
-      <w:proofErr w:type="spellStart"/>
-      <w:r>
-        <w:rPr>
-          <w:rFonts w:ascii="Lucida Console" w:hAnsi="Lucida Console" w:cs="Lucida Console"/>
-          <w:sz w:val="18"/>
-          <w:szCs w:val="18"/>
-          <w:lang w:val="en-US"/>
-        </w:rPr>
-        <w:t>microsoft</w:t>
-      </w:r>
-      <w:proofErr w:type="spellEnd"/>
-      <w:r>
-        <w:rPr>
-          <w:rFonts w:ascii="Lucida Console" w:hAnsi="Lucida Console" w:cs="Lucida Console"/>
-          <w:sz w:val="18"/>
-          <w:szCs w:val="18"/>
-          <w:lang w:val="en-US"/>
-        </w:rPr>
-        <w:t>-r/3.3/lib64/R/library</w:t>
+        <w:t>microsoft-r/3.3/lib64/R/library</w:t>
       </w:r>
     </w:p>
     <w:p>
@@ -3410,27 +1759,18 @@
           <w:lang w:val="en-US"/>
         </w:rPr>
       </w:pPr>
-      <w:proofErr w:type="spellStart"/>
       <w:r>
         <w:rPr>
           <w:b/>
           <w:lang w:val="en-US"/>
         </w:rPr>
-        <w:t>Infos</w:t>
-      </w:r>
-      <w:proofErr w:type="spellEnd"/>
+        <w:t>Infos about remote execution (remote r session)</w:t>
+      </w:r>
       <w:r>
         <w:rPr>
           <w:b/>
           <w:lang w:val="en-US"/>
         </w:rPr>
-        <w:t xml:space="preserve"> about remote execution (remote r session)</w:t>
-      </w:r>
-      <w:r>
-        <w:rPr>
-          <w:b/>
-          <w:lang w:val="en-US"/>
-        </w:rPr>
         <w:tab/>
       </w:r>
     </w:p>
@@ -3441,21 +1781,12 @@
           <w:lang w:val="en-US"/>
         </w:rPr>
       </w:pPr>
-      <w:proofErr w:type="gramStart"/>
-      <w:r>
-        <w:rPr>
-          <w:color w:val="70AD47" w:themeColor="accent6"/>
-          <w:lang w:val="en-US"/>
-        </w:rPr>
-        <w:t>remoteLogin(</w:t>
-      </w:r>
-      <w:proofErr w:type="gramEnd"/>
-      <w:r>
-        <w:rPr>
-          <w:color w:val="70AD47" w:themeColor="accent6"/>
-          <w:lang w:val="en-US"/>
-        </w:rPr>
-        <w:t xml:space="preserve">"http://lin-op-vm.westeurope.cloudapp.azure.com:12800", </w:t>
+      <w:r>
+        <w:rPr>
+          <w:color w:val="70AD47" w:themeColor="accent6"/>
+          <w:lang w:val="en-US"/>
+        </w:rPr>
+        <w:t xml:space="preserve">remoteLogin("http://lin-op-vm.westeurope.cloudapp.azure.com:12800", </w:t>
       </w:r>
     </w:p>
     <w:p>
@@ -3472,21 +1803,12 @@
         </w:rPr>
         <w:t xml:space="preserve">            </w:t>
       </w:r>
-      <w:proofErr w:type="gramStart"/>
       <w:r>
         <w:rPr>
           <w:color w:val="70AD47" w:themeColor="accent6"/>
           <w:lang w:val="fr-CH"/>
         </w:rPr>
-        <w:t>session</w:t>
-      </w:r>
-      <w:proofErr w:type="gramEnd"/>
-      <w:r>
-        <w:rPr>
-          <w:color w:val="70AD47" w:themeColor="accent6"/>
-          <w:lang w:val="fr-CH"/>
-        </w:rPr>
-        <w:t xml:space="preserve"> = </w:t>
+        <w:t xml:space="preserve">session = </w:t>
       </w:r>
       <w:r>
         <w:rPr>
@@ -3566,59 +1888,48 @@
           <w:lang w:val="en-US"/>
         </w:rPr>
       </w:pPr>
-      <w:proofErr w:type="spellStart"/>
       <w:r>
         <w:rPr>
           <w:b/>
           <w:lang w:val="en-US"/>
         </w:rPr>
-        <w:t>Infos</w:t>
-      </w:r>
-      <w:proofErr w:type="spellEnd"/>
-      <w:r>
+        <w:t>Infos about R package management in R Server (not very helpful up to now)</w:t>
+      </w:r>
+    </w:p>
+    <w:p>
+      <w:pPr>
+        <w:rPr>
+          <w:lang w:val="en-US"/>
+        </w:rPr>
+      </w:pPr>
+      <w:r>
+        <w:rPr>
+          <w:lang w:val="en-US"/>
+        </w:rPr>
+        <w:t>https://docs.microsoft.com/en-us/machine-learning-server/operationalize/configure-manage-r-packages#mrsdeploy</w:t>
+      </w:r>
+    </w:p>
+    <w:p>
+      <w:pPr>
+        <w:rPr>
+          <w:lang w:val="en-US"/>
+        </w:rPr>
+      </w:pPr>
+    </w:p>
+    <w:p>
+      <w:pPr>
         <w:rPr>
           <w:b/>
           <w:lang w:val="en-US"/>
         </w:rPr>
-        <w:t xml:space="preserve"> about R package management in R Server (not very helpful up to now)</w:t>
-      </w:r>
-    </w:p>
-    <w:p>
-      <w:pPr>
-        <w:rPr>
-          <w:lang w:val="en-US"/>
-        </w:rPr>
-      </w:pPr>
-      <w:r>
-        <w:rPr>
-          <w:lang w:val="en-US"/>
-        </w:rPr>
-        <w:t>https://docs.microsoft.com/en-us/machine-learning-server/operationalize/configure-manage-r-packages#mrsdeploy</w:t>
-      </w:r>
-    </w:p>
-    <w:p>
-      <w:pPr>
-        <w:rPr>
-          <w:lang w:val="en-US"/>
-        </w:rPr>
-      </w:pPr>
-    </w:p>
-    <w:p>
-      <w:pPr>
+      </w:pPr>
+      <w:r>
         <w:rPr>
           <w:b/>
           <w:lang w:val="en-US"/>
         </w:rPr>
-      </w:pPr>
-      <w:r>
-        <w:rPr>
-          <w:b/>
-          <w:lang w:val="en-US"/>
-        </w:rPr>
         <w:t>How to do a POST request from Postman:</w:t>
       </w:r>
-      <w:bookmarkStart w:id="0" w:name="_GoBack"/>
-      <w:bookmarkEnd w:id="0"/>
     </w:p>
     <w:p>
       <w:pPr>
@@ -3663,27 +1974,7 @@
           <w:u w:val="none"/>
           <w:lang w:val="en-US"/>
         </w:rPr>
-        <w:t xml:space="preserve">Data frame representation in </w:t>
-      </w:r>
-      <w:proofErr w:type="spellStart"/>
-      <w:r>
-        <w:rPr>
-          <w:rStyle w:val="Hyperlink"/>
-          <w:color w:val="auto"/>
-          <w:u w:val="none"/>
-          <w:lang w:val="en-US"/>
-        </w:rPr>
-        <w:t>Json</w:t>
-      </w:r>
-      <w:proofErr w:type="spellEnd"/>
-      <w:r>
-        <w:rPr>
-          <w:rStyle w:val="Hyperlink"/>
-          <w:color w:val="auto"/>
-          <w:u w:val="none"/>
-          <w:lang w:val="en-US"/>
-        </w:rPr>
-        <w:t xml:space="preserve"> is given at the bottom of:</w:t>
+        <w:t>Data frame representation in Json is given at the bottom of:</w:t>
       </w:r>
     </w:p>
     <w:p>
@@ -3716,53 +2007,12 @@
           <w:lang w:val="en-US"/>
         </w:rPr>
       </w:pPr>
-      <w:proofErr w:type="gramStart"/>
       <w:r>
         <w:rPr>
           <w:b/>
           <w:lang w:val="en-US"/>
         </w:rPr>
-        <w:t>consume</w:t>
-      </w:r>
-      <w:proofErr w:type="gramEnd"/>
-      <w:r>
-        <w:rPr>
-          <w:b/>
-          <w:lang w:val="en-US"/>
-        </w:rPr>
-        <w:t xml:space="preserve"> APIs from other languages (</w:t>
-      </w:r>
-      <w:proofErr w:type="spellStart"/>
-      <w:r>
-        <w:rPr>
-          <w:b/>
-          <w:lang w:val="en-US"/>
-        </w:rPr>
-        <w:t>Authentification</w:t>
-      </w:r>
-      <w:proofErr w:type="spellEnd"/>
-      <w:r>
-        <w:rPr>
-          <w:b/>
-          <w:lang w:val="en-US"/>
-        </w:rPr>
-        <w:t xml:space="preserve"> </w:t>
-      </w:r>
-      <w:proofErr w:type="spellStart"/>
-      <w:r>
-        <w:rPr>
-          <w:b/>
-          <w:lang w:val="en-US"/>
-        </w:rPr>
-        <w:t>etc</w:t>
-      </w:r>
-      <w:proofErr w:type="spellEnd"/>
-      <w:r>
-        <w:rPr>
-          <w:b/>
-          <w:lang w:val="en-US"/>
-        </w:rPr>
-        <w:t>)</w:t>
+        <w:t>consume APIs from other languages (Authentification etc)</w:t>
       </w:r>
     </w:p>
     <w:p>
@@ -5871,6 +4121,18 @@
       <w:szCs w:val="18"/>
     </w:rPr>
   </w:style>
+  <w:style w:type="character" w:styleId="FollowedHyperlink">
+    <w:name w:val="FollowedHyperlink"/>
+    <w:basedOn w:val="DefaultParagraphFont"/>
+    <w:uiPriority w:val="99"/>
+    <w:semiHidden/>
+    <w:unhideWhenUsed/>
+    <w:rsid w:val="00237578"/>
+    <w:rPr>
+      <w:color w:val="954F72" w:themeColor="followedHyperlink"/>
+      <w:u w:val="single"/>
+    </w:rPr>
+  </w:style>
 </w:styles>
 </file>
 

</xml_diff>